<commit_message>
update Feasility Analysis and its attachements
</commit_message>
<xml_diff>
--- a/Doc/可行性分析.docx
+++ b/Doc/可行性分析.docx
@@ -1,6 +1,6 @@
 
 <file path=word/document.xml><?xml version="1.0" encoding="utf-8"?>
-<w:document xmlns:wpc="http://schemas.microsoft.com/office/word/2010/wordprocessingCanvas" xmlns:mc="http://schemas.openxmlformats.org/markup-compatibility/2006" xmlns:o="urn:schemas-microsoft-com:office:office" xmlns:r="http://schemas.openxmlformats.org/officeDocument/2006/relationships" xmlns:m="http://schemas.openxmlformats.org/officeDocument/2006/math" xmlns:v="urn:schemas-microsoft-com:vml" xmlns:wp14="http://schemas.microsoft.com/office/word/2010/wordprocessingDrawing" xmlns:wp="http://schemas.openxmlformats.org/drawingml/2006/wordprocessingDrawing" xmlns:w10="urn:schemas-microsoft-com:office:word" xmlns:w="http://schemas.openxmlformats.org/wordprocessingml/2006/main" xmlns:w14="http://schemas.microsoft.com/office/word/2010/wordml" xmlns:w15="http://schemas.microsoft.com/office/word/2012/wordml" xmlns:wpg="http://schemas.microsoft.com/office/word/2010/wordprocessingGroup" xmlns:wpi="http://schemas.microsoft.com/office/word/2010/wordprocessingInk" xmlns:wne="http://schemas.microsoft.com/office/word/2006/wordml" xmlns:wps="http://schemas.microsoft.com/office/word/2010/wordprocessingShape" mc:Ignorable="w14 w15 wp14">
+<w:document xmlns:wpc="http://schemas.microsoft.com/office/word/2010/wordprocessingCanvas" xmlns:cx="http://schemas.microsoft.com/office/drawing/2014/chartex" xmlns:cx1="http://schemas.microsoft.com/office/drawing/2015/9/8/chartex" xmlns:cx2="http://schemas.microsoft.com/office/drawing/2015/10/21/chartex" xmlns:cx3="http://schemas.microsoft.com/office/drawing/2016/5/9/chartex" xmlns:cx4="http://schemas.microsoft.com/office/drawing/2016/5/10/chartex" xmlns:cx5="http://schemas.microsoft.com/office/drawing/2016/5/11/chartex" xmlns:cx6="http://schemas.microsoft.com/office/drawing/2016/5/12/chartex" xmlns:cx7="http://schemas.microsoft.com/office/drawing/2016/5/13/chartex" xmlns:cx8="http://schemas.microsoft.com/office/drawing/2016/5/14/chartex" xmlns:mc="http://schemas.openxmlformats.org/markup-compatibility/2006" xmlns:aink="http://schemas.microsoft.com/office/drawing/2016/ink" xmlns:am3d="http://schemas.microsoft.com/office/drawing/2017/model3d" xmlns:o="urn:schemas-microsoft-com:office:office" xmlns:r="http://schemas.openxmlformats.org/officeDocument/2006/relationships" xmlns:m="http://schemas.openxmlformats.org/officeDocument/2006/math" xmlns:v="urn:schemas-microsoft-com:vml" xmlns:wp14="http://schemas.microsoft.com/office/word/2010/wordprocessingDrawing" xmlns:wp="http://schemas.openxmlformats.org/drawingml/2006/wordprocessingDrawing" xmlns:w10="urn:schemas-microsoft-com:office:word" xmlns:w="http://schemas.openxmlformats.org/wordprocessingml/2006/main" xmlns:w14="http://schemas.microsoft.com/office/word/2010/wordml" xmlns:w15="http://schemas.microsoft.com/office/word/2012/wordml" xmlns:w16cid="http://schemas.microsoft.com/office/word/2016/wordml/cid" xmlns:w16se="http://schemas.microsoft.com/office/word/2015/wordml/symex" xmlns:wpg="http://schemas.microsoft.com/office/word/2010/wordprocessingGroup" xmlns:wpi="http://schemas.microsoft.com/office/word/2010/wordprocessingInk" xmlns:wne="http://schemas.microsoft.com/office/word/2006/wordml" xmlns:wps="http://schemas.microsoft.com/office/word/2010/wordprocessingShape" mc:Ignorable="w14 w15 w16se w16cid wp14">
   <w:body>
     <w:p>
       <w:pPr>
@@ -3097,6 +3097,7 @@
         </w:rPr>
         <w:t>其中，数据预处理部分的名称代号为：</w:t>
       </w:r>
+      <w:proofErr w:type="spellStart"/>
       <w:r>
         <w:rPr>
           <w:sz w:val="24"/>
@@ -3110,6 +3111,7 @@
         </w:rPr>
         <w:t>MountHuang</w:t>
       </w:r>
+      <w:proofErr w:type="spellEnd"/>
       <w:r>
         <w:rPr>
           <w:rFonts w:hint="eastAsia"/>
@@ -3144,7 +3146,7 @@
     </w:p>
     <w:tbl>
       <w:tblPr>
-        <w:tblStyle w:val="ac"/>
+        <w:tblStyle w:val="ae"/>
         <w:tblW w:w="0" w:type="auto"/>
         <w:tblLook w:val="04A0" w:firstRow="1" w:lastRow="0" w:firstColumn="1" w:lastColumn="0" w:noHBand="0" w:noVBand="1"/>
       </w:tblPr>
@@ -3295,7 +3297,28 @@
                 <w:rFonts w:hint="eastAsia"/>
                 <w:sz w:val="24"/>
               </w:rPr>
-              <w:t>面向用户</w:t>
+              <w:t>所</w:t>
+            </w:r>
+            <w:r>
+              <w:rPr>
+                <w:rFonts w:hint="eastAsia"/>
+                <w:sz w:val="24"/>
+              </w:rPr>
+              <w:t>面向</w:t>
+            </w:r>
+            <w:r>
+              <w:rPr>
+                <w:rFonts w:hint="eastAsia"/>
+                <w:sz w:val="24"/>
+              </w:rPr>
+              <w:t>的</w:t>
+            </w:r>
+            <w:r>
+              <w:rPr>
+                <w:rFonts w:hint="eastAsia"/>
+                <w:sz w:val="24"/>
+              </w:rPr>
+              <w:t>用户</w:t>
             </w:r>
           </w:p>
         </w:tc>
@@ -3311,19 +3334,72 @@
               </w:rPr>
             </w:pPr>
             <w:commentRangeStart w:id="3"/>
+            <w:commentRangeStart w:id="4"/>
             <w:r>
               <w:rPr>
                 <w:rFonts w:hint="eastAsia"/>
                 <w:sz w:val="24"/>
               </w:rPr>
-              <w:t>对于数据处理、分析和呈现有较为经济的需要的个人、教育机构和企业</w:t>
+              <w:t>对于数据处理、分析和呈现</w:t>
+            </w:r>
+            <w:r>
+              <w:rPr>
+                <w:rFonts w:hint="eastAsia"/>
+                <w:sz w:val="24"/>
+              </w:rPr>
+              <w:t>，</w:t>
+            </w:r>
+            <w:r>
+              <w:rPr>
+                <w:rFonts w:hint="eastAsia"/>
+                <w:sz w:val="24"/>
+              </w:rPr>
+              <w:t>有</w:t>
+            </w:r>
+            <w:r>
+              <w:rPr>
+                <w:rFonts w:hint="eastAsia"/>
+                <w:sz w:val="24"/>
+                <w:u w:val="single"/>
+              </w:rPr>
+              <w:t>较为经济的</w:t>
+            </w:r>
+            <w:r>
+              <w:rPr>
+                <w:rFonts w:hint="eastAsia"/>
+                <w:sz w:val="24"/>
+                <w:u w:val="single"/>
+              </w:rPr>
+              <w:t>方式的</w:t>
+            </w:r>
+            <w:r>
+              <w:rPr>
+                <w:rFonts w:hint="eastAsia"/>
+                <w:sz w:val="24"/>
+                <w:u w:val="single"/>
+              </w:rPr>
+              <w:t>需要</w:t>
+            </w:r>
+            <w:r>
+              <w:rPr>
+                <w:rFonts w:hint="eastAsia"/>
+                <w:sz w:val="24"/>
+              </w:rPr>
+              <w:t>的个人、教育机构和企业</w:t>
             </w:r>
             <w:commentRangeEnd w:id="3"/>
             <w:r>
               <w:rPr>
-                <w:rStyle w:val="ad"/>
+                <w:rStyle w:val="af"/>
               </w:rPr>
               <w:commentReference w:id="3"/>
+            </w:r>
+            <w:commentRangeEnd w:id="4"/>
+            <w:r>
+              <w:rPr>
+                <w:rStyle w:val="af"/>
+              </w:rPr>
+              <w:commentReference w:id="4"/>
             </w:r>
           </w:p>
         </w:tc>
@@ -3415,7 +3491,23 @@
           <w:rFonts w:hint="eastAsia"/>
           <w:sz w:val="24"/>
         </w:rPr>
-        <w:t>；在产品开发的后期，当提供对外</w:t>
+        <w:t>；在产品开发的后期，</w:t>
+      </w:r>
+      <w:proofErr w:type="gramStart"/>
+      <w:r>
+        <w:rPr>
+          <w:rFonts w:hint="eastAsia"/>
+          <w:sz w:val="24"/>
+        </w:rPr>
+        <w:t>当提供</w:t>
+      </w:r>
+      <w:proofErr w:type="gramEnd"/>
+      <w:r>
+        <w:rPr>
+          <w:rFonts w:hint="eastAsia"/>
+          <w:sz w:val="24"/>
+        </w:rPr>
+        <w:t>对外</w:t>
       </w:r>
       <w:r>
         <w:rPr>
@@ -3436,18 +3528,18 @@
       <w:pPr>
         <w:pStyle w:val="2"/>
       </w:pPr>
-      <w:bookmarkStart w:id="4" w:name="_Toc492577634"/>
+      <w:bookmarkStart w:id="5" w:name="_Toc492577634"/>
       <w:r>
         <w:rPr>
           <w:rFonts w:hint="eastAsia"/>
         </w:rPr>
         <w:t>定义</w:t>
       </w:r>
-      <w:bookmarkEnd w:id="4"/>
+      <w:bookmarkEnd w:id="5"/>
     </w:p>
     <w:tbl>
       <w:tblPr>
-        <w:tblStyle w:val="ac"/>
+        <w:tblStyle w:val="ae"/>
         <w:tblW w:w="0" w:type="auto"/>
         <w:tblLook w:val="04A0" w:firstRow="1" w:lastRow="0" w:firstColumn="1" w:lastColumn="0" w:noHBand="0" w:noVBand="1"/>
       </w:tblPr>
@@ -3563,15 +3655,29 @@
               </w:rPr>
               <w:t>开发组成员，详细清单位于：</w:t>
             </w:r>
-            <w:hyperlink r:id="rId14" w:history="1">
-              <w:r>
-                <w:rPr>
-                  <w:rStyle w:val="a3"/>
-                  <w:sz w:val="24"/>
-                </w:rPr>
-                <w:t>https://github.com/orgs/Dawn-Team/people</w:t>
-              </w:r>
-            </w:hyperlink>
+            <w:r>
+              <w:fldChar w:fldCharType="begin"/>
+            </w:r>
+            <w:r>
+              <w:instrText xml:space="preserve"> HYPERLINK "https://github.com/orgs/Dawn-Team/people" </w:instrText>
+            </w:r>
+            <w:r>
+              <w:fldChar w:fldCharType="separate"/>
+            </w:r>
+            <w:r>
+              <w:rPr>
+                <w:rStyle w:val="a3"/>
+                <w:sz w:val="24"/>
+              </w:rPr>
+              <w:t>https://github.com/orgs/Dawn-Team/people</w:t>
+            </w:r>
+            <w:r>
+              <w:rPr>
+                <w:rStyle w:val="a3"/>
+                <w:sz w:val="24"/>
+              </w:rPr>
+              <w:fldChar w:fldCharType="end"/>
+            </w:r>
           </w:p>
         </w:tc>
       </w:tr>
@@ -3587,6 +3693,7 @@
                 <w:sz w:val="24"/>
               </w:rPr>
             </w:pPr>
+            <w:proofErr w:type="spellStart"/>
             <w:r>
               <w:rPr>
                 <w:sz w:val="24"/>
@@ -3601,6 +3708,7 @@
               </w:rPr>
               <w:t>MountHuang</w:t>
             </w:r>
+            <w:proofErr w:type="spellEnd"/>
             <w:r>
               <w:rPr>
                 <w:rFonts w:hint="eastAsia"/>
@@ -3644,26 +3752,90 @@
           </w:p>
         </w:tc>
       </w:tr>
+      <w:tr>
+        <w:tc>
+          <w:tcPr>
+            <w:tcW w:w="1980" w:type="dxa"/>
+            <w:vAlign w:val="center"/>
+          </w:tcPr>
+          <w:p>
+            <w:pPr>
+              <w:rPr>
+                <w:sz w:val="24"/>
+              </w:rPr>
+            </w:pPr>
+            <w:r>
+              <w:rPr>
+                <w:rFonts w:hint="eastAsia"/>
+                <w:sz w:val="24"/>
+              </w:rPr>
+              <w:t>BI</w:t>
+            </w:r>
+          </w:p>
+        </w:tc>
+        <w:tc>
+          <w:tcPr>
+            <w:tcW w:w="6316" w:type="dxa"/>
+            <w:vAlign w:val="center"/>
+          </w:tcPr>
+          <w:p>
+            <w:pPr>
+              <w:rPr>
+                <w:rFonts w:hint="eastAsia"/>
+                <w:sz w:val="24"/>
+              </w:rPr>
+            </w:pPr>
+            <w:r>
+              <w:rPr>
+                <w:rFonts w:hint="eastAsia"/>
+                <w:sz w:val="24"/>
+              </w:rPr>
+              <w:t>Business</w:t>
+            </w:r>
+            <w:r>
+              <w:rPr>
+                <w:sz w:val="24"/>
+              </w:rPr>
+              <w:t xml:space="preserve"> </w:t>
+            </w:r>
+            <w:r>
+              <w:rPr>
+                <w:rFonts w:hint="eastAsia"/>
+                <w:sz w:val="24"/>
+              </w:rPr>
+              <w:t>Intelligence</w:t>
+            </w:r>
+          </w:p>
+        </w:tc>
+      </w:tr>
     </w:tbl>
     <w:p>
       <w:pPr>
         <w:pStyle w:val="2"/>
       </w:pPr>
-      <w:bookmarkStart w:id="5" w:name="_Toc492577635"/>
+      <w:bookmarkStart w:id="6" w:name="_Toc492577635"/>
       <w:r>
         <w:rPr>
           <w:rFonts w:hint="eastAsia"/>
         </w:rPr>
         <w:t>参考资料</w:t>
       </w:r>
-      <w:bookmarkEnd w:id="5"/>
-    </w:p>
-    <w:p>
-      <w:r>
-        <w:rPr>
-          <w:rFonts w:hint="eastAsia"/>
-        </w:rPr>
-        <w:t>【列出有关资料的作者、标题、编号、发表日期、出版单位或资料来源，可包括：</w:t>
+      <w:bookmarkEnd w:id="6"/>
+    </w:p>
+    <w:p>
+      <w:proofErr w:type="gramStart"/>
+      <w:r>
+        <w:rPr>
+          <w:rFonts w:hint="eastAsia"/>
+        </w:rPr>
+        <w:t>【</w:t>
+      </w:r>
+      <w:proofErr w:type="gramEnd"/>
+      <w:r>
+        <w:rPr>
+          <w:rFonts w:hint="eastAsia"/>
+        </w:rPr>
+        <w:t>列出有关资料的作者、标题、编号、发表日期、出版单位或资料来源，可包括：</w:t>
       </w:r>
       <w:r>
         <w:rPr>
@@ -3718,28 +3890,26 @@
       <w:pPr>
         <w:pStyle w:val="1"/>
       </w:pPr>
-      <w:bookmarkStart w:id="6" w:name="_Toc492577636"/>
+      <w:bookmarkStart w:id="7" w:name="_Toc492577636"/>
       <w:r>
         <w:rPr>
           <w:rFonts w:hint="eastAsia"/>
         </w:rPr>
         <w:t>可行性研究的前提</w:t>
       </w:r>
-      <w:bookmarkEnd w:id="6"/>
+      <w:bookmarkEnd w:id="7"/>
     </w:p>
     <w:p>
       <w:pPr>
         <w:pStyle w:val="2"/>
       </w:pPr>
-      <w:bookmarkStart w:id="7" w:name="_Toc492577637"/>
+      <w:bookmarkStart w:id="8" w:name="_Toc492577637"/>
       <w:r>
         <w:rPr>
           <w:rFonts w:hint="eastAsia"/>
         </w:rPr>
         <w:t>要求</w:t>
       </w:r>
-      <w:bookmarkStart w:id="8" w:name="_GoBack"/>
-      <w:bookmarkEnd w:id="7"/>
       <w:bookmarkEnd w:id="8"/>
     </w:p>
     <w:p>
@@ -3810,18 +3980,25 @@
         </w:rPr>
         <w:t>数据预处理。作为数据分析的前提，数据预处理需要完成对原始数据的数据清洗</w:t>
       </w:r>
+      <w:r>
+        <w:rPr>
+          <w:rFonts w:hint="eastAsia"/>
+          <w:sz w:val="24"/>
+        </w:rPr>
+        <w:t>以及</w:t>
+      </w:r>
       <w:commentRangeStart w:id="9"/>
       <w:r>
         <w:rPr>
           <w:rFonts w:hint="eastAsia"/>
           <w:sz w:val="24"/>
         </w:rPr>
-        <w:t>和对于数据的在分析前所需要预先的运算</w:t>
+        <w:t>对于数据的在分析前所需要预先的运算</w:t>
       </w:r>
       <w:commentRangeEnd w:id="9"/>
       <w:r>
         <w:rPr>
-          <w:rStyle w:val="ad"/>
+          <w:rStyle w:val="af"/>
         </w:rPr>
         <w:commentReference w:id="9"/>
       </w:r>
@@ -3854,13 +4031,23 @@
         </w:rPr>
         <w:t>文档型数据中的</w:t>
       </w:r>
+      <w:proofErr w:type="gramStart"/>
       <w:r>
         <w:rPr>
           <w:rFonts w:hint="eastAsia"/>
           <w:sz w:val="24"/>
           <w:u w:val="single"/>
         </w:rPr>
-        <w:t>缺失值和异常值</w:t>
+        <w:t>缺失值</w:t>
+      </w:r>
+      <w:proofErr w:type="gramEnd"/>
+      <w:r>
+        <w:rPr>
+          <w:rFonts w:hint="eastAsia"/>
+          <w:sz w:val="24"/>
+          <w:u w:val="single"/>
+        </w:rPr>
+        <w:t>和异常值</w:t>
       </w:r>
       <w:r>
         <w:rPr>
@@ -3955,8 +4142,18 @@
           <w:sz w:val="24"/>
           <w:u w:val="single"/>
         </w:rPr>
-        <w:t>散点图、条形图、和饼图</w:t>
-      </w:r>
+        <w:t>散点图、条形图、和</w:t>
+      </w:r>
+      <w:proofErr w:type="gramStart"/>
+      <w:r>
+        <w:rPr>
+          <w:rFonts w:hint="eastAsia"/>
+          <w:sz w:val="24"/>
+          <w:u w:val="single"/>
+        </w:rPr>
+        <w:t>饼图</w:t>
+      </w:r>
+      <w:proofErr w:type="gramEnd"/>
       <w:r>
         <w:rPr>
           <w:rFonts w:hint="eastAsia"/>
@@ -4038,18 +4235,16 @@
         </w:rPr>
         <w:t>，这些数据不能通过简单的数据预处理进行有效地</w:t>
       </w:r>
-      <w:commentRangeStart w:id="10"/>
-      <w:r>
-        <w:rPr>
-          <w:rFonts w:hint="eastAsia"/>
-          <w:sz w:val="24"/>
-        </w:rPr>
-        <w:t>清晰</w:t>
-      </w:r>
-      <w:commentRangeEnd w:id="10"/>
-      <w:r>
-        <w:rPr>
-          <w:rStyle w:val="ad"/>
+      <w:r>
+        <w:rPr>
+          <w:rFonts w:hint="eastAsia"/>
+          <w:sz w:val="24"/>
+        </w:rPr>
+        <w:t>清洗</w:t>
+      </w:r>
+      <w:r>
+        <w:rPr>
+          <w:rStyle w:val="af"/>
         </w:rPr>
         <w:commentReference w:id="10"/>
       </w:r>
@@ -4065,7 +4260,23 @@
           <w:rFonts w:hint="eastAsia"/>
           <w:sz w:val="24"/>
         </w:rPr>
-        <w:t>解决这样的相对复杂的问题（例如处理一个人脸图片数据集中的图片尺寸、图片内容以更加符合对其进行数据分析的需要）。</w:t>
+        <w:t>解决这样的相对复杂的问题（例如处理一个人</w:t>
+      </w:r>
+      <w:proofErr w:type="gramStart"/>
+      <w:r>
+        <w:rPr>
+          <w:rFonts w:hint="eastAsia"/>
+          <w:sz w:val="24"/>
+        </w:rPr>
+        <w:t>脸图片</w:t>
+      </w:r>
+      <w:proofErr w:type="gramEnd"/>
+      <w:r>
+        <w:rPr>
+          <w:rFonts w:hint="eastAsia"/>
+          <w:sz w:val="24"/>
+        </w:rPr>
+        <w:t>数据集中的图片尺寸、图片内容以更加符合对其进行数据分析的需要）。</w:t>
       </w:r>
     </w:p>
     <w:p>
@@ -4188,7 +4399,14 @@
           <w:rFonts w:hint="eastAsia"/>
           <w:sz w:val="24"/>
         </w:rPr>
-        <w:t>一份或者多份复杂的</w:t>
+        <w:t>一</w:t>
+      </w:r>
+      <w:r>
+        <w:rPr>
+          <w:rFonts w:hint="eastAsia"/>
+          <w:sz w:val="24"/>
+        </w:rPr>
+        <w:t>份或者多份</w:t>
       </w:r>
       <w:r>
         <w:rPr>
@@ -4201,7 +4419,7 @@
       <w:commentRangeEnd w:id="12"/>
       <w:r>
         <w:rPr>
-          <w:rStyle w:val="ad"/>
+          <w:rStyle w:val="af"/>
         </w:rPr>
         <w:commentReference w:id="12"/>
       </w:r>
@@ -4228,6 +4446,7 @@
         <w:t>进行</w:t>
       </w:r>
       <w:commentRangeStart w:id="13"/>
+      <w:commentRangeStart w:id="14"/>
       <w:r>
         <w:rPr>
           <w:rFonts w:hint="eastAsia"/>
@@ -4239,10 +4458,17 @@
       <w:commentRangeEnd w:id="13"/>
       <w:r>
         <w:rPr>
-          <w:rStyle w:val="ad"/>
+          <w:rStyle w:val="af"/>
         </w:rPr>
         <w:commentReference w:id="13"/>
       </w:r>
+      <w:commentRangeEnd w:id="14"/>
+      <w:r>
+        <w:rPr>
+          <w:rStyle w:val="af"/>
+        </w:rPr>
+        <w:commentReference w:id="14"/>
+      </w:r>
       <w:r>
         <w:rPr>
           <w:rFonts w:hint="eastAsia"/>
@@ -4302,10 +4528,18 @@
         </w:rPr>
         <w:t>看，</w:t>
       </w:r>
-      <w:bookmarkStart w:id="14" w:name="OLE_LINK1"/>
-      <w:bookmarkStart w:id="15" w:name="OLE_LINK2"/>
-      <w:bookmarkStart w:id="16" w:name="OLE_LINK3"/>
-      <w:commentRangeStart w:id="17"/>
+      <w:bookmarkStart w:id="15" w:name="OLE_LINK1"/>
+      <w:bookmarkStart w:id="16" w:name="OLE_LINK2"/>
+      <w:bookmarkStart w:id="17" w:name="OLE_LINK3"/>
+      <w:r>
+        <w:rPr>
+          <w:rFonts w:hint="eastAsia"/>
+          <w:sz w:val="24"/>
+        </w:rPr>
+        <w:t>以用户提供的</w:t>
+      </w:r>
+      <w:commentRangeStart w:id="18"/>
+      <w:commentRangeStart w:id="19"/>
       <w:r>
         <w:rPr>
           <w:rFonts w:hint="eastAsia"/>
@@ -4383,7 +4617,21 @@
           <w:rFonts w:hint="eastAsia"/>
           <w:sz w:val="24"/>
         </w:rPr>
-        <w:t>作为数据输入，处理后的</w:t>
+        <w:t>作为输入，</w:t>
+      </w:r>
+      <w:r>
+        <w:rPr>
+          <w:rFonts w:hint="eastAsia"/>
+          <w:sz w:val="24"/>
+        </w:rPr>
+        <w:t>以</w:t>
+      </w:r>
+      <w:r>
+        <w:rPr>
+          <w:rFonts w:hint="eastAsia"/>
+          <w:sz w:val="24"/>
+        </w:rPr>
+        <w:t>处理后的</w:t>
       </w:r>
       <w:r>
         <w:rPr>
@@ -4399,7 +4647,7 @@
           <w:sz w:val="24"/>
           <w:u w:val="single"/>
         </w:rPr>
-        <w:t>集（文档型数据）或特征值，非文档型数据集（非文档型数据</w:t>
+        <w:t>集（文档型数据）或特征值、</w:t>
       </w:r>
       <w:r>
         <w:rPr>
@@ -4407,6 +4655,14 @@
           <w:sz w:val="24"/>
           <w:u w:val="single"/>
         </w:rPr>
+        <w:t>非文档型数据集（非文档型数据</w:t>
+      </w:r>
+      <w:r>
+        <w:rPr>
+          <w:rFonts w:hint="eastAsia"/>
+          <w:sz w:val="24"/>
+          <w:u w:val="single"/>
+        </w:rPr>
         <w:t>）</w:t>
       </w:r>
       <w:r>
@@ -4416,16 +4672,23 @@
         </w:rPr>
         <w:t>作为输出。</w:t>
       </w:r>
-      <w:commentRangeEnd w:id="17"/>
-      <w:r>
-        <w:rPr>
-          <w:rStyle w:val="ad"/>
-        </w:rPr>
-        <w:commentReference w:id="17"/>
-      </w:r>
-      <w:bookmarkEnd w:id="14"/>
+      <w:commentRangeEnd w:id="18"/>
+      <w:r>
+        <w:rPr>
+          <w:rStyle w:val="af"/>
+        </w:rPr>
+        <w:commentReference w:id="18"/>
+      </w:r>
       <w:bookmarkEnd w:id="15"/>
       <w:bookmarkEnd w:id="16"/>
+      <w:bookmarkEnd w:id="17"/>
+      <w:commentRangeEnd w:id="19"/>
+      <w:r>
+        <w:rPr>
+          <w:rStyle w:val="af"/>
+        </w:rPr>
+        <w:commentReference w:id="19"/>
+      </w:r>
     </w:p>
     <w:p>
       <w:pPr>
@@ -4620,10 +4883,9 @@
         <w:t>基本数据流程与处理流程</w:t>
       </w:r>
     </w:p>
-    <w:commentRangeStart w:id="18"/>
-    <w:p>
-      <w:r>
-        <w:object w:dxaOrig="12090" w:dyaOrig="4905" w14:anchorId="6DF4A5F3">
+    <w:p>
+      <w:r>
+        <w:object w:dxaOrig="12091" w:dyaOrig="5003" w14:anchorId="6B766F51">
           <v:shapetype id="_x0000_t75" coordsize="21600,21600" o:spt="75" o:preferrelative="t" path="m@4@5l@4@11@9@11@9@5xe" filled="f" stroked="f">
             <v:stroke joinstyle="miter"/>
             <v:formulas>
@@ -4643,23 +4905,28 @@
             <v:path o:extrusionok="f" gradientshapeok="t" o:connecttype="rect"/>
             <o:lock v:ext="edit" aspectratio="t"/>
           </v:shapetype>
-          <v:shape id="_x0000_i1025" type="#_x0000_t75" style="width:414.75pt;height:168.75pt" o:ole="">
+          <v:shape id="_x0000_i1034" type="#_x0000_t75" style="width:414.75pt;height:171.75pt" o:ole="">
             <v:imagedata r:id="rId15" o:title=""/>
           </v:shape>
-          <o:OLEObject Type="Embed" ProgID="Visio.Drawing.15" ShapeID="_x0000_i1025" DrawAspect="Content" ObjectID="_1566331178" r:id="rId16"/>
+          <o:OLEObject Type="Embed" ProgID="Visio.Drawing.15" ShapeID="_x0000_i1034" DrawAspect="Content" ObjectID="_1566363533" r:id="rId16"/>
         </w:object>
       </w:r>
-      <w:commentRangeEnd w:id="18"/>
-      <w:r>
-        <w:rPr>
-          <w:rStyle w:val="ad"/>
-        </w:rPr>
-        <w:commentReference w:id="18"/>
-      </w:r>
-    </w:p>
-    <w:p>
-      <w:pPr>
-        <w:pStyle w:val="ab"/>
+      <w:r>
+        <w:rPr>
+          <w:rStyle w:val="af"/>
+        </w:rPr>
+        <w:commentReference w:id="20"/>
+      </w:r>
+      <w:r>
+        <w:rPr>
+          <w:rStyle w:val="af"/>
+        </w:rPr>
+        <w:commentReference w:id="21"/>
+      </w:r>
+    </w:p>
+    <w:p>
+      <w:pPr>
+        <w:pStyle w:val="ad"/>
         <w:numPr>
           <w:ilvl w:val="0"/>
           <w:numId w:val="30"/>
@@ -4779,7 +5046,43 @@
           <w:rFonts w:hint="eastAsia"/>
           <w:sz w:val="24"/>
         </w:rPr>
-        <w:t>需要进一步说明的是，基础性功能应当按照路径一步一步进行</w:t>
+        <w:t>需要进一步说明的是，</w:t>
+      </w:r>
+      <w:r>
+        <w:rPr>
+          <w:rFonts w:hint="eastAsia"/>
+          <w:sz w:val="24"/>
+        </w:rPr>
+        <w:t>在系统视角</w:t>
+      </w:r>
+      <w:r>
+        <w:rPr>
+          <w:rFonts w:hint="eastAsia"/>
+          <w:sz w:val="24"/>
+        </w:rPr>
+        <w:t>（全局视角）</w:t>
+      </w:r>
+      <w:r>
+        <w:rPr>
+          <w:rFonts w:hint="eastAsia"/>
+          <w:sz w:val="24"/>
+        </w:rPr>
+        <w:t>看</w:t>
+      </w:r>
+      <w:r>
+        <w:rPr>
+          <w:rFonts w:hint="eastAsia"/>
+          <w:sz w:val="24"/>
+        </w:rPr>
+        <w:t>,</w:t>
+      </w:r>
+      <w:r>
+        <w:rPr>
+          <w:rFonts w:hint="eastAsia"/>
+          <w:sz w:val="24"/>
+        </w:rPr>
+        <w:lastRenderedPageBreak/>
+        <w:t>基础性功能应当按照路径一步一步进行</w:t>
       </w:r>
       <w:r>
         <w:rPr>
@@ -4803,7 +5106,15 @@
             <w:rFonts w:hint="eastAsia"/>
             <w:sz w:val="24"/>
           </w:rPr>
-          <w:t>出入与输出</w:t>
+          <w:t>输</w:t>
+        </w:r>
+        <w:r>
+          <w:rPr>
+            <w:rStyle w:val="a3"/>
+            <w:rFonts w:hint="eastAsia"/>
+            <w:sz w:val="24"/>
+          </w:rPr>
+          <w:t>入与输出</w:t>
         </w:r>
       </w:hyperlink>
       <w:r>
@@ -4818,15 +5129,7 @@
           <w:rFonts w:hint="eastAsia"/>
           <w:sz w:val="24"/>
         </w:rPr>
-        <w:t>，</w:t>
-      </w:r>
-      <w:r>
-        <w:rPr>
-          <w:rFonts w:hint="eastAsia"/>
-          <w:sz w:val="24"/>
-        </w:rPr>
-        <w:lastRenderedPageBreak/>
-        <w:t>才能够作为一次完整的数据处理，而相对比之下，调用开放性</w:t>
+        <w:t>，才能够作为一次完整的数据处理，而相对比之下，调用开放性</w:t>
       </w:r>
       <w:r>
         <w:rPr>
@@ -4849,7 +5152,8 @@
         </w:rPr>
         <w:t>任何一个模块，</w:t>
       </w:r>
-      <w:commentRangeStart w:id="19"/>
+      <w:commentRangeStart w:id="22"/>
+      <w:commentRangeStart w:id="23"/>
       <w:r>
         <w:rPr>
           <w:rFonts w:hint="eastAsia"/>
@@ -4857,12 +5161,125 @@
         </w:rPr>
         <w:t>在使用后可以立即结束整个数据处理流程。</w:t>
       </w:r>
-      <w:commentRangeEnd w:id="19"/>
-      <w:r>
-        <w:rPr>
-          <w:rStyle w:val="ad"/>
-        </w:rPr>
-        <w:commentReference w:id="19"/>
+      <w:commentRangeEnd w:id="22"/>
+      <w:r>
+        <w:rPr>
+          <w:rStyle w:val="af"/>
+        </w:rPr>
+        <w:commentReference w:id="22"/>
+      </w:r>
+      <w:commentRangeEnd w:id="23"/>
+      <w:r>
+        <w:rPr>
+          <w:rStyle w:val="af"/>
+        </w:rPr>
+        <w:commentReference w:id="23"/>
+      </w:r>
+      <w:ins w:id="24" w:author="Arvin Si.Chuan" w:date="2017-09-08T08:05:00Z">
+        <w:r>
+          <w:rPr>
+            <w:rFonts w:hint="eastAsia"/>
+            <w:sz w:val="24"/>
+          </w:rPr>
+          <w:t>而</w:t>
+        </w:r>
+        <w:r>
+          <w:rPr>
+            <w:rFonts w:hint="eastAsia"/>
+            <w:sz w:val="24"/>
+          </w:rPr>
+          <w:t>从</w:t>
+        </w:r>
+        <w:r>
+          <w:rPr>
+            <w:rFonts w:hint="eastAsia"/>
+            <w:sz w:val="24"/>
+          </w:rPr>
+          <w:t>每一个独立的子系统视角看</w:t>
+        </w:r>
+        <w:r>
+          <w:rPr>
+            <w:rFonts w:hint="eastAsia"/>
+            <w:sz w:val="24"/>
+          </w:rPr>
+          <w:t>，</w:t>
+        </w:r>
+      </w:ins>
+      <w:ins w:id="25" w:author="Arvin Si.Chuan" w:date="2017-09-08T08:06:00Z">
+        <w:r>
+          <w:rPr>
+            <w:rFonts w:hint="eastAsia"/>
+            <w:sz w:val="24"/>
+          </w:rPr>
+          <w:t>子系统可以独立于其他系统完成其自身的功能，而不受制于其他子系统</w:t>
+        </w:r>
+      </w:ins>
+      <w:ins w:id="26" w:author="Arvin Si.Chuan" w:date="2017-09-08T08:07:00Z">
+        <w:r>
+          <w:rPr>
+            <w:rFonts w:hint="eastAsia"/>
+            <w:sz w:val="24"/>
+          </w:rPr>
+          <w:t>，在整个系统的实现中，可以选择性对系统内开放单个子系统的独立性功能。简而言之，</w:t>
+        </w:r>
+      </w:ins>
+      <w:ins w:id="27" w:author="Arvin Si.Chuan" w:date="2017-09-08T08:08:00Z">
+        <w:r>
+          <w:rPr>
+            <w:rFonts w:hint="eastAsia"/>
+            <w:sz w:val="24"/>
+          </w:rPr>
+          <w:t>要处理一整套数据处理任务，是需要各个子系统协同工作，缺一不可的，但是，用户可以灵活地根据需要单独使用其中的一个部分；</w:t>
+        </w:r>
+      </w:ins>
+      <w:ins w:id="28" w:author="Arvin Si.Chuan" w:date="2017-09-08T08:09:00Z">
+        <w:r>
+          <w:rPr>
+            <w:rFonts w:hint="eastAsia"/>
+            <w:sz w:val="24"/>
+          </w:rPr>
+          <w:t>与此同时，相对与系统内部，为外部调用本产品的系统提供服务的开放性</w:t>
+        </w:r>
+      </w:ins>
+      <w:ins w:id="29" w:author="Arvin Si.Chuan" w:date="2017-09-08T08:10:00Z">
+        <w:r>
+          <w:rPr>
+            <w:rFonts w:hint="eastAsia"/>
+            <w:sz w:val="24"/>
+          </w:rPr>
+          <w:t>API</w:t>
+        </w:r>
+        <w:r>
+          <w:rPr>
+            <w:rFonts w:hint="eastAsia"/>
+            <w:sz w:val="24"/>
+          </w:rPr>
+          <w:t>则是直接工作在单个的独立的子系统中的</w:t>
+        </w:r>
+      </w:ins>
+      <w:ins w:id="30" w:author="Arvin Si.Chuan" w:date="2017-09-08T08:11:00Z">
+        <w:r>
+          <w:rPr>
+            <w:rFonts w:hint="eastAsia"/>
+            <w:sz w:val="24"/>
+          </w:rPr>
+          <w:t>，子系统之间的联系是需要外部调用者负责的</w:t>
+        </w:r>
+      </w:ins>
+      <w:ins w:id="31" w:author="Arvin Si.Chuan" w:date="2017-09-08T08:10:00Z">
+        <w:r>
+          <w:rPr>
+            <w:rFonts w:hint="eastAsia"/>
+            <w:sz w:val="24"/>
+          </w:rPr>
+          <w:t>。</w:t>
+        </w:r>
+      </w:ins>
+      <w:r>
+        <w:rPr>
+          <w:sz w:val="24"/>
+        </w:rPr>
+        <w:t xml:space="preserve"> </w:t>
       </w:r>
     </w:p>
     <w:p>
@@ -4938,7 +5355,16 @@
           <w:rFonts w:hint="eastAsia"/>
           <w:sz w:val="24"/>
         </w:rPr>
-        <w:t>，另一方面是对于用户投入到产品中的数据（下称</w:t>
+        <w:t>，另</w:t>
+      </w:r>
+      <w:bookmarkStart w:id="32" w:name="_GoBack"/>
+      <w:bookmarkEnd w:id="32"/>
+      <w:r>
+        <w:rPr>
+          <w:rFonts w:hint="eastAsia"/>
+          <w:sz w:val="24"/>
+        </w:rPr>
+        <w:t>一方面是对于用户投入到产品中的数据（下称</w:t>
       </w:r>
       <w:r>
         <w:rPr>
@@ -5296,7 +5722,7 @@
     </w:p>
     <w:tbl>
       <w:tblPr>
-        <w:tblStyle w:val="ac"/>
+        <w:tblStyle w:val="ae"/>
         <w:tblW w:w="0" w:type="auto"/>
         <w:tblLook w:val="04A0" w:firstRow="1" w:lastRow="0" w:firstColumn="1" w:lastColumn="0" w:noHBand="0" w:noVBand="1"/>
       </w:tblPr>
@@ -5380,6 +5806,7 @@
                 <w:rFonts w:hint="eastAsia"/>
                 <w:sz w:val="24"/>
               </w:rPr>
+              <w:lastRenderedPageBreak/>
               <w:t>数据预处理</w:t>
             </w:r>
           </w:p>
@@ -5674,15 +6101,14 @@
       <w:pPr>
         <w:pStyle w:val="2"/>
       </w:pPr>
-      <w:bookmarkStart w:id="20" w:name="_Toc492577638"/>
-      <w:r>
-        <w:rPr>
-          <w:rFonts w:hint="eastAsia"/>
-        </w:rPr>
-        <w:lastRenderedPageBreak/>
+      <w:bookmarkStart w:id="33" w:name="_Toc492577638"/>
+      <w:r>
+        <w:rPr>
+          <w:rFonts w:hint="eastAsia"/>
+        </w:rPr>
         <w:t>目标</w:t>
       </w:r>
-      <w:bookmarkEnd w:id="20"/>
+      <w:bookmarkEnd w:id="33"/>
     </w:p>
     <w:p>
       <w:pPr>
@@ -5773,21 +6199,29 @@
       <w:pPr>
         <w:pStyle w:val="2"/>
       </w:pPr>
-      <w:bookmarkStart w:id="21" w:name="_Toc492577639"/>
+      <w:bookmarkStart w:id="34" w:name="_Toc492577639"/>
       <w:r>
         <w:rPr>
           <w:rFonts w:hint="eastAsia"/>
         </w:rPr>
         <w:t>条件、假定和限制</w:t>
       </w:r>
-      <w:bookmarkEnd w:id="21"/>
-    </w:p>
-    <w:p>
-      <w:r>
-        <w:rPr>
-          <w:rFonts w:hint="eastAsia"/>
-        </w:rPr>
-        <w:t>【可包括：</w:t>
+      <w:bookmarkEnd w:id="34"/>
+    </w:p>
+    <w:p>
+      <w:proofErr w:type="gramStart"/>
+      <w:r>
+        <w:rPr>
+          <w:rFonts w:hint="eastAsia"/>
+        </w:rPr>
+        <w:t>【</w:t>
+      </w:r>
+      <w:proofErr w:type="gramEnd"/>
+      <w:r>
+        <w:rPr>
+          <w:rFonts w:hint="eastAsia"/>
+        </w:rPr>
+        <w:t>可包括：</w:t>
       </w:r>
     </w:p>
     <w:p>
@@ -5892,7 +6326,7 @@
       <w:pPr>
         <w:pStyle w:val="2"/>
       </w:pPr>
-      <w:bookmarkStart w:id="22" w:name="_Toc492577640"/>
+      <w:bookmarkStart w:id="35" w:name="_Toc492577640"/>
       <w:r>
         <w:rPr>
           <w:rFonts w:hint="eastAsia"/>
@@ -5900,72 +6334,72 @@
         <w:lastRenderedPageBreak/>
         <w:t>可行性研究方法</w:t>
       </w:r>
-      <w:bookmarkEnd w:id="22"/>
+      <w:bookmarkEnd w:id="35"/>
     </w:p>
     <w:p>
       <w:pPr>
         <w:pStyle w:val="2"/>
       </w:pPr>
-      <w:bookmarkStart w:id="23" w:name="_Toc492577641"/>
+      <w:bookmarkStart w:id="36" w:name="_Toc492577641"/>
       <w:r>
         <w:rPr>
           <w:rFonts w:hint="eastAsia"/>
         </w:rPr>
         <w:t>决定可行性的主要因素</w:t>
       </w:r>
-      <w:bookmarkEnd w:id="23"/>
+      <w:bookmarkEnd w:id="36"/>
     </w:p>
     <w:p>
       <w:pPr>
         <w:pStyle w:val="1"/>
       </w:pPr>
-      <w:bookmarkStart w:id="24" w:name="_Toc492577642"/>
+      <w:bookmarkStart w:id="37" w:name="_Toc492577642"/>
       <w:r>
         <w:rPr>
           <w:rFonts w:hint="eastAsia"/>
         </w:rPr>
         <w:t>对现有系统的分析</w:t>
       </w:r>
-      <w:bookmarkEnd w:id="24"/>
+      <w:bookmarkEnd w:id="37"/>
     </w:p>
     <w:p>
       <w:pPr>
         <w:pStyle w:val="2"/>
       </w:pPr>
-      <w:bookmarkStart w:id="25" w:name="_Toc492577643"/>
+      <w:bookmarkStart w:id="38" w:name="_Toc492577643"/>
       <w:r>
         <w:rPr>
           <w:rFonts w:hint="eastAsia"/>
         </w:rPr>
         <w:t>处理流程和数据流程</w:t>
       </w:r>
-      <w:bookmarkEnd w:id="25"/>
+      <w:bookmarkEnd w:id="38"/>
     </w:p>
     <w:p>
       <w:pPr>
         <w:pStyle w:val="2"/>
       </w:pPr>
-      <w:bookmarkStart w:id="26" w:name="_Toc492577644"/>
+      <w:bookmarkStart w:id="39" w:name="_Toc492577644"/>
       <w:r>
         <w:rPr>
           <w:rFonts w:hint="eastAsia"/>
         </w:rPr>
         <w:t>工作负荷</w:t>
       </w:r>
-      <w:bookmarkEnd w:id="26"/>
+      <w:bookmarkEnd w:id="39"/>
     </w:p>
     <w:p>
       <w:pPr>
         <w:pStyle w:val="2"/>
       </w:pPr>
-      <w:bookmarkStart w:id="27" w:name="_Toc492577645"/>
+      <w:bookmarkStart w:id="40" w:name="_Toc492577645"/>
       <w:r>
         <w:rPr>
           <w:rFonts w:hint="eastAsia"/>
         </w:rPr>
         <w:t>费用支出</w:t>
       </w:r>
-      <w:bookmarkEnd w:id="27"/>
+      <w:bookmarkEnd w:id="40"/>
     </w:p>
     <w:p>
       <w:r>
@@ -5979,14 +6413,14 @@
       <w:pPr>
         <w:pStyle w:val="2"/>
       </w:pPr>
-      <w:bookmarkStart w:id="28" w:name="_Toc492577646"/>
+      <w:bookmarkStart w:id="41" w:name="_Toc492577646"/>
       <w:r>
         <w:rPr>
           <w:rFonts w:hint="eastAsia"/>
         </w:rPr>
         <w:t>人员</w:t>
       </w:r>
-      <w:bookmarkEnd w:id="28"/>
+      <w:bookmarkEnd w:id="41"/>
     </w:p>
     <w:p>
       <w:r>
@@ -6000,27 +6434,27 @@
       <w:pPr>
         <w:pStyle w:val="2"/>
       </w:pPr>
-      <w:bookmarkStart w:id="29" w:name="_Toc492577647"/>
+      <w:bookmarkStart w:id="42" w:name="_Toc492577647"/>
       <w:r>
         <w:rPr>
           <w:rFonts w:hint="eastAsia"/>
         </w:rPr>
         <w:t>设备</w:t>
       </w:r>
-      <w:bookmarkEnd w:id="29"/>
+      <w:bookmarkEnd w:id="42"/>
     </w:p>
     <w:p>
       <w:pPr>
         <w:pStyle w:val="2"/>
       </w:pPr>
-      <w:bookmarkStart w:id="30" w:name="_Toc492577648"/>
+      <w:bookmarkStart w:id="43" w:name="_Toc492577648"/>
       <w:r>
         <w:rPr>
           <w:rFonts w:hint="eastAsia"/>
         </w:rPr>
         <w:t>局限性</w:t>
       </w:r>
-      <w:bookmarkEnd w:id="30"/>
+      <w:bookmarkEnd w:id="43"/>
     </w:p>
     <w:p>
       <w:r>
@@ -6034,7 +6468,7 @@
       <w:pPr>
         <w:pStyle w:val="1"/>
       </w:pPr>
-      <w:bookmarkStart w:id="31" w:name="_Toc492577649"/>
+      <w:bookmarkStart w:id="44" w:name="_Toc492577649"/>
       <w:r>
         <w:rPr>
           <w:rFonts w:hint="eastAsia"/>
@@ -6042,59 +6476,59 @@
         <w:lastRenderedPageBreak/>
         <w:t>所建议技术可行性分析</w:t>
       </w:r>
-      <w:bookmarkEnd w:id="31"/>
+      <w:bookmarkEnd w:id="44"/>
     </w:p>
     <w:p>
       <w:pPr>
         <w:pStyle w:val="2"/>
       </w:pPr>
-      <w:bookmarkStart w:id="32" w:name="_Toc492577650"/>
+      <w:bookmarkStart w:id="45" w:name="_Toc492577650"/>
       <w:r>
         <w:rPr>
           <w:rFonts w:hint="eastAsia"/>
         </w:rPr>
         <w:t>对系统的简要描述</w:t>
       </w:r>
-      <w:bookmarkEnd w:id="32"/>
+      <w:bookmarkEnd w:id="45"/>
     </w:p>
     <w:p>
       <w:pPr>
         <w:pStyle w:val="2"/>
       </w:pPr>
-      <w:bookmarkStart w:id="33" w:name="_Toc492577651"/>
+      <w:bookmarkStart w:id="46" w:name="_Toc492577651"/>
       <w:r>
         <w:rPr>
           <w:rFonts w:hint="eastAsia"/>
         </w:rPr>
         <w:t>处理流程和数据流程</w:t>
       </w:r>
-      <w:bookmarkEnd w:id="33"/>
+      <w:bookmarkEnd w:id="46"/>
     </w:p>
     <w:p>
       <w:pPr>
         <w:pStyle w:val="2"/>
       </w:pPr>
-      <w:bookmarkStart w:id="34" w:name="_Toc492577652"/>
+      <w:bookmarkStart w:id="47" w:name="_Toc492577652"/>
       <w:r>
         <w:rPr>
           <w:rFonts w:hint="eastAsia"/>
         </w:rPr>
         <w:t>与现有系统比较的优越性</w:t>
       </w:r>
-      <w:bookmarkEnd w:id="34"/>
+      <w:bookmarkEnd w:id="47"/>
     </w:p>
     <w:p>
       <w:pPr>
         <w:pStyle w:val="2"/>
       </w:pPr>
-      <w:bookmarkStart w:id="35" w:name="_Toc492577653"/>
+      <w:bookmarkStart w:id="48" w:name="_Toc492577653"/>
       <w:r>
         <w:rPr>
           <w:rFonts w:hint="eastAsia"/>
         </w:rPr>
         <w:t>采用建议系统可能带来的影响</w:t>
       </w:r>
-      <w:bookmarkEnd w:id="35"/>
+      <w:bookmarkEnd w:id="48"/>
     </w:p>
     <w:p>
       <w:pPr>
@@ -6177,21 +6611,29 @@
       <w:pPr>
         <w:pStyle w:val="2"/>
       </w:pPr>
-      <w:bookmarkStart w:id="36" w:name="_Toc492577654"/>
+      <w:bookmarkStart w:id="49" w:name="_Toc492577654"/>
       <w:r>
         <w:rPr>
           <w:rFonts w:hint="eastAsia"/>
         </w:rPr>
         <w:t>技术可行性评价</w:t>
       </w:r>
-      <w:bookmarkEnd w:id="36"/>
-    </w:p>
-    <w:p>
-      <w:r>
-        <w:rPr>
-          <w:rFonts w:hint="eastAsia"/>
-        </w:rPr>
-        <w:t>【包括：</w:t>
+      <w:bookmarkEnd w:id="49"/>
+    </w:p>
+    <w:p>
+      <w:proofErr w:type="gramStart"/>
+      <w:r>
+        <w:rPr>
+          <w:rFonts w:hint="eastAsia"/>
+        </w:rPr>
+        <w:t>【</w:t>
+      </w:r>
+      <w:proofErr w:type="gramEnd"/>
+      <w:r>
+        <w:rPr>
+          <w:rFonts w:hint="eastAsia"/>
+        </w:rPr>
+        <w:t>包括：</w:t>
       </w:r>
     </w:p>
     <w:p>
@@ -6254,7 +6696,7 @@
       <w:pPr>
         <w:pStyle w:val="1"/>
       </w:pPr>
-      <w:bookmarkStart w:id="37" w:name="_Toc492577655"/>
+      <w:bookmarkStart w:id="50" w:name="_Toc492577655"/>
       <w:r>
         <w:rPr>
           <w:rFonts w:hint="eastAsia"/>
@@ -6262,20 +6704,20 @@
         <w:lastRenderedPageBreak/>
         <w:t>所建议系统经济可行性分析</w:t>
       </w:r>
-      <w:bookmarkEnd w:id="37"/>
+      <w:bookmarkEnd w:id="50"/>
     </w:p>
     <w:p>
       <w:pPr>
         <w:pStyle w:val="2"/>
       </w:pPr>
-      <w:bookmarkStart w:id="38" w:name="_Toc492577656"/>
+      <w:bookmarkStart w:id="51" w:name="_Toc492577656"/>
       <w:r>
         <w:rPr>
           <w:rFonts w:hint="eastAsia"/>
         </w:rPr>
         <w:t>支出</w:t>
       </w:r>
-      <w:bookmarkEnd w:id="38"/>
+      <w:bookmarkEnd w:id="51"/>
     </w:p>
     <w:p>
       <w:pPr>
@@ -6314,14 +6756,14 @@
       <w:pPr>
         <w:pStyle w:val="2"/>
       </w:pPr>
-      <w:bookmarkStart w:id="39" w:name="_Toc492577657"/>
+      <w:bookmarkStart w:id="52" w:name="_Toc492577657"/>
       <w:r>
         <w:rPr>
           <w:rFonts w:hint="eastAsia"/>
         </w:rPr>
         <w:t>效益</w:t>
       </w:r>
-      <w:bookmarkEnd w:id="39"/>
+      <w:bookmarkEnd w:id="52"/>
     </w:p>
     <w:p>
       <w:pPr>
@@ -6360,7 +6802,7 @@
       <w:pPr>
         <w:pStyle w:val="2"/>
       </w:pPr>
-      <w:bookmarkStart w:id="40" w:name="_Toc492577658"/>
+      <w:bookmarkStart w:id="53" w:name="_Toc492577658"/>
       <w:r>
         <w:rPr>
           <w:rFonts w:hint="eastAsia"/>
@@ -6379,33 +6821,33 @@
         </w:rPr>
         <w:t>投资比</w:t>
       </w:r>
-      <w:bookmarkEnd w:id="40"/>
+      <w:bookmarkEnd w:id="53"/>
     </w:p>
     <w:p>
       <w:pPr>
         <w:pStyle w:val="2"/>
       </w:pPr>
-      <w:bookmarkStart w:id="41" w:name="_Toc492577659"/>
+      <w:bookmarkStart w:id="54" w:name="_Toc492577659"/>
       <w:r>
         <w:rPr>
           <w:rFonts w:hint="eastAsia"/>
         </w:rPr>
         <w:t>投资回收周期</w:t>
       </w:r>
-      <w:bookmarkEnd w:id="41"/>
+      <w:bookmarkEnd w:id="54"/>
     </w:p>
     <w:p>
       <w:pPr>
         <w:pStyle w:val="2"/>
       </w:pPr>
-      <w:bookmarkStart w:id="42" w:name="_Toc492577660"/>
+      <w:bookmarkStart w:id="55" w:name="_Toc492577660"/>
       <w:r>
         <w:rPr>
           <w:rFonts w:hint="eastAsia"/>
         </w:rPr>
         <w:t>敏感性分析</w:t>
       </w:r>
-      <w:bookmarkEnd w:id="42"/>
+      <w:bookmarkEnd w:id="55"/>
     </w:p>
     <w:p>
       <w:r>
@@ -6424,7 +6866,7 @@
         </w:numPr>
         <w:ind w:left="432"/>
       </w:pPr>
-      <w:bookmarkStart w:id="43" w:name="_Toc492577661"/>
+      <w:bookmarkStart w:id="56" w:name="_Toc492577661"/>
       <w:r>
         <w:rPr>
           <w:rFonts w:hint="eastAsia"/>
@@ -6432,20 +6874,20 @@
         <w:lastRenderedPageBreak/>
         <w:t>社会因素可行性分析</w:t>
       </w:r>
-      <w:bookmarkEnd w:id="43"/>
+      <w:bookmarkEnd w:id="56"/>
     </w:p>
     <w:p>
       <w:pPr>
         <w:pStyle w:val="2"/>
       </w:pPr>
-      <w:bookmarkStart w:id="44" w:name="_Toc492577662"/>
+      <w:bookmarkStart w:id="57" w:name="_Toc492577662"/>
       <w:r>
         <w:rPr>
           <w:rFonts w:hint="eastAsia"/>
         </w:rPr>
         <w:t>法律因素</w:t>
       </w:r>
-      <w:bookmarkEnd w:id="44"/>
+      <w:bookmarkEnd w:id="57"/>
     </w:p>
     <w:p>
       <w:r>
@@ -6459,14 +6901,14 @@
       <w:pPr>
         <w:pStyle w:val="2"/>
       </w:pPr>
-      <w:bookmarkStart w:id="45" w:name="_Toc492577663"/>
+      <w:bookmarkStart w:id="58" w:name="_Toc492577663"/>
       <w:r>
         <w:rPr>
           <w:rFonts w:hint="eastAsia"/>
         </w:rPr>
         <w:t>用户使用可行性</w:t>
       </w:r>
-      <w:bookmarkEnd w:id="45"/>
+      <w:bookmarkEnd w:id="58"/>
     </w:p>
     <w:p>
       <w:r>
@@ -6480,14 +6922,14 @@
       <w:pPr>
         <w:pStyle w:val="1"/>
       </w:pPr>
-      <w:bookmarkStart w:id="46" w:name="_Toc492577664"/>
+      <w:bookmarkStart w:id="59" w:name="_Toc492577664"/>
       <w:r>
         <w:rPr>
           <w:rFonts w:hint="eastAsia"/>
         </w:rPr>
         <w:t>其他可供选择的方案</w:t>
       </w:r>
-      <w:bookmarkEnd w:id="46"/>
+      <w:bookmarkEnd w:id="59"/>
     </w:p>
     <w:p>
       <w:r>
@@ -6512,11 +6954,19 @@
       </w:r>
     </w:p>
     <w:p>
-      <w:r>
-        <w:rPr>
-          <w:rFonts w:hint="eastAsia"/>
-        </w:rPr>
-        <w:t>【结论意见可能是：</w:t>
+      <w:proofErr w:type="gramStart"/>
+      <w:r>
+        <w:rPr>
+          <w:rFonts w:hint="eastAsia"/>
+        </w:rPr>
+        <w:t>【</w:t>
+      </w:r>
+      <w:proofErr w:type="gramEnd"/>
+      <w:r>
+        <w:rPr>
+          <w:rFonts w:hint="eastAsia"/>
+        </w:rPr>
+        <w:t>结论意见可能是：</w:t>
       </w:r>
     </w:p>
     <w:p>
@@ -6607,15 +7057,15 @@
 </file>
 
 <file path=word/comments.xml><?xml version="1.0" encoding="utf-8"?>
-<w:comments xmlns:wpc="http://schemas.microsoft.com/office/word/2010/wordprocessingCanvas" xmlns:mc="http://schemas.openxmlformats.org/markup-compatibility/2006" xmlns:o="urn:schemas-microsoft-com:office:office" xmlns:r="http://schemas.openxmlformats.org/officeDocument/2006/relationships" xmlns:m="http://schemas.openxmlformats.org/officeDocument/2006/math" xmlns:v="urn:schemas-microsoft-com:vml" xmlns:wp14="http://schemas.microsoft.com/office/word/2010/wordprocessingDrawing" xmlns:wp="http://schemas.openxmlformats.org/drawingml/2006/wordprocessingDrawing" xmlns:w10="urn:schemas-microsoft-com:office:word" xmlns:w="http://schemas.openxmlformats.org/wordprocessingml/2006/main" xmlns:w14="http://schemas.microsoft.com/office/word/2010/wordml" xmlns:w15="http://schemas.microsoft.com/office/word/2012/wordml" xmlns:wpg="http://schemas.microsoft.com/office/word/2010/wordprocessingGroup" xmlns:wpi="http://schemas.microsoft.com/office/word/2010/wordprocessingInk" xmlns:wne="http://schemas.microsoft.com/office/word/2006/wordml" xmlns:wps="http://schemas.microsoft.com/office/word/2010/wordprocessingShape" mc:Ignorable="w14 w15 wp14">
+<w:comments xmlns:wpc="http://schemas.microsoft.com/office/word/2010/wordprocessingCanvas" xmlns:cx="http://schemas.microsoft.com/office/drawing/2014/chartex" xmlns:cx1="http://schemas.microsoft.com/office/drawing/2015/9/8/chartex" xmlns:cx2="http://schemas.microsoft.com/office/drawing/2015/10/21/chartex" xmlns:cx3="http://schemas.microsoft.com/office/drawing/2016/5/9/chartex" xmlns:cx4="http://schemas.microsoft.com/office/drawing/2016/5/10/chartex" xmlns:cx5="http://schemas.microsoft.com/office/drawing/2016/5/11/chartex" xmlns:cx6="http://schemas.microsoft.com/office/drawing/2016/5/12/chartex" xmlns:cx7="http://schemas.microsoft.com/office/drawing/2016/5/13/chartex" xmlns:cx8="http://schemas.microsoft.com/office/drawing/2016/5/14/chartex" xmlns:mc="http://schemas.openxmlformats.org/markup-compatibility/2006" xmlns:aink="http://schemas.microsoft.com/office/drawing/2016/ink" xmlns:am3d="http://schemas.microsoft.com/office/drawing/2017/model3d" xmlns:o="urn:schemas-microsoft-com:office:office" xmlns:r="http://schemas.openxmlformats.org/officeDocument/2006/relationships" xmlns:m="http://schemas.openxmlformats.org/officeDocument/2006/math" xmlns:v="urn:schemas-microsoft-com:vml" xmlns:wp14="http://schemas.microsoft.com/office/word/2010/wordprocessingDrawing" xmlns:wp="http://schemas.openxmlformats.org/drawingml/2006/wordprocessingDrawing" xmlns:w10="urn:schemas-microsoft-com:office:word" xmlns:w="http://schemas.openxmlformats.org/wordprocessingml/2006/main" xmlns:w14="http://schemas.microsoft.com/office/word/2010/wordml" xmlns:w15="http://schemas.microsoft.com/office/word/2012/wordml" xmlns:w16cid="http://schemas.microsoft.com/office/word/2016/wordml/cid" xmlns:w16se="http://schemas.microsoft.com/office/word/2015/wordml/symex" xmlns:wpg="http://schemas.microsoft.com/office/word/2010/wordprocessingGroup" xmlns:wpi="http://schemas.microsoft.com/office/word/2010/wordprocessingInk" xmlns:wne="http://schemas.microsoft.com/office/word/2006/wordml" xmlns:wps="http://schemas.microsoft.com/office/word/2010/wordprocessingShape" mc:Ignorable="w14 w15 w16se w16cid wp14">
   <w:comment w:id="3" w:author="Ash Morgan" w:date="2017-09-07T21:31:00Z" w:initials="AM">
     <w:p>
       <w:pPr>
-        <w:pStyle w:val="ae"/>
-      </w:pPr>
-      <w:r>
-        <w:rPr>
-          <w:rStyle w:val="ad"/>
+        <w:pStyle w:val="af0"/>
+      </w:pPr>
+      <w:r>
+        <w:rPr>
+          <w:rStyle w:val="af"/>
         </w:rPr>
         <w:annotationRef/>
       </w:r>
@@ -6633,17 +7083,36 @@
           <w:rFonts w:hint="eastAsia"/>
         </w:rPr>
         <w:t>。</w:t>
+      </w:r>
+    </w:p>
+  </w:comment>
+  <w:comment w:id="4" w:author="Arvin Si.Chuan" w:date="2017-09-08T07:47:00Z" w:initials="AS">
+    <w:p>
+      <w:pPr>
+        <w:pStyle w:val="af0"/>
+      </w:pPr>
+      <w:r>
+        <w:rPr>
+          <w:rStyle w:val="af"/>
+        </w:rPr>
+        <w:annotationRef/>
+      </w:r>
+      <w:r>
+        <w:rPr>
+          <w:rFonts w:hint="eastAsia"/>
+        </w:rPr>
+        <w:t>关键词：数据分析处理呈现，较为经济的方式</w:t>
       </w:r>
     </w:p>
   </w:comment>
   <w:comment w:id="9" w:author="Ash Morgan" w:date="2017-09-07T21:29:00Z" w:initials="AM">
     <w:p>
       <w:pPr>
-        <w:pStyle w:val="ae"/>
-      </w:pPr>
-      <w:r>
-        <w:rPr>
-          <w:rStyle w:val="ad"/>
+        <w:pStyle w:val="af0"/>
+      </w:pPr>
+      <w:r>
+        <w:rPr>
+          <w:rStyle w:val="af"/>
         </w:rPr>
         <w:annotationRef/>
       </w:r>
@@ -6665,7 +7134,7 @@
     </w:p>
     <w:p>
       <w:pPr>
-        <w:pStyle w:val="ae"/>
+        <w:pStyle w:val="af0"/>
       </w:pPr>
       <w:r>
         <w:rPr>
@@ -6679,7 +7148,7 @@
     </w:p>
     <w:p>
       <w:pPr>
-        <w:pStyle w:val="ae"/>
+        <w:pStyle w:val="af0"/>
       </w:pPr>
       <w:r>
         <w:rPr>
@@ -6705,11 +7174,11 @@
   <w:comment w:id="10" w:author="Ash Morgan" w:date="2017-09-07T21:36:00Z" w:initials="AM">
     <w:p>
       <w:pPr>
-        <w:pStyle w:val="ae"/>
-      </w:pPr>
-      <w:r>
-        <w:rPr>
-          <w:rStyle w:val="ad"/>
+        <w:pStyle w:val="af0"/>
+      </w:pPr>
+      <w:r>
+        <w:rPr>
+          <w:rStyle w:val="af"/>
         </w:rPr>
         <w:annotationRef/>
       </w:r>
@@ -6727,7 +7196,7 @@
   <w:comment w:id="12" w:author="Ash Morgan" w:date="2017-09-07T21:43:00Z" w:initials="AM">
     <w:p>
       <w:pPr>
-        <w:pStyle w:val="ae"/>
+        <w:pStyle w:val="af0"/>
       </w:pPr>
       <w:r>
         <w:rPr>
@@ -6738,7 +7207,7 @@
       </w:r>
       <w:r>
         <w:rPr>
-          <w:rStyle w:val="ad"/>
+          <w:rStyle w:val="af"/>
         </w:rPr>
         <w:annotationRef/>
       </w:r>
@@ -6759,7 +7228,7 @@
       </w:r>
       <w:r>
         <w:rPr>
-          <w:rStyle w:val="ad"/>
+          <w:rStyle w:val="af"/>
         </w:rPr>
         <w:annotationRef/>
       </w:r>
@@ -6782,11 +7251,11 @@
   <w:comment w:id="13" w:author="Ash Morgan" w:date="2017-09-07T21:45:00Z" w:initials="AM">
     <w:p>
       <w:pPr>
-        <w:pStyle w:val="ae"/>
-      </w:pPr>
-      <w:r>
-        <w:rPr>
-          <w:rStyle w:val="ad"/>
+        <w:pStyle w:val="af0"/>
+      </w:pPr>
+      <w:r>
+        <w:rPr>
+          <w:rStyle w:val="af"/>
         </w:rPr>
         <w:annotationRef/>
       </w:r>
@@ -6801,14 +7270,14 @@
       </w:r>
     </w:p>
   </w:comment>
-  <w:comment w:id="17" w:author="Ash Morgan" w:date="2017-09-07T21:50:00Z" w:initials="AM">
-    <w:p>
-      <w:pPr>
-        <w:pStyle w:val="ae"/>
-      </w:pPr>
-      <w:r>
-        <w:rPr>
-          <w:rStyle w:val="ad"/>
+  <w:comment w:id="14" w:author="Arvin Si.Chuan" w:date="2017-09-08T07:52:00Z" w:initials="AS">
+    <w:p>
+      <w:pPr>
+        <w:pStyle w:val="af0"/>
+      </w:pPr>
+      <w:r>
+        <w:rPr>
+          <w:rStyle w:val="af"/>
         </w:rPr>
         <w:annotationRef/>
       </w:r>
@@ -6816,6 +7285,25 @@
         <w:rPr>
           <w:rFonts w:hint="eastAsia"/>
         </w:rPr>
+        <w:t>发现和挖掘</w:t>
+      </w:r>
+    </w:p>
+  </w:comment>
+  <w:comment w:id="18" w:author="Ash Morgan" w:date="2017-09-07T21:50:00Z" w:initials="AM">
+    <w:p>
+      <w:pPr>
+        <w:pStyle w:val="af0"/>
+      </w:pPr>
+      <w:r>
+        <w:rPr>
+          <w:rStyle w:val="af"/>
+        </w:rPr>
+        <w:annotationRef/>
+      </w:r>
+      <w:r>
+        <w:rPr>
+          <w:rFonts w:hint="eastAsia"/>
+        </w:rPr>
         <w:t>可以</w:t>
       </w:r>
       <w:r>
@@ -6824,7 +7312,7 @@
     </w:p>
     <w:p>
       <w:pPr>
-        <w:pStyle w:val="ae"/>
+        <w:pStyle w:val="af0"/>
         <w:rPr>
           <w:sz w:val="24"/>
         </w:rPr>
@@ -7002,14 +7490,14 @@
       </w:r>
       <w:r>
         <w:rPr>
-          <w:rStyle w:val="ad"/>
+          <w:rStyle w:val="af"/>
         </w:rPr>
         <w:annotationRef/>
       </w:r>
     </w:p>
     <w:p>
       <w:pPr>
-        <w:pStyle w:val="ae"/>
+        <w:pStyle w:val="af0"/>
       </w:pPr>
       <w:r>
         <w:rPr>
@@ -7064,14 +7552,17 @@
       </w:r>
     </w:p>
   </w:comment>
-  <w:comment w:id="18" w:author="Ash Morgan" w:date="2017-09-07T22:05:00Z" w:initials="AM">
-    <w:p>
-      <w:pPr>
-        <w:pStyle w:val="ae"/>
-      </w:pPr>
-      <w:r>
-        <w:rPr>
-          <w:rStyle w:val="ad"/>
+  <w:comment w:id="19" w:author="Arvin Si.Chuan" w:date="2017-09-08T07:56:00Z" w:initials="AS">
+    <w:p>
+      <w:pPr>
+        <w:pStyle w:val="af0"/>
+        <w:rPr>
+          <w:rFonts w:hint="eastAsia"/>
+        </w:rPr>
+      </w:pPr>
+      <w:r>
+        <w:rPr>
+          <w:rStyle w:val="af"/>
         </w:rPr>
         <w:annotationRef/>
       </w:r>
@@ -7079,6 +7570,25 @@
         <w:rPr>
           <w:rFonts w:hint="eastAsia"/>
         </w:rPr>
+        <w:t>已经更新</w:t>
+      </w:r>
+    </w:p>
+  </w:comment>
+  <w:comment w:id="20" w:author="Ash Morgan" w:date="2017-09-07T22:05:00Z" w:initials="AM">
+    <w:p>
+      <w:pPr>
+        <w:pStyle w:val="af0"/>
+      </w:pPr>
+      <w:r>
+        <w:rPr>
+          <w:rStyle w:val="af"/>
+        </w:rPr>
+        <w:annotationRef/>
+      </w:r>
+      <w:r>
+        <w:rPr>
+          <w:rFonts w:hint="eastAsia"/>
+        </w:rPr>
         <w:t>有争议</w:t>
       </w:r>
       <w:r>
@@ -7086,14 +7596,14 @@
       </w:r>
     </w:p>
   </w:comment>
-  <w:comment w:id="19" w:author="Ash Morgan" w:date="2017-09-07T22:11:00Z" w:initials="AM">
-    <w:p>
-      <w:pPr>
-        <w:pStyle w:val="ae"/>
-      </w:pPr>
-      <w:r>
-        <w:rPr>
-          <w:rStyle w:val="ad"/>
+  <w:comment w:id="21" w:author="Arvin Si.Chuan" w:date="2017-09-08T08:02:00Z" w:initials="AS">
+    <w:p>
+      <w:pPr>
+        <w:pStyle w:val="af0"/>
+      </w:pPr>
+      <w:r>
+        <w:rPr>
+          <w:rStyle w:val="af"/>
         </w:rPr>
         <w:annotationRef/>
       </w:r>
@@ -7101,6 +7611,31 @@
         <w:rPr>
           <w:rFonts w:hint="eastAsia"/>
         </w:rPr>
+        <w:t>图已更新</w:t>
+      </w:r>
+      <w:r>
+        <w:rPr>
+          <w:rFonts w:hint="eastAsia"/>
+        </w:rPr>
+        <w:t>，文字说明已经修订</w:t>
+      </w:r>
+    </w:p>
+  </w:comment>
+  <w:comment w:id="22" w:author="Ash Morgan" w:date="2017-09-07T22:11:00Z" w:initials="AM">
+    <w:p>
+      <w:pPr>
+        <w:pStyle w:val="af0"/>
+      </w:pPr>
+      <w:r>
+        <w:rPr>
+          <w:rStyle w:val="af"/>
+        </w:rPr>
+        <w:annotationRef/>
+      </w:r>
+      <w:r>
+        <w:rPr>
+          <w:rFonts w:hint="eastAsia"/>
+        </w:rPr>
         <w:t>在</w:t>
       </w:r>
       <w:r>
@@ -7114,6 +7649,28 @@
       </w:r>
       <w:r>
         <w:t>体现。</w:t>
+      </w:r>
+    </w:p>
+  </w:comment>
+  <w:comment w:id="23" w:author="Arvin Si.Chuan" w:date="2017-09-08T08:11:00Z" w:initials="AS">
+    <w:p>
+      <w:pPr>
+        <w:pStyle w:val="af0"/>
+        <w:rPr>
+          <w:rFonts w:hint="eastAsia"/>
+        </w:rPr>
+      </w:pPr>
+      <w:r>
+        <w:rPr>
+          <w:rStyle w:val="af"/>
+        </w:rPr>
+        <w:annotationRef/>
+      </w:r>
+      <w:r>
+        <w:rPr>
+          <w:rFonts w:hint="eastAsia"/>
+        </w:rPr>
+        <w:t>图中红色箭头更新对其进行了补充</w:t>
       </w:r>
     </w:p>
   </w:comment>
@@ -7121,20 +7678,40 @@
 </file>
 
 <file path=word/commentsExtended.xml><?xml version="1.0" encoding="utf-8"?>
-<w15:commentsEx xmlns:wpc="http://schemas.microsoft.com/office/word/2010/wordprocessingCanvas" xmlns:mc="http://schemas.openxmlformats.org/markup-compatibility/2006" xmlns:o="urn:schemas-microsoft-com:office:office" xmlns:r="http://schemas.openxmlformats.org/officeDocument/2006/relationships" xmlns:m="http://schemas.openxmlformats.org/officeDocument/2006/math" xmlns:v="urn:schemas-microsoft-com:vml" xmlns:wp14="http://schemas.microsoft.com/office/word/2010/wordprocessingDrawing" xmlns:wp="http://schemas.openxmlformats.org/drawingml/2006/wordprocessingDrawing" xmlns:w10="urn:schemas-microsoft-com:office:word" xmlns:w="http://schemas.openxmlformats.org/wordprocessingml/2006/main" xmlns:w14="http://schemas.microsoft.com/office/word/2010/wordml" xmlns:w15="http://schemas.microsoft.com/office/word/2012/wordml" xmlns:wpg="http://schemas.microsoft.com/office/word/2010/wordprocessingGroup" xmlns:wpi="http://schemas.microsoft.com/office/word/2010/wordprocessingInk" xmlns:wne="http://schemas.microsoft.com/office/word/2006/wordml" xmlns:wps="http://schemas.microsoft.com/office/word/2010/wordprocessingShape" mc:Ignorable="w14 w15 wp14">
+<w15:commentsEx xmlns:wpc="http://schemas.microsoft.com/office/word/2010/wordprocessingCanvas" xmlns:cx="http://schemas.microsoft.com/office/drawing/2014/chartex" xmlns:cx1="http://schemas.microsoft.com/office/drawing/2015/9/8/chartex" xmlns:cx2="http://schemas.microsoft.com/office/drawing/2015/10/21/chartex" xmlns:cx3="http://schemas.microsoft.com/office/drawing/2016/5/9/chartex" xmlns:cx4="http://schemas.microsoft.com/office/drawing/2016/5/10/chartex" xmlns:cx5="http://schemas.microsoft.com/office/drawing/2016/5/11/chartex" xmlns:cx6="http://schemas.microsoft.com/office/drawing/2016/5/12/chartex" xmlns:cx7="http://schemas.microsoft.com/office/drawing/2016/5/13/chartex" xmlns:cx8="http://schemas.microsoft.com/office/drawing/2016/5/14/chartex" xmlns:mc="http://schemas.openxmlformats.org/markup-compatibility/2006" xmlns:aink="http://schemas.microsoft.com/office/drawing/2016/ink" xmlns:am3d="http://schemas.microsoft.com/office/drawing/2017/model3d" xmlns:o="urn:schemas-microsoft-com:office:office" xmlns:r="http://schemas.openxmlformats.org/officeDocument/2006/relationships" xmlns:m="http://schemas.openxmlformats.org/officeDocument/2006/math" xmlns:v="urn:schemas-microsoft-com:vml" xmlns:wp14="http://schemas.microsoft.com/office/word/2010/wordprocessingDrawing" xmlns:wp="http://schemas.openxmlformats.org/drawingml/2006/wordprocessingDrawing" xmlns:w10="urn:schemas-microsoft-com:office:word" xmlns:w="http://schemas.openxmlformats.org/wordprocessingml/2006/main" xmlns:w14="http://schemas.microsoft.com/office/word/2010/wordml" xmlns:w15="http://schemas.microsoft.com/office/word/2012/wordml" xmlns:w16cid="http://schemas.microsoft.com/office/word/2016/wordml/cid" xmlns:w16se="http://schemas.microsoft.com/office/word/2015/wordml/symex" xmlns:wpg="http://schemas.microsoft.com/office/word/2010/wordprocessingGroup" xmlns:wpi="http://schemas.microsoft.com/office/word/2010/wordprocessingInk" xmlns:wne="http://schemas.microsoft.com/office/word/2006/wordml" xmlns:wps="http://schemas.microsoft.com/office/word/2010/wordprocessingShape" mc:Ignorable="w14 w15 w16se w16cid wp14">
   <w15:commentEx w15:paraId="70758D1D" w15:done="0"/>
-  <w15:commentEx w15:paraId="43B84A2C" w15:done="0"/>
-  <w15:commentEx w15:paraId="5562768A" w15:done="0"/>
-  <w15:commentEx w15:paraId="203B8EB2" w15:done="0"/>
+  <w15:commentEx w15:paraId="5461D78C" w15:paraIdParent="70758D1D" w15:done="0"/>
+  <w15:commentEx w15:paraId="43B84A2C" w15:done="1"/>
+  <w15:commentEx w15:paraId="5562768A" w15:done="1"/>
+  <w15:commentEx w15:paraId="203B8EB2" w15:done="1"/>
   <w15:commentEx w15:paraId="2F3A8BB7" w15:done="0"/>
+  <w15:commentEx w15:paraId="0F822FD1" w15:paraIdParent="2F3A8BB7" w15:done="0"/>
   <w15:commentEx w15:paraId="05FDD8BE" w15:done="0"/>
+  <w15:commentEx w15:paraId="7B11CB22" w15:paraIdParent="05FDD8BE" w15:done="0"/>
   <w15:commentEx w15:paraId="39FC3E80" w15:done="0"/>
+  <w15:commentEx w15:paraId="7DEC0220" w15:paraIdParent="39FC3E80" w15:done="0"/>
   <w15:commentEx w15:paraId="5EE0F326" w15:done="0"/>
+  <w15:commentEx w15:paraId="49A777F2" w15:paraIdParent="5EE0F326" w15:done="0"/>
 </w15:commentsEx>
 </file>
 
+<file path=word/commentsIds.xml><?xml version="1.0" encoding="utf-8"?>
+<w16cid:commentsIds xmlns:wpc="http://schemas.microsoft.com/office/word/2010/wordprocessingCanvas" xmlns:cx="http://schemas.microsoft.com/office/drawing/2014/chartex" xmlns:cx1="http://schemas.microsoft.com/office/drawing/2015/9/8/chartex" xmlns:cx2="http://schemas.microsoft.com/office/drawing/2015/10/21/chartex" xmlns:cx3="http://schemas.microsoft.com/office/drawing/2016/5/9/chartex" xmlns:cx4="http://schemas.microsoft.com/office/drawing/2016/5/10/chartex" xmlns:cx5="http://schemas.microsoft.com/office/drawing/2016/5/11/chartex" xmlns:cx6="http://schemas.microsoft.com/office/drawing/2016/5/12/chartex" xmlns:cx7="http://schemas.microsoft.com/office/drawing/2016/5/13/chartex" xmlns:cx8="http://schemas.microsoft.com/office/drawing/2016/5/14/chartex" xmlns:mc="http://schemas.openxmlformats.org/markup-compatibility/2006" xmlns:aink="http://schemas.microsoft.com/office/drawing/2016/ink" xmlns:am3d="http://schemas.microsoft.com/office/drawing/2017/model3d" xmlns:o="urn:schemas-microsoft-com:office:office" xmlns:r="http://schemas.openxmlformats.org/officeDocument/2006/relationships" xmlns:m="http://schemas.openxmlformats.org/officeDocument/2006/math" xmlns:v="urn:schemas-microsoft-com:vml" xmlns:wp14="http://schemas.microsoft.com/office/word/2010/wordprocessingDrawing" xmlns:wp="http://schemas.openxmlformats.org/drawingml/2006/wordprocessingDrawing" xmlns:w10="urn:schemas-microsoft-com:office:word" xmlns:w="http://schemas.openxmlformats.org/wordprocessingml/2006/main" xmlns:w14="http://schemas.microsoft.com/office/word/2010/wordml" xmlns:w15="http://schemas.microsoft.com/office/word/2012/wordml" xmlns:w16cid="http://schemas.microsoft.com/office/word/2016/wordml/cid" xmlns:w16se="http://schemas.microsoft.com/office/word/2015/wordml/symex" xmlns:wpg="http://schemas.microsoft.com/office/word/2010/wordprocessingGroup" xmlns:wpi="http://schemas.microsoft.com/office/word/2010/wordprocessingInk" xmlns:wne="http://schemas.microsoft.com/office/word/2006/wordml" xmlns:wps="http://schemas.microsoft.com/office/word/2010/wordprocessingShape" mc:Ignorable="w14 w15 w16se w16cid wp14">
+  <w16cid:commentId w16cid:paraId="70758D1D" w16cid:durableId="1D5CC93B"/>
+  <w16cid:commentId w16cid:paraId="5461D78C" w16cid:durableId="1D5CC98D"/>
+  <w16cid:commentId w16cid:paraId="43B84A2C" w16cid:durableId="1D5CC93C"/>
+  <w16cid:commentId w16cid:paraId="203B8EB2" w16cid:durableId="1D5CC93E"/>
+  <w16cid:commentId w16cid:paraId="2F3A8BB7" w16cid:durableId="1D5CC93F"/>
+  <w16cid:commentId w16cid:paraId="0F822FD1" w16cid:durableId="1D5CCAD6"/>
+  <w16cid:commentId w16cid:paraId="05FDD8BE" w16cid:durableId="1D5CC940"/>
+  <w16cid:commentId w16cid:paraId="7B11CB22" w16cid:durableId="1D5CCBBB"/>
+  <w16cid:commentId w16cid:paraId="5EE0F326" w16cid:durableId="1D5CC942"/>
+  <w16cid:commentId w16cid:paraId="49A777F2" w16cid:durableId="1D5CCF26"/>
+</w16cid:commentsIds>
+</file>
+
 <file path=word/endnotes.xml><?xml version="1.0" encoding="utf-8"?>
-<w:endnotes xmlns:wpc="http://schemas.microsoft.com/office/word/2010/wordprocessingCanvas" xmlns:mc="http://schemas.openxmlformats.org/markup-compatibility/2006" xmlns:o="urn:schemas-microsoft-com:office:office" xmlns:r="http://schemas.openxmlformats.org/officeDocument/2006/relationships" xmlns:m="http://schemas.openxmlformats.org/officeDocument/2006/math" xmlns:v="urn:schemas-microsoft-com:vml" xmlns:wp14="http://schemas.microsoft.com/office/word/2010/wordprocessingDrawing" xmlns:wp="http://schemas.openxmlformats.org/drawingml/2006/wordprocessingDrawing" xmlns:w10="urn:schemas-microsoft-com:office:word" xmlns:w="http://schemas.openxmlformats.org/wordprocessingml/2006/main" xmlns:w14="http://schemas.microsoft.com/office/word/2010/wordml" xmlns:w15="http://schemas.microsoft.com/office/word/2012/wordml" xmlns:wpg="http://schemas.microsoft.com/office/word/2010/wordprocessingGroup" xmlns:wpi="http://schemas.microsoft.com/office/word/2010/wordprocessingInk" xmlns:wne="http://schemas.microsoft.com/office/word/2006/wordml" xmlns:wps="http://schemas.microsoft.com/office/word/2010/wordprocessingShape" mc:Ignorable="w14 w15 wp14">
+<w:endnotes xmlns:wpc="http://schemas.microsoft.com/office/word/2010/wordprocessingCanvas" xmlns:cx="http://schemas.microsoft.com/office/drawing/2014/chartex" xmlns:cx1="http://schemas.microsoft.com/office/drawing/2015/9/8/chartex" xmlns:cx2="http://schemas.microsoft.com/office/drawing/2015/10/21/chartex" xmlns:cx3="http://schemas.microsoft.com/office/drawing/2016/5/9/chartex" xmlns:cx4="http://schemas.microsoft.com/office/drawing/2016/5/10/chartex" xmlns:cx5="http://schemas.microsoft.com/office/drawing/2016/5/11/chartex" xmlns:cx6="http://schemas.microsoft.com/office/drawing/2016/5/12/chartex" xmlns:cx7="http://schemas.microsoft.com/office/drawing/2016/5/13/chartex" xmlns:cx8="http://schemas.microsoft.com/office/drawing/2016/5/14/chartex" xmlns:mc="http://schemas.openxmlformats.org/markup-compatibility/2006" xmlns:aink="http://schemas.microsoft.com/office/drawing/2016/ink" xmlns:am3d="http://schemas.microsoft.com/office/drawing/2017/model3d" xmlns:o="urn:schemas-microsoft-com:office:office" xmlns:r="http://schemas.openxmlformats.org/officeDocument/2006/relationships" xmlns:m="http://schemas.openxmlformats.org/officeDocument/2006/math" xmlns:v="urn:schemas-microsoft-com:vml" xmlns:wp14="http://schemas.microsoft.com/office/word/2010/wordprocessingDrawing" xmlns:wp="http://schemas.openxmlformats.org/drawingml/2006/wordprocessingDrawing" xmlns:w10="urn:schemas-microsoft-com:office:word" xmlns:w="http://schemas.openxmlformats.org/wordprocessingml/2006/main" xmlns:w14="http://schemas.microsoft.com/office/word/2010/wordml" xmlns:w15="http://schemas.microsoft.com/office/word/2012/wordml" xmlns:w16cid="http://schemas.microsoft.com/office/word/2016/wordml/cid" xmlns:w16se="http://schemas.microsoft.com/office/word/2015/wordml/symex" xmlns:wpg="http://schemas.microsoft.com/office/word/2010/wordprocessingGroup" xmlns:wpi="http://schemas.microsoft.com/office/word/2010/wordprocessingInk" xmlns:wne="http://schemas.microsoft.com/office/word/2006/wordml" xmlns:wps="http://schemas.microsoft.com/office/word/2010/wordprocessingShape" mc:Ignorable="w14 w15 w16se w16cid wp14">
   <w:endnote w:type="separator" w:id="-1">
     <w:p>
       <w:r>
@@ -7153,7 +7730,7 @@
 </file>
 
 <file path=word/footer1.xml><?xml version="1.0" encoding="utf-8"?>
-<w:ftr xmlns:wpc="http://schemas.microsoft.com/office/word/2010/wordprocessingCanvas" xmlns:mc="http://schemas.openxmlformats.org/markup-compatibility/2006" xmlns:o="urn:schemas-microsoft-com:office:office" xmlns:r="http://schemas.openxmlformats.org/officeDocument/2006/relationships" xmlns:m="http://schemas.openxmlformats.org/officeDocument/2006/math" xmlns:v="urn:schemas-microsoft-com:vml" xmlns:wp14="http://schemas.microsoft.com/office/word/2010/wordprocessingDrawing" xmlns:wp="http://schemas.openxmlformats.org/drawingml/2006/wordprocessingDrawing" xmlns:w10="urn:schemas-microsoft-com:office:word" xmlns:w="http://schemas.openxmlformats.org/wordprocessingml/2006/main" xmlns:w14="http://schemas.microsoft.com/office/word/2010/wordml" xmlns:w15="http://schemas.microsoft.com/office/word/2012/wordml" xmlns:wpg="http://schemas.microsoft.com/office/word/2010/wordprocessingGroup" xmlns:wpi="http://schemas.microsoft.com/office/word/2010/wordprocessingInk" xmlns:wne="http://schemas.microsoft.com/office/word/2006/wordml" xmlns:wps="http://schemas.microsoft.com/office/word/2010/wordprocessingShape" mc:Ignorable="w14 w15 wp14">
+<w:ftr xmlns:wpc="http://schemas.microsoft.com/office/word/2010/wordprocessingCanvas" xmlns:cx="http://schemas.microsoft.com/office/drawing/2014/chartex" xmlns:cx1="http://schemas.microsoft.com/office/drawing/2015/9/8/chartex" xmlns:cx2="http://schemas.microsoft.com/office/drawing/2015/10/21/chartex" xmlns:cx3="http://schemas.microsoft.com/office/drawing/2016/5/9/chartex" xmlns:cx4="http://schemas.microsoft.com/office/drawing/2016/5/10/chartex" xmlns:cx5="http://schemas.microsoft.com/office/drawing/2016/5/11/chartex" xmlns:cx6="http://schemas.microsoft.com/office/drawing/2016/5/12/chartex" xmlns:cx7="http://schemas.microsoft.com/office/drawing/2016/5/13/chartex" xmlns:cx8="http://schemas.microsoft.com/office/drawing/2016/5/14/chartex" xmlns:mc="http://schemas.openxmlformats.org/markup-compatibility/2006" xmlns:aink="http://schemas.microsoft.com/office/drawing/2016/ink" xmlns:am3d="http://schemas.microsoft.com/office/drawing/2017/model3d" xmlns:o="urn:schemas-microsoft-com:office:office" xmlns:r="http://schemas.openxmlformats.org/officeDocument/2006/relationships" xmlns:m="http://schemas.openxmlformats.org/officeDocument/2006/math" xmlns:v="urn:schemas-microsoft-com:vml" xmlns:wp14="http://schemas.microsoft.com/office/word/2010/wordprocessingDrawing" xmlns:wp="http://schemas.openxmlformats.org/drawingml/2006/wordprocessingDrawing" xmlns:w10="urn:schemas-microsoft-com:office:word" xmlns:w="http://schemas.openxmlformats.org/wordprocessingml/2006/main" xmlns:w14="http://schemas.microsoft.com/office/word/2010/wordml" xmlns:w15="http://schemas.microsoft.com/office/word/2012/wordml" xmlns:w16cid="http://schemas.microsoft.com/office/word/2016/wordml/cid" xmlns:w16se="http://schemas.microsoft.com/office/word/2015/wordml/symex" xmlns:wpg="http://schemas.microsoft.com/office/word/2010/wordprocessingGroup" xmlns:wpi="http://schemas.microsoft.com/office/word/2010/wordprocessingInk" xmlns:wne="http://schemas.microsoft.com/office/word/2006/wordml" xmlns:wps="http://schemas.microsoft.com/office/word/2010/wordprocessingShape" mc:Ignorable="w14 w15 w16se w16cid wp14">
   <w:p>
     <w:pPr>
       <w:pStyle w:val="a5"/>
@@ -7290,7 +7867,7 @@
 </file>
 
 <file path=word/footer2.xml><?xml version="1.0" encoding="utf-8"?>
-<w:ftr xmlns:wpc="http://schemas.microsoft.com/office/word/2010/wordprocessingCanvas" xmlns:mc="http://schemas.openxmlformats.org/markup-compatibility/2006" xmlns:o="urn:schemas-microsoft-com:office:office" xmlns:r="http://schemas.openxmlformats.org/officeDocument/2006/relationships" xmlns:m="http://schemas.openxmlformats.org/officeDocument/2006/math" xmlns:v="urn:schemas-microsoft-com:vml" xmlns:wp14="http://schemas.microsoft.com/office/word/2010/wordprocessingDrawing" xmlns:wp="http://schemas.openxmlformats.org/drawingml/2006/wordprocessingDrawing" xmlns:w10="urn:schemas-microsoft-com:office:word" xmlns:w="http://schemas.openxmlformats.org/wordprocessingml/2006/main" xmlns:w14="http://schemas.microsoft.com/office/word/2010/wordml" xmlns:w15="http://schemas.microsoft.com/office/word/2012/wordml" xmlns:wpg="http://schemas.microsoft.com/office/word/2010/wordprocessingGroup" xmlns:wpi="http://schemas.microsoft.com/office/word/2010/wordprocessingInk" xmlns:wne="http://schemas.microsoft.com/office/word/2006/wordml" xmlns:wps="http://schemas.microsoft.com/office/word/2010/wordprocessingShape" mc:Ignorable="w14 w15 wp14">
+<w:ftr xmlns:wpc="http://schemas.microsoft.com/office/word/2010/wordprocessingCanvas" xmlns:cx="http://schemas.microsoft.com/office/drawing/2014/chartex" xmlns:cx1="http://schemas.microsoft.com/office/drawing/2015/9/8/chartex" xmlns:cx2="http://schemas.microsoft.com/office/drawing/2015/10/21/chartex" xmlns:cx3="http://schemas.microsoft.com/office/drawing/2016/5/9/chartex" xmlns:cx4="http://schemas.microsoft.com/office/drawing/2016/5/10/chartex" xmlns:cx5="http://schemas.microsoft.com/office/drawing/2016/5/11/chartex" xmlns:cx6="http://schemas.microsoft.com/office/drawing/2016/5/12/chartex" xmlns:cx7="http://schemas.microsoft.com/office/drawing/2016/5/13/chartex" xmlns:cx8="http://schemas.microsoft.com/office/drawing/2016/5/14/chartex" xmlns:mc="http://schemas.openxmlformats.org/markup-compatibility/2006" xmlns:aink="http://schemas.microsoft.com/office/drawing/2016/ink" xmlns:am3d="http://schemas.microsoft.com/office/drawing/2017/model3d" xmlns:o="urn:schemas-microsoft-com:office:office" xmlns:r="http://schemas.openxmlformats.org/officeDocument/2006/relationships" xmlns:m="http://schemas.openxmlformats.org/officeDocument/2006/math" xmlns:v="urn:schemas-microsoft-com:vml" xmlns:wp14="http://schemas.microsoft.com/office/word/2010/wordprocessingDrawing" xmlns:wp="http://schemas.openxmlformats.org/drawingml/2006/wordprocessingDrawing" xmlns:w10="urn:schemas-microsoft-com:office:word" xmlns:w="http://schemas.openxmlformats.org/wordprocessingml/2006/main" xmlns:w14="http://schemas.microsoft.com/office/word/2010/wordml" xmlns:w15="http://schemas.microsoft.com/office/word/2012/wordml" xmlns:w16cid="http://schemas.microsoft.com/office/word/2016/wordml/cid" xmlns:w16se="http://schemas.microsoft.com/office/word/2015/wordml/symex" xmlns:wpg="http://schemas.microsoft.com/office/word/2010/wordprocessingGroup" xmlns:wpi="http://schemas.microsoft.com/office/word/2010/wordprocessingInk" xmlns:wne="http://schemas.microsoft.com/office/word/2006/wordml" xmlns:wps="http://schemas.microsoft.com/office/word/2010/wordprocessingShape" mc:Ignorable="w14 w15 w16se w16cid wp14">
   <w:p>
     <w:pPr>
       <w:pStyle w:val="a5"/>
@@ -7331,7 +7908,7 @@
       <w:rPr>
         <w:noProof/>
       </w:rPr>
-      <w:t>9</w:t>
+      <w:t>6</w:t>
     </w:r>
     <w:r>
       <w:rPr>
@@ -7427,7 +8004,7 @@
 </file>
 
 <file path=word/footnotes.xml><?xml version="1.0" encoding="utf-8"?>
-<w:footnotes xmlns:wpc="http://schemas.microsoft.com/office/word/2010/wordprocessingCanvas" xmlns:mc="http://schemas.openxmlformats.org/markup-compatibility/2006" xmlns:o="urn:schemas-microsoft-com:office:office" xmlns:r="http://schemas.openxmlformats.org/officeDocument/2006/relationships" xmlns:m="http://schemas.openxmlformats.org/officeDocument/2006/math" xmlns:v="urn:schemas-microsoft-com:vml" xmlns:wp14="http://schemas.microsoft.com/office/word/2010/wordprocessingDrawing" xmlns:wp="http://schemas.openxmlformats.org/drawingml/2006/wordprocessingDrawing" xmlns:w10="urn:schemas-microsoft-com:office:word" xmlns:w="http://schemas.openxmlformats.org/wordprocessingml/2006/main" xmlns:w14="http://schemas.microsoft.com/office/word/2010/wordml" xmlns:w15="http://schemas.microsoft.com/office/word/2012/wordml" xmlns:wpg="http://schemas.microsoft.com/office/word/2010/wordprocessingGroup" xmlns:wpi="http://schemas.microsoft.com/office/word/2010/wordprocessingInk" xmlns:wne="http://schemas.microsoft.com/office/word/2006/wordml" xmlns:wps="http://schemas.microsoft.com/office/word/2010/wordprocessingShape" mc:Ignorable="w14 w15 wp14">
+<w:footnotes xmlns:wpc="http://schemas.microsoft.com/office/word/2010/wordprocessingCanvas" xmlns:cx="http://schemas.microsoft.com/office/drawing/2014/chartex" xmlns:cx1="http://schemas.microsoft.com/office/drawing/2015/9/8/chartex" xmlns:cx2="http://schemas.microsoft.com/office/drawing/2015/10/21/chartex" xmlns:cx3="http://schemas.microsoft.com/office/drawing/2016/5/9/chartex" xmlns:cx4="http://schemas.microsoft.com/office/drawing/2016/5/10/chartex" xmlns:cx5="http://schemas.microsoft.com/office/drawing/2016/5/11/chartex" xmlns:cx6="http://schemas.microsoft.com/office/drawing/2016/5/12/chartex" xmlns:cx7="http://schemas.microsoft.com/office/drawing/2016/5/13/chartex" xmlns:cx8="http://schemas.microsoft.com/office/drawing/2016/5/14/chartex" xmlns:mc="http://schemas.openxmlformats.org/markup-compatibility/2006" xmlns:aink="http://schemas.microsoft.com/office/drawing/2016/ink" xmlns:am3d="http://schemas.microsoft.com/office/drawing/2017/model3d" xmlns:o="urn:schemas-microsoft-com:office:office" xmlns:r="http://schemas.openxmlformats.org/officeDocument/2006/relationships" xmlns:m="http://schemas.openxmlformats.org/officeDocument/2006/math" xmlns:v="urn:schemas-microsoft-com:vml" xmlns:wp14="http://schemas.microsoft.com/office/word/2010/wordprocessingDrawing" xmlns:wp="http://schemas.openxmlformats.org/drawingml/2006/wordprocessingDrawing" xmlns:w10="urn:schemas-microsoft-com:office:word" xmlns:w="http://schemas.openxmlformats.org/wordprocessingml/2006/main" xmlns:w14="http://schemas.microsoft.com/office/word/2010/wordml" xmlns:w15="http://schemas.microsoft.com/office/word/2012/wordml" xmlns:w16cid="http://schemas.microsoft.com/office/word/2016/wordml/cid" xmlns:w16se="http://schemas.microsoft.com/office/word/2015/wordml/symex" xmlns:wpg="http://schemas.microsoft.com/office/word/2010/wordprocessingGroup" xmlns:wpi="http://schemas.microsoft.com/office/word/2010/wordprocessingInk" xmlns:wne="http://schemas.microsoft.com/office/word/2006/wordml" xmlns:wps="http://schemas.microsoft.com/office/word/2010/wordprocessingShape" mc:Ignorable="w14 w15 w16se w16cid wp14">
   <w:footnote w:type="separator" w:id="-1">
     <w:p>
       <w:r>
@@ -7446,7 +8023,7 @@
 </file>
 
 <file path=word/header1.xml><?xml version="1.0" encoding="utf-8"?>
-<w:hdr xmlns:wpc="http://schemas.microsoft.com/office/word/2010/wordprocessingCanvas" xmlns:mc="http://schemas.openxmlformats.org/markup-compatibility/2006" xmlns:o="urn:schemas-microsoft-com:office:office" xmlns:r="http://schemas.openxmlformats.org/officeDocument/2006/relationships" xmlns:m="http://schemas.openxmlformats.org/officeDocument/2006/math" xmlns:v="urn:schemas-microsoft-com:vml" xmlns:wp14="http://schemas.microsoft.com/office/word/2010/wordprocessingDrawing" xmlns:wp="http://schemas.openxmlformats.org/drawingml/2006/wordprocessingDrawing" xmlns:w10="urn:schemas-microsoft-com:office:word" xmlns:w="http://schemas.openxmlformats.org/wordprocessingml/2006/main" xmlns:w14="http://schemas.microsoft.com/office/word/2010/wordml" xmlns:w15="http://schemas.microsoft.com/office/word/2012/wordml" xmlns:wpg="http://schemas.microsoft.com/office/word/2010/wordprocessingGroup" xmlns:wpi="http://schemas.microsoft.com/office/word/2010/wordprocessingInk" xmlns:wne="http://schemas.microsoft.com/office/word/2006/wordml" xmlns:wps="http://schemas.microsoft.com/office/word/2010/wordprocessingShape" mc:Ignorable="w14 w15 wp14">
+<w:hdr xmlns:wpc="http://schemas.microsoft.com/office/word/2010/wordprocessingCanvas" xmlns:cx="http://schemas.microsoft.com/office/drawing/2014/chartex" xmlns:cx1="http://schemas.microsoft.com/office/drawing/2015/9/8/chartex" xmlns:cx2="http://schemas.microsoft.com/office/drawing/2015/10/21/chartex" xmlns:cx3="http://schemas.microsoft.com/office/drawing/2016/5/9/chartex" xmlns:cx4="http://schemas.microsoft.com/office/drawing/2016/5/10/chartex" xmlns:cx5="http://schemas.microsoft.com/office/drawing/2016/5/11/chartex" xmlns:cx6="http://schemas.microsoft.com/office/drawing/2016/5/12/chartex" xmlns:cx7="http://schemas.microsoft.com/office/drawing/2016/5/13/chartex" xmlns:cx8="http://schemas.microsoft.com/office/drawing/2016/5/14/chartex" xmlns:mc="http://schemas.openxmlformats.org/markup-compatibility/2006" xmlns:aink="http://schemas.microsoft.com/office/drawing/2016/ink" xmlns:am3d="http://schemas.microsoft.com/office/drawing/2017/model3d" xmlns:o="urn:schemas-microsoft-com:office:office" xmlns:r="http://schemas.openxmlformats.org/officeDocument/2006/relationships" xmlns:m="http://schemas.openxmlformats.org/officeDocument/2006/math" xmlns:v="urn:schemas-microsoft-com:vml" xmlns:wp14="http://schemas.microsoft.com/office/word/2010/wordprocessingDrawing" xmlns:wp="http://schemas.openxmlformats.org/drawingml/2006/wordprocessingDrawing" xmlns:w10="urn:schemas-microsoft-com:office:word" xmlns:w="http://schemas.openxmlformats.org/wordprocessingml/2006/main" xmlns:w14="http://schemas.microsoft.com/office/word/2010/wordml" xmlns:w15="http://schemas.microsoft.com/office/word/2012/wordml" xmlns:w16cid="http://schemas.microsoft.com/office/word/2016/wordml/cid" xmlns:w16se="http://schemas.microsoft.com/office/word/2015/wordml/symex" xmlns:wpg="http://schemas.microsoft.com/office/word/2010/wordprocessingGroup" xmlns:wpi="http://schemas.microsoft.com/office/word/2010/wordprocessingInk" xmlns:wne="http://schemas.microsoft.com/office/word/2006/wordml" xmlns:wps="http://schemas.microsoft.com/office/word/2010/wordprocessingShape" mc:Ignorable="w14 w15 w16se w16cid wp14">
   <w:p>
     <w:pPr>
       <w:pStyle w:val="a4"/>
@@ -7492,7 +8069,7 @@
 </file>
 
 <file path=word/header2.xml><?xml version="1.0" encoding="utf-8"?>
-<w:hdr xmlns:wpc="http://schemas.microsoft.com/office/word/2010/wordprocessingCanvas" xmlns:mc="http://schemas.openxmlformats.org/markup-compatibility/2006" xmlns:o="urn:schemas-microsoft-com:office:office" xmlns:r="http://schemas.openxmlformats.org/officeDocument/2006/relationships" xmlns:m="http://schemas.openxmlformats.org/officeDocument/2006/math" xmlns:v="urn:schemas-microsoft-com:vml" xmlns:wp14="http://schemas.microsoft.com/office/word/2010/wordprocessingDrawing" xmlns:wp="http://schemas.openxmlformats.org/drawingml/2006/wordprocessingDrawing" xmlns:w10="urn:schemas-microsoft-com:office:word" xmlns:w="http://schemas.openxmlformats.org/wordprocessingml/2006/main" xmlns:w14="http://schemas.microsoft.com/office/word/2010/wordml" xmlns:w15="http://schemas.microsoft.com/office/word/2012/wordml" xmlns:wpg="http://schemas.microsoft.com/office/word/2010/wordprocessingGroup" xmlns:wpi="http://schemas.microsoft.com/office/word/2010/wordprocessingInk" xmlns:wne="http://schemas.microsoft.com/office/word/2006/wordml" xmlns:wps="http://schemas.microsoft.com/office/word/2010/wordprocessingShape" mc:Ignorable="w14 w15 wp14">
+<w:hdr xmlns:wpc="http://schemas.microsoft.com/office/word/2010/wordprocessingCanvas" xmlns:cx="http://schemas.microsoft.com/office/drawing/2014/chartex" xmlns:cx1="http://schemas.microsoft.com/office/drawing/2015/9/8/chartex" xmlns:cx2="http://schemas.microsoft.com/office/drawing/2015/10/21/chartex" xmlns:cx3="http://schemas.microsoft.com/office/drawing/2016/5/9/chartex" xmlns:cx4="http://schemas.microsoft.com/office/drawing/2016/5/10/chartex" xmlns:cx5="http://schemas.microsoft.com/office/drawing/2016/5/11/chartex" xmlns:cx6="http://schemas.microsoft.com/office/drawing/2016/5/12/chartex" xmlns:cx7="http://schemas.microsoft.com/office/drawing/2016/5/13/chartex" xmlns:cx8="http://schemas.microsoft.com/office/drawing/2016/5/14/chartex" xmlns:mc="http://schemas.openxmlformats.org/markup-compatibility/2006" xmlns:aink="http://schemas.microsoft.com/office/drawing/2016/ink" xmlns:am3d="http://schemas.microsoft.com/office/drawing/2017/model3d" xmlns:o="urn:schemas-microsoft-com:office:office" xmlns:r="http://schemas.openxmlformats.org/officeDocument/2006/relationships" xmlns:m="http://schemas.openxmlformats.org/officeDocument/2006/math" xmlns:v="urn:schemas-microsoft-com:vml" xmlns:wp14="http://schemas.microsoft.com/office/word/2010/wordprocessingDrawing" xmlns:wp="http://schemas.openxmlformats.org/drawingml/2006/wordprocessingDrawing" xmlns:w10="urn:schemas-microsoft-com:office:word" xmlns:w="http://schemas.openxmlformats.org/wordprocessingml/2006/main" xmlns:w14="http://schemas.microsoft.com/office/word/2010/wordml" xmlns:w15="http://schemas.microsoft.com/office/word/2012/wordml" xmlns:w16cid="http://schemas.microsoft.com/office/word/2016/wordml/cid" xmlns:w16se="http://schemas.microsoft.com/office/word/2015/wordml/symex" xmlns:wpg="http://schemas.microsoft.com/office/word/2010/wordprocessingGroup" xmlns:wpi="http://schemas.microsoft.com/office/word/2010/wordprocessingInk" xmlns:wne="http://schemas.microsoft.com/office/word/2006/wordml" xmlns:wps="http://schemas.microsoft.com/office/word/2010/wordprocessingShape" mc:Ignorable="w14 w15 w16se w16cid wp14">
   <w:p>
     <w:pPr>
       <w:pStyle w:val="a4"/>
@@ -7572,7 +8149,7 @@
 </file>
 
 <file path=word/header3.xml><?xml version="1.0" encoding="utf-8"?>
-<w:hdr xmlns:wpc="http://schemas.microsoft.com/office/word/2010/wordprocessingCanvas" xmlns:mc="http://schemas.openxmlformats.org/markup-compatibility/2006" xmlns:o="urn:schemas-microsoft-com:office:office" xmlns:r="http://schemas.openxmlformats.org/officeDocument/2006/relationships" xmlns:m="http://schemas.openxmlformats.org/officeDocument/2006/math" xmlns:v="urn:schemas-microsoft-com:vml" xmlns:wp14="http://schemas.microsoft.com/office/word/2010/wordprocessingDrawing" xmlns:wp="http://schemas.openxmlformats.org/drawingml/2006/wordprocessingDrawing" xmlns:w10="urn:schemas-microsoft-com:office:word" xmlns:w="http://schemas.openxmlformats.org/wordprocessingml/2006/main" xmlns:w14="http://schemas.microsoft.com/office/word/2010/wordml" xmlns:w15="http://schemas.microsoft.com/office/word/2012/wordml" xmlns:wpg="http://schemas.microsoft.com/office/word/2010/wordprocessingGroup" xmlns:wpi="http://schemas.microsoft.com/office/word/2010/wordprocessingInk" xmlns:wne="http://schemas.microsoft.com/office/word/2006/wordml" xmlns:wps="http://schemas.microsoft.com/office/word/2010/wordprocessingShape" mc:Ignorable="w14 w15 wp14">
+<w:hdr xmlns:wpc="http://schemas.microsoft.com/office/word/2010/wordprocessingCanvas" xmlns:cx="http://schemas.microsoft.com/office/drawing/2014/chartex" xmlns:cx1="http://schemas.microsoft.com/office/drawing/2015/9/8/chartex" xmlns:cx2="http://schemas.microsoft.com/office/drawing/2015/10/21/chartex" xmlns:cx3="http://schemas.microsoft.com/office/drawing/2016/5/9/chartex" xmlns:cx4="http://schemas.microsoft.com/office/drawing/2016/5/10/chartex" xmlns:cx5="http://schemas.microsoft.com/office/drawing/2016/5/11/chartex" xmlns:cx6="http://schemas.microsoft.com/office/drawing/2016/5/12/chartex" xmlns:cx7="http://schemas.microsoft.com/office/drawing/2016/5/13/chartex" xmlns:cx8="http://schemas.microsoft.com/office/drawing/2016/5/14/chartex" xmlns:mc="http://schemas.openxmlformats.org/markup-compatibility/2006" xmlns:aink="http://schemas.microsoft.com/office/drawing/2016/ink" xmlns:am3d="http://schemas.microsoft.com/office/drawing/2017/model3d" xmlns:o="urn:schemas-microsoft-com:office:office" xmlns:r="http://schemas.openxmlformats.org/officeDocument/2006/relationships" xmlns:m="http://schemas.openxmlformats.org/officeDocument/2006/math" xmlns:v="urn:schemas-microsoft-com:vml" xmlns:wp14="http://schemas.microsoft.com/office/word/2010/wordprocessingDrawing" xmlns:wp="http://schemas.openxmlformats.org/drawingml/2006/wordprocessingDrawing" xmlns:w10="urn:schemas-microsoft-com:office:word" xmlns:w="http://schemas.openxmlformats.org/wordprocessingml/2006/main" xmlns:w14="http://schemas.microsoft.com/office/word/2010/wordml" xmlns:w15="http://schemas.microsoft.com/office/word/2012/wordml" xmlns:w16cid="http://schemas.microsoft.com/office/word/2016/wordml/cid" xmlns:w16se="http://schemas.microsoft.com/office/word/2015/wordml/symex" xmlns:wpg="http://schemas.microsoft.com/office/word/2010/wordprocessingGroup" xmlns:wpi="http://schemas.microsoft.com/office/word/2010/wordprocessingInk" xmlns:wne="http://schemas.microsoft.com/office/word/2006/wordml" xmlns:wps="http://schemas.microsoft.com/office/word/2010/wordprocessingShape" mc:Ignorable="w14 w15 w16se w16cid wp14">
   <w:p>
     <w:pPr>
       <w:pStyle w:val="a4"/>
@@ -7618,7 +8195,7 @@
 </file>
 
 <file path=word/header4.xml><?xml version="1.0" encoding="utf-8"?>
-<w:hdr xmlns:wpc="http://schemas.microsoft.com/office/word/2010/wordprocessingCanvas" xmlns:mc="http://schemas.openxmlformats.org/markup-compatibility/2006" xmlns:o="urn:schemas-microsoft-com:office:office" xmlns:r="http://schemas.openxmlformats.org/officeDocument/2006/relationships" xmlns:m="http://schemas.openxmlformats.org/officeDocument/2006/math" xmlns:v="urn:schemas-microsoft-com:vml" xmlns:wp14="http://schemas.microsoft.com/office/word/2010/wordprocessingDrawing" xmlns:wp="http://schemas.openxmlformats.org/drawingml/2006/wordprocessingDrawing" xmlns:w10="urn:schemas-microsoft-com:office:word" xmlns:w="http://schemas.openxmlformats.org/wordprocessingml/2006/main" xmlns:w14="http://schemas.microsoft.com/office/word/2010/wordml" xmlns:w15="http://schemas.microsoft.com/office/word/2012/wordml" xmlns:wpg="http://schemas.microsoft.com/office/word/2010/wordprocessingGroup" xmlns:wpi="http://schemas.microsoft.com/office/word/2010/wordprocessingInk" xmlns:wne="http://schemas.microsoft.com/office/word/2006/wordml" xmlns:wps="http://schemas.microsoft.com/office/word/2010/wordprocessingShape" mc:Ignorable="w14 w15 wp14">
+<w:hdr xmlns:wpc="http://schemas.microsoft.com/office/word/2010/wordprocessingCanvas" xmlns:cx="http://schemas.microsoft.com/office/drawing/2014/chartex" xmlns:cx1="http://schemas.microsoft.com/office/drawing/2015/9/8/chartex" xmlns:cx2="http://schemas.microsoft.com/office/drawing/2015/10/21/chartex" xmlns:cx3="http://schemas.microsoft.com/office/drawing/2016/5/9/chartex" xmlns:cx4="http://schemas.microsoft.com/office/drawing/2016/5/10/chartex" xmlns:cx5="http://schemas.microsoft.com/office/drawing/2016/5/11/chartex" xmlns:cx6="http://schemas.microsoft.com/office/drawing/2016/5/12/chartex" xmlns:cx7="http://schemas.microsoft.com/office/drawing/2016/5/13/chartex" xmlns:cx8="http://schemas.microsoft.com/office/drawing/2016/5/14/chartex" xmlns:mc="http://schemas.openxmlformats.org/markup-compatibility/2006" xmlns:aink="http://schemas.microsoft.com/office/drawing/2016/ink" xmlns:am3d="http://schemas.microsoft.com/office/drawing/2017/model3d" xmlns:o="urn:schemas-microsoft-com:office:office" xmlns:r="http://schemas.openxmlformats.org/officeDocument/2006/relationships" xmlns:m="http://schemas.openxmlformats.org/officeDocument/2006/math" xmlns:v="urn:schemas-microsoft-com:vml" xmlns:wp14="http://schemas.microsoft.com/office/word/2010/wordprocessingDrawing" xmlns:wp="http://schemas.openxmlformats.org/drawingml/2006/wordprocessingDrawing" xmlns:w10="urn:schemas-microsoft-com:office:word" xmlns:w="http://schemas.openxmlformats.org/wordprocessingml/2006/main" xmlns:w14="http://schemas.microsoft.com/office/word/2010/wordml" xmlns:w15="http://schemas.microsoft.com/office/word/2012/wordml" xmlns:w16cid="http://schemas.microsoft.com/office/word/2016/wordml/cid" xmlns:w16se="http://schemas.microsoft.com/office/word/2015/wordml/symex" xmlns:wpg="http://schemas.microsoft.com/office/word/2010/wordprocessingGroup" xmlns:wpi="http://schemas.microsoft.com/office/word/2010/wordprocessingInk" xmlns:wne="http://schemas.microsoft.com/office/word/2006/wordml" xmlns:wps="http://schemas.microsoft.com/office/word/2010/wordprocessingShape" mc:Ignorable="w14 w15 w16se w16cid wp14">
   <w:p>
     <w:pPr>
       <w:pStyle w:val="a4"/>
@@ -7664,7 +8241,7 @@
 </file>
 
 <file path=word/header5.xml><?xml version="1.0" encoding="utf-8"?>
-<w:hdr xmlns:wpc="http://schemas.microsoft.com/office/word/2010/wordprocessingCanvas" xmlns:mc="http://schemas.openxmlformats.org/markup-compatibility/2006" xmlns:o="urn:schemas-microsoft-com:office:office" xmlns:r="http://schemas.openxmlformats.org/officeDocument/2006/relationships" xmlns:m="http://schemas.openxmlformats.org/officeDocument/2006/math" xmlns:v="urn:schemas-microsoft-com:vml" xmlns:wp14="http://schemas.microsoft.com/office/word/2010/wordprocessingDrawing" xmlns:wp="http://schemas.openxmlformats.org/drawingml/2006/wordprocessingDrawing" xmlns:w10="urn:schemas-microsoft-com:office:word" xmlns:w="http://schemas.openxmlformats.org/wordprocessingml/2006/main" xmlns:w14="http://schemas.microsoft.com/office/word/2010/wordml" xmlns:w15="http://schemas.microsoft.com/office/word/2012/wordml" xmlns:wpg="http://schemas.microsoft.com/office/word/2010/wordprocessingGroup" xmlns:wpi="http://schemas.microsoft.com/office/word/2010/wordprocessingInk" xmlns:wne="http://schemas.microsoft.com/office/word/2006/wordml" xmlns:wps="http://schemas.microsoft.com/office/word/2010/wordprocessingShape" mc:Ignorable="w14 w15 wp14">
+<w:hdr xmlns:wpc="http://schemas.microsoft.com/office/word/2010/wordprocessingCanvas" xmlns:cx="http://schemas.microsoft.com/office/drawing/2014/chartex" xmlns:cx1="http://schemas.microsoft.com/office/drawing/2015/9/8/chartex" xmlns:cx2="http://schemas.microsoft.com/office/drawing/2015/10/21/chartex" xmlns:cx3="http://schemas.microsoft.com/office/drawing/2016/5/9/chartex" xmlns:cx4="http://schemas.microsoft.com/office/drawing/2016/5/10/chartex" xmlns:cx5="http://schemas.microsoft.com/office/drawing/2016/5/11/chartex" xmlns:cx6="http://schemas.microsoft.com/office/drawing/2016/5/12/chartex" xmlns:cx7="http://schemas.microsoft.com/office/drawing/2016/5/13/chartex" xmlns:cx8="http://schemas.microsoft.com/office/drawing/2016/5/14/chartex" xmlns:mc="http://schemas.openxmlformats.org/markup-compatibility/2006" xmlns:aink="http://schemas.microsoft.com/office/drawing/2016/ink" xmlns:am3d="http://schemas.microsoft.com/office/drawing/2017/model3d" xmlns:o="urn:schemas-microsoft-com:office:office" xmlns:r="http://schemas.openxmlformats.org/officeDocument/2006/relationships" xmlns:m="http://schemas.openxmlformats.org/officeDocument/2006/math" xmlns:v="urn:schemas-microsoft-com:vml" xmlns:wp14="http://schemas.microsoft.com/office/word/2010/wordprocessingDrawing" xmlns:wp="http://schemas.openxmlformats.org/drawingml/2006/wordprocessingDrawing" xmlns:w10="urn:schemas-microsoft-com:office:word" xmlns:w="http://schemas.openxmlformats.org/wordprocessingml/2006/main" xmlns:w14="http://schemas.microsoft.com/office/word/2010/wordml" xmlns:w15="http://schemas.microsoft.com/office/word/2012/wordml" xmlns:w16cid="http://schemas.microsoft.com/office/word/2016/wordml/cid" xmlns:w16se="http://schemas.microsoft.com/office/word/2015/wordml/symex" xmlns:wpg="http://schemas.microsoft.com/office/word/2010/wordprocessingGroup" xmlns:wpi="http://schemas.microsoft.com/office/word/2010/wordprocessingInk" xmlns:wne="http://schemas.microsoft.com/office/word/2006/wordml" xmlns:wps="http://schemas.microsoft.com/office/word/2010/wordprocessingShape" mc:Ignorable="w14 w15 w16se w16cid wp14">
   <w:p>
     <w:pPr>
       <w:pStyle w:val="a4"/>
@@ -7710,7 +8287,7 @@
 </file>
 
 <file path=word/header6.xml><?xml version="1.0" encoding="utf-8"?>
-<w:hdr xmlns:wpc="http://schemas.microsoft.com/office/word/2010/wordprocessingCanvas" xmlns:mc="http://schemas.openxmlformats.org/markup-compatibility/2006" xmlns:o="urn:schemas-microsoft-com:office:office" xmlns:r="http://schemas.openxmlformats.org/officeDocument/2006/relationships" xmlns:m="http://schemas.openxmlformats.org/officeDocument/2006/math" xmlns:v="urn:schemas-microsoft-com:vml" xmlns:wp14="http://schemas.microsoft.com/office/word/2010/wordprocessingDrawing" xmlns:wp="http://schemas.openxmlformats.org/drawingml/2006/wordprocessingDrawing" xmlns:w10="urn:schemas-microsoft-com:office:word" xmlns:w="http://schemas.openxmlformats.org/wordprocessingml/2006/main" xmlns:w14="http://schemas.microsoft.com/office/word/2010/wordml" xmlns:w15="http://schemas.microsoft.com/office/word/2012/wordml" xmlns:wpg="http://schemas.microsoft.com/office/word/2010/wordprocessingGroup" xmlns:wpi="http://schemas.microsoft.com/office/word/2010/wordprocessingInk" xmlns:wne="http://schemas.microsoft.com/office/word/2006/wordml" xmlns:wps="http://schemas.microsoft.com/office/word/2010/wordprocessingShape" mc:Ignorable="w14 w15 wp14">
+<w:hdr xmlns:wpc="http://schemas.microsoft.com/office/word/2010/wordprocessingCanvas" xmlns:cx="http://schemas.microsoft.com/office/drawing/2014/chartex" xmlns:cx1="http://schemas.microsoft.com/office/drawing/2015/9/8/chartex" xmlns:cx2="http://schemas.microsoft.com/office/drawing/2015/10/21/chartex" xmlns:cx3="http://schemas.microsoft.com/office/drawing/2016/5/9/chartex" xmlns:cx4="http://schemas.microsoft.com/office/drawing/2016/5/10/chartex" xmlns:cx5="http://schemas.microsoft.com/office/drawing/2016/5/11/chartex" xmlns:cx6="http://schemas.microsoft.com/office/drawing/2016/5/12/chartex" xmlns:cx7="http://schemas.microsoft.com/office/drawing/2016/5/13/chartex" xmlns:cx8="http://schemas.microsoft.com/office/drawing/2016/5/14/chartex" xmlns:mc="http://schemas.openxmlformats.org/markup-compatibility/2006" xmlns:aink="http://schemas.microsoft.com/office/drawing/2016/ink" xmlns:am3d="http://schemas.microsoft.com/office/drawing/2017/model3d" xmlns:o="urn:schemas-microsoft-com:office:office" xmlns:r="http://schemas.openxmlformats.org/officeDocument/2006/relationships" xmlns:m="http://schemas.openxmlformats.org/officeDocument/2006/math" xmlns:v="urn:schemas-microsoft-com:vml" xmlns:wp14="http://schemas.microsoft.com/office/word/2010/wordprocessingDrawing" xmlns:wp="http://schemas.openxmlformats.org/drawingml/2006/wordprocessingDrawing" xmlns:w10="urn:schemas-microsoft-com:office:word" xmlns:w="http://schemas.openxmlformats.org/wordprocessingml/2006/main" xmlns:w14="http://schemas.microsoft.com/office/word/2010/wordml" xmlns:w15="http://schemas.microsoft.com/office/word/2012/wordml" xmlns:w16cid="http://schemas.microsoft.com/office/word/2016/wordml/cid" xmlns:w16se="http://schemas.microsoft.com/office/word/2015/wordml/symex" xmlns:wpg="http://schemas.microsoft.com/office/word/2010/wordprocessingGroup" xmlns:wpi="http://schemas.microsoft.com/office/word/2010/wordprocessingInk" xmlns:wne="http://schemas.microsoft.com/office/word/2006/wordml" xmlns:wps="http://schemas.microsoft.com/office/word/2010/wordprocessingShape" mc:Ignorable="w14 w15 w16se w16cid wp14">
   <w:p>
     <w:pPr>
       <w:pStyle w:val="a4"/>
@@ -7756,7 +8333,7 @@
 </file>
 
 <file path=word/numbering.xml><?xml version="1.0" encoding="utf-8"?>
-<w:numbering xmlns:wpc="http://schemas.microsoft.com/office/word/2010/wordprocessingCanvas" xmlns:mc="http://schemas.openxmlformats.org/markup-compatibility/2006" xmlns:o="urn:schemas-microsoft-com:office:office" xmlns:r="http://schemas.openxmlformats.org/officeDocument/2006/relationships" xmlns:m="http://schemas.openxmlformats.org/officeDocument/2006/math" xmlns:v="urn:schemas-microsoft-com:vml" xmlns:wp14="http://schemas.microsoft.com/office/word/2010/wordprocessingDrawing" xmlns:wp="http://schemas.openxmlformats.org/drawingml/2006/wordprocessingDrawing" xmlns:w10="urn:schemas-microsoft-com:office:word" xmlns:w="http://schemas.openxmlformats.org/wordprocessingml/2006/main" xmlns:w14="http://schemas.microsoft.com/office/word/2010/wordml" xmlns:w15="http://schemas.microsoft.com/office/word/2012/wordml" xmlns:wpg="http://schemas.microsoft.com/office/word/2010/wordprocessingGroup" xmlns:wpi="http://schemas.microsoft.com/office/word/2010/wordprocessingInk" xmlns:wne="http://schemas.microsoft.com/office/word/2006/wordml" xmlns:wps="http://schemas.microsoft.com/office/word/2010/wordprocessingShape" mc:Ignorable="w14 w15 wp14">
+<w:numbering xmlns:wpc="http://schemas.microsoft.com/office/word/2010/wordprocessingCanvas" xmlns:cx="http://schemas.microsoft.com/office/drawing/2014/chartex" xmlns:cx1="http://schemas.microsoft.com/office/drawing/2015/9/8/chartex" xmlns:cx2="http://schemas.microsoft.com/office/drawing/2015/10/21/chartex" xmlns:cx3="http://schemas.microsoft.com/office/drawing/2016/5/9/chartex" xmlns:cx4="http://schemas.microsoft.com/office/drawing/2016/5/10/chartex" xmlns:cx5="http://schemas.microsoft.com/office/drawing/2016/5/11/chartex" xmlns:cx6="http://schemas.microsoft.com/office/drawing/2016/5/12/chartex" xmlns:cx7="http://schemas.microsoft.com/office/drawing/2016/5/13/chartex" xmlns:cx8="http://schemas.microsoft.com/office/drawing/2016/5/14/chartex" xmlns:mc="http://schemas.openxmlformats.org/markup-compatibility/2006" xmlns:aink="http://schemas.microsoft.com/office/drawing/2016/ink" xmlns:am3d="http://schemas.microsoft.com/office/drawing/2017/model3d" xmlns:o="urn:schemas-microsoft-com:office:office" xmlns:r="http://schemas.openxmlformats.org/officeDocument/2006/relationships" xmlns:m="http://schemas.openxmlformats.org/officeDocument/2006/math" xmlns:v="urn:schemas-microsoft-com:vml" xmlns:wp14="http://schemas.microsoft.com/office/word/2010/wordprocessingDrawing" xmlns:wp="http://schemas.openxmlformats.org/drawingml/2006/wordprocessingDrawing" xmlns:w10="urn:schemas-microsoft-com:office:word" xmlns:w="http://schemas.openxmlformats.org/wordprocessingml/2006/main" xmlns:w14="http://schemas.microsoft.com/office/word/2010/wordml" xmlns:w15="http://schemas.microsoft.com/office/word/2012/wordml" xmlns:w16cid="http://schemas.microsoft.com/office/word/2016/wordml/cid" xmlns:w16se="http://schemas.microsoft.com/office/word/2015/wordml/symex" xmlns:wpg="http://schemas.microsoft.com/office/word/2010/wordprocessingGroup" xmlns:wpi="http://schemas.microsoft.com/office/word/2010/wordprocessingInk" xmlns:wne="http://schemas.microsoft.com/office/word/2006/wordml" xmlns:wps="http://schemas.microsoft.com/office/word/2010/wordprocessingShape" mc:Ignorable="w14 w15 w16se w16cid wp14">
   <w:abstractNum w:abstractNumId="0" w15:restartNumberingAfterBreak="0">
     <w:nsid w:val="02484039"/>
     <w:multiLevelType w:val="hybridMultilevel"/>
@@ -11436,15 +12013,18 @@
 </file>
 
 <file path=word/people.xml><?xml version="1.0" encoding="utf-8"?>
-<w15:people xmlns:wpc="http://schemas.microsoft.com/office/word/2010/wordprocessingCanvas" xmlns:mc="http://schemas.openxmlformats.org/markup-compatibility/2006" xmlns:o="urn:schemas-microsoft-com:office:office" xmlns:r="http://schemas.openxmlformats.org/officeDocument/2006/relationships" xmlns:m="http://schemas.openxmlformats.org/officeDocument/2006/math" xmlns:v="urn:schemas-microsoft-com:vml" xmlns:wp14="http://schemas.microsoft.com/office/word/2010/wordprocessingDrawing" xmlns:wp="http://schemas.openxmlformats.org/drawingml/2006/wordprocessingDrawing" xmlns:w10="urn:schemas-microsoft-com:office:word" xmlns:w="http://schemas.openxmlformats.org/wordprocessingml/2006/main" xmlns:w14="http://schemas.microsoft.com/office/word/2010/wordml" xmlns:w15="http://schemas.microsoft.com/office/word/2012/wordml" xmlns:wpg="http://schemas.microsoft.com/office/word/2010/wordprocessingGroup" xmlns:wpi="http://schemas.microsoft.com/office/word/2010/wordprocessingInk" xmlns:wne="http://schemas.microsoft.com/office/word/2006/wordml" xmlns:wps="http://schemas.microsoft.com/office/word/2010/wordprocessingShape" mc:Ignorable="w14 w15 wp14">
+<w15:people xmlns:wpc="http://schemas.microsoft.com/office/word/2010/wordprocessingCanvas" xmlns:cx="http://schemas.microsoft.com/office/drawing/2014/chartex" xmlns:cx1="http://schemas.microsoft.com/office/drawing/2015/9/8/chartex" xmlns:cx2="http://schemas.microsoft.com/office/drawing/2015/10/21/chartex" xmlns:cx3="http://schemas.microsoft.com/office/drawing/2016/5/9/chartex" xmlns:cx4="http://schemas.microsoft.com/office/drawing/2016/5/10/chartex" xmlns:cx5="http://schemas.microsoft.com/office/drawing/2016/5/11/chartex" xmlns:cx6="http://schemas.microsoft.com/office/drawing/2016/5/12/chartex" xmlns:cx7="http://schemas.microsoft.com/office/drawing/2016/5/13/chartex" xmlns:cx8="http://schemas.microsoft.com/office/drawing/2016/5/14/chartex" xmlns:mc="http://schemas.openxmlformats.org/markup-compatibility/2006" xmlns:aink="http://schemas.microsoft.com/office/drawing/2016/ink" xmlns:am3d="http://schemas.microsoft.com/office/drawing/2017/model3d" xmlns:o="urn:schemas-microsoft-com:office:office" xmlns:r="http://schemas.openxmlformats.org/officeDocument/2006/relationships" xmlns:m="http://schemas.openxmlformats.org/officeDocument/2006/math" xmlns:v="urn:schemas-microsoft-com:vml" xmlns:wp14="http://schemas.microsoft.com/office/word/2010/wordprocessingDrawing" xmlns:wp="http://schemas.openxmlformats.org/drawingml/2006/wordprocessingDrawing" xmlns:w10="urn:schemas-microsoft-com:office:word" xmlns:w="http://schemas.openxmlformats.org/wordprocessingml/2006/main" xmlns:w14="http://schemas.microsoft.com/office/word/2010/wordml" xmlns:w15="http://schemas.microsoft.com/office/word/2012/wordml" xmlns:w16cid="http://schemas.microsoft.com/office/word/2016/wordml/cid" xmlns:w16se="http://schemas.microsoft.com/office/word/2015/wordml/symex" xmlns:wpg="http://schemas.microsoft.com/office/word/2010/wordprocessingGroup" xmlns:wpi="http://schemas.microsoft.com/office/word/2010/wordprocessingInk" xmlns:wne="http://schemas.microsoft.com/office/word/2006/wordml" xmlns:wps="http://schemas.microsoft.com/office/word/2010/wordprocessingShape" mc:Ignorable="w14 w15 w16se w16cid wp14">
   <w15:person w15:author="Ash Morgan">
     <w15:presenceInfo w15:providerId="Windows Live" w15:userId="18b47abe67df13fa"/>
+  </w15:person>
+  <w15:person w15:author="Arvin Si.Chuan">
+    <w15:presenceInfo w15:providerId="Windows Live" w15:userId="05332fce48eaccf7"/>
   </w15:person>
 </w15:people>
 </file>
 
 <file path=word/styles.xml><?xml version="1.0" encoding="utf-8"?>
-<w:styles xmlns:mc="http://schemas.openxmlformats.org/markup-compatibility/2006" xmlns:r="http://schemas.openxmlformats.org/officeDocument/2006/relationships" xmlns:w="http://schemas.openxmlformats.org/wordprocessingml/2006/main" xmlns:w14="http://schemas.microsoft.com/office/word/2010/wordml" xmlns:w15="http://schemas.microsoft.com/office/word/2012/wordml" mc:Ignorable="w14 w15">
+<w:styles xmlns:mc="http://schemas.openxmlformats.org/markup-compatibility/2006" xmlns:r="http://schemas.openxmlformats.org/officeDocument/2006/relationships" xmlns:w="http://schemas.openxmlformats.org/wordprocessingml/2006/main" xmlns:w14="http://schemas.microsoft.com/office/word/2010/wordml" xmlns:w15="http://schemas.microsoft.com/office/word/2012/wordml" xmlns:w16cid="http://schemas.microsoft.com/office/word/2016/wordml/cid" xmlns:w16se="http://schemas.microsoft.com/office/word/2015/wordml/symex" mc:Ignorable="w14 w15 w16se w16cid">
   <w:docDefaults>
     <w:rPrDefault>
       <w:rPr>
@@ -11454,7 +12034,7 @@
     </w:rPrDefault>
     <w:pPrDefault/>
   </w:docDefaults>
-  <w:latentStyles w:defLockedState="0" w:defUIPriority="99" w:defSemiHidden="0" w:defUnhideWhenUsed="0" w:defQFormat="0" w:count="371">
+  <w:latentStyles w:defLockedState="0" w:defUIPriority="99" w:defSemiHidden="0" w:defUnhideWhenUsed="0" w:defQFormat="0" w:count="375">
     <w:lsdException w:name="Normal" w:uiPriority="0" w:qFormat="1"/>
     <w:lsdException w:name="heading 1" w:uiPriority="9" w:qFormat="1"/>
     <w:lsdException w:name="heading 2" w:uiPriority="9" w:qFormat="1"/>
@@ -11560,7 +12140,6 @@
     <w:lsdException w:name="HTML Sample" w:semiHidden="1" w:unhideWhenUsed="1"/>
     <w:lsdException w:name="HTML Typewriter" w:semiHidden="1" w:unhideWhenUsed="1"/>
     <w:lsdException w:name="HTML Variable" w:semiHidden="1" w:unhideWhenUsed="1"/>
-    <w:lsdException w:name="Normal Table" w:semiHidden="1" w:unhideWhenUsed="1"/>
     <w:lsdException w:name="annotation subject" w:semiHidden="1" w:unhideWhenUsed="1"/>
     <w:lsdException w:name="No List" w:semiHidden="1" w:unhideWhenUsed="1"/>
     <w:lsdException w:name="Outline List 1" w:semiHidden="1" w:unhideWhenUsed="1"/>
@@ -11604,10 +12183,8 @@
     <w:lsdException w:name="Table Elegant" w:semiHidden="1" w:unhideWhenUsed="1"/>
     <w:lsdException w:name="Table Professional" w:semiHidden="1" w:unhideWhenUsed="1"/>
     <w:lsdException w:name="Table Subtle 1" w:semiHidden="1" w:unhideWhenUsed="1"/>
-    <w:lsdException w:name="Table Subtle 2" w:semiHidden="1" w:unhideWhenUsed="1"/>
     <w:lsdException w:name="Table Web 1" w:semiHidden="1" w:unhideWhenUsed="1"/>
     <w:lsdException w:name="Table Web 2" w:semiHidden="1" w:unhideWhenUsed="1"/>
-    <w:lsdException w:name="Table Web 3" w:semiHidden="1" w:unhideWhenUsed="1"/>
     <w:lsdException w:name="Balloon Text" w:semiHidden="1" w:unhideWhenUsed="1"/>
     <w:lsdException w:name="Table Grid" w:uiPriority="39"/>
     <w:lsdException w:name="Table Theme" w:semiHidden="1" w:unhideWhenUsed="1"/>
@@ -11826,6 +12403,10 @@
     <w:lsdException w:name="List Table 5 Dark Accent 6" w:uiPriority="50"/>
     <w:lsdException w:name="List Table 6 Colorful Accent 6" w:uiPriority="51"/>
     <w:lsdException w:name="List Table 7 Colorful Accent 6" w:uiPriority="52"/>
+    <w:lsdException w:name="Mention" w:semiHidden="1" w:unhideWhenUsed="1"/>
+    <w:lsdException w:name="Smart Hyperlink" w:semiHidden="1" w:unhideWhenUsed="1"/>
+    <w:lsdException w:name="Hashtag" w:semiHidden="1" w:unhideWhenUsed="1"/>
+    <w:lsdException w:name="Unresolved Mention" w:semiHidden="1" w:unhideWhenUsed="1"/>
   </w:latentStyles>
   <w:style w:type="paragraph" w:default="1" w:styleId="a">
     <w:name w:val="Normal"/>
@@ -11911,7 +12492,7 @@
     <w:name w:val="heading 4"/>
     <w:basedOn w:val="a"/>
     <w:next w:val="a"/>
-    <w:link w:val="4Char"/>
+    <w:link w:val="40"/>
     <w:uiPriority w:val="9"/>
     <w:semiHidden/>
     <w:unhideWhenUsed/>
@@ -11939,7 +12520,7 @@
     <w:name w:val="heading 5"/>
     <w:basedOn w:val="a"/>
     <w:next w:val="a"/>
-    <w:link w:val="5Char"/>
+    <w:link w:val="50"/>
     <w:uiPriority w:val="9"/>
     <w:semiHidden/>
     <w:unhideWhenUsed/>
@@ -11966,7 +12547,7 @@
     <w:name w:val="heading 6"/>
     <w:basedOn w:val="a"/>
     <w:next w:val="a"/>
-    <w:link w:val="6Char"/>
+    <w:link w:val="60"/>
     <w:uiPriority w:val="9"/>
     <w:semiHidden/>
     <w:unhideWhenUsed/>
@@ -11993,7 +12574,7 @@
     <w:name w:val="heading 7"/>
     <w:basedOn w:val="a"/>
     <w:next w:val="a"/>
-    <w:link w:val="7Char"/>
+    <w:link w:val="70"/>
     <w:uiPriority w:val="9"/>
     <w:semiHidden/>
     <w:unhideWhenUsed/>
@@ -12019,7 +12600,7 @@
     <w:name w:val="heading 8"/>
     <w:basedOn w:val="a"/>
     <w:next w:val="a"/>
-    <w:link w:val="8Char"/>
+    <w:link w:val="80"/>
     <w:uiPriority w:val="9"/>
     <w:semiHidden/>
     <w:unhideWhenUsed/>
@@ -12044,7 +12625,7 @@
     <w:name w:val="heading 9"/>
     <w:basedOn w:val="a"/>
     <w:next w:val="a"/>
-    <w:link w:val="9Char"/>
+    <w:link w:val="90"/>
     <w:uiPriority w:val="9"/>
     <w:semiHidden/>
     <w:unhideWhenUsed/>
@@ -12119,7 +12700,7 @@
       <w:ind w:leftChars="400" w:left="840"/>
     </w:pPr>
   </w:style>
-  <w:style w:type="paragraph" w:styleId="40">
+  <w:style w:type="paragraph" w:styleId="41">
     <w:name w:val="toc 4"/>
     <w:basedOn w:val="a"/>
     <w:next w:val="a"/>
@@ -12129,7 +12710,7 @@
       <w:ind w:leftChars="600" w:left="1260"/>
     </w:pPr>
   </w:style>
-  <w:style w:type="paragraph" w:styleId="50">
+  <w:style w:type="paragraph" w:styleId="51">
     <w:name w:val="toc 5"/>
     <w:basedOn w:val="a"/>
     <w:next w:val="a"/>
@@ -12139,7 +12720,7 @@
       <w:ind w:leftChars="800" w:left="1680"/>
     </w:pPr>
   </w:style>
-  <w:style w:type="paragraph" w:styleId="60">
+  <w:style w:type="paragraph" w:styleId="61">
     <w:name w:val="toc 6"/>
     <w:basedOn w:val="a"/>
     <w:next w:val="a"/>
@@ -12149,7 +12730,7 @@
       <w:ind w:leftChars="1000" w:left="2100"/>
     </w:pPr>
   </w:style>
-  <w:style w:type="paragraph" w:styleId="70">
+  <w:style w:type="paragraph" w:styleId="71">
     <w:name w:val="toc 7"/>
     <w:basedOn w:val="a"/>
     <w:next w:val="a"/>
@@ -12159,7 +12740,7 @@
       <w:ind w:leftChars="1200" w:left="2520"/>
     </w:pPr>
   </w:style>
-  <w:style w:type="paragraph" w:styleId="80">
+  <w:style w:type="paragraph" w:styleId="81">
     <w:name w:val="toc 8"/>
     <w:basedOn w:val="a"/>
     <w:next w:val="a"/>
@@ -12169,7 +12750,7 @@
       <w:ind w:leftChars="1400" w:left="2940"/>
     </w:pPr>
   </w:style>
-  <w:style w:type="paragraph" w:styleId="90">
+  <w:style w:type="paragraph" w:styleId="91">
     <w:name w:val="toc 9"/>
     <w:basedOn w:val="a"/>
     <w:next w:val="a"/>
@@ -12211,7 +12792,7 @@
   <w:style w:type="paragraph" w:styleId="a5">
     <w:name w:val="footer"/>
     <w:basedOn w:val="a"/>
-    <w:link w:val="Char"/>
+    <w:link w:val="a6"/>
     <w:uiPriority w:val="99"/>
     <w:pPr>
       <w:tabs>
@@ -12226,7 +12807,7 @@
       <w:szCs w:val="18"/>
     </w:rPr>
   </w:style>
-  <w:style w:type="paragraph" w:styleId="a6">
+  <w:style w:type="paragraph" w:styleId="a7">
     <w:name w:val="Body Text"/>
     <w:basedOn w:val="a"/>
     <w:semiHidden/>
@@ -12234,7 +12815,7 @@
       <w:color w:val="FF0000"/>
     </w:rPr>
   </w:style>
-  <w:style w:type="paragraph" w:styleId="a7">
+  <w:style w:type="paragraph" w:styleId="a8">
     <w:name w:val="Body Text Indent"/>
     <w:basedOn w:val="a"/>
     <w:semiHidden/>
@@ -12242,7 +12823,7 @@
       <w:ind w:leftChars="372" w:left="781" w:firstLineChars="200" w:firstLine="420"/>
     </w:pPr>
   </w:style>
-  <w:style w:type="paragraph" w:styleId="a8">
+  <w:style w:type="paragraph" w:styleId="a9">
     <w:name w:val="Title"/>
     <w:basedOn w:val="a"/>
     <w:qFormat/>
@@ -12259,7 +12840,7 @@
       <w:szCs w:val="32"/>
     </w:rPr>
   </w:style>
-  <w:style w:type="character" w:styleId="a9">
+  <w:style w:type="character" w:styleId="aa">
     <w:name w:val="FollowedHyperlink"/>
     <w:basedOn w:val="a0"/>
     <w:semiHidden/>
@@ -12268,9 +12849,9 @@
       <w:u w:val="single"/>
     </w:rPr>
   </w:style>
-  <w:style w:type="paragraph" w:styleId="aa">
+  <w:style w:type="paragraph" w:styleId="ab">
     <w:name w:val="No Spacing"/>
-    <w:link w:val="Char0"/>
+    <w:link w:val="ac"/>
     <w:uiPriority w:val="1"/>
     <w:qFormat/>
     <w:rsid w:val="00E2531B"/>
@@ -12280,10 +12861,10 @@
       <w:szCs w:val="22"/>
     </w:rPr>
   </w:style>
-  <w:style w:type="character" w:customStyle="1" w:styleId="Char0">
-    <w:name w:val="无间隔 Char"/>
+  <w:style w:type="character" w:customStyle="1" w:styleId="ac">
+    <w:name w:val="无间隔 字符"/>
     <w:basedOn w:val="a0"/>
-    <w:link w:val="aa"/>
+    <w:link w:val="ab"/>
     <w:uiPriority w:val="1"/>
     <w:rsid w:val="00E2531B"/>
     <w:rPr>
@@ -12292,7 +12873,7 @@
       <w:szCs w:val="22"/>
     </w:rPr>
   </w:style>
-  <w:style w:type="paragraph" w:styleId="ab">
+  <w:style w:type="paragraph" w:styleId="ad">
     <w:name w:val="List Paragraph"/>
     <w:basedOn w:val="a"/>
     <w:uiPriority w:val="34"/>
@@ -12302,8 +12883,8 @@
       <w:ind w:firstLineChars="200" w:firstLine="420"/>
     </w:pPr>
   </w:style>
-  <w:style w:type="character" w:customStyle="1" w:styleId="4Char">
-    <w:name w:val="标题 4 Char"/>
+  <w:style w:type="character" w:customStyle="1" w:styleId="40">
+    <w:name w:val="标题 4 字符"/>
     <w:basedOn w:val="a0"/>
     <w:link w:val="4"/>
     <w:uiPriority w:val="9"/>
@@ -12318,8 +12899,8 @@
       <w:szCs w:val="28"/>
     </w:rPr>
   </w:style>
-  <w:style w:type="character" w:customStyle="1" w:styleId="5Char">
-    <w:name w:val="标题 5 Char"/>
+  <w:style w:type="character" w:customStyle="1" w:styleId="50">
+    <w:name w:val="标题 5 字符"/>
     <w:basedOn w:val="a0"/>
     <w:link w:val="5"/>
     <w:uiPriority w:val="9"/>
@@ -12333,8 +12914,8 @@
       <w:szCs w:val="28"/>
     </w:rPr>
   </w:style>
-  <w:style w:type="character" w:customStyle="1" w:styleId="6Char">
-    <w:name w:val="标题 6 Char"/>
+  <w:style w:type="character" w:customStyle="1" w:styleId="60">
+    <w:name w:val="标题 6 字符"/>
     <w:basedOn w:val="a0"/>
     <w:link w:val="6"/>
     <w:uiPriority w:val="9"/>
@@ -12349,8 +12930,8 @@
       <w:szCs w:val="24"/>
     </w:rPr>
   </w:style>
-  <w:style w:type="character" w:customStyle="1" w:styleId="7Char">
-    <w:name w:val="标题 7 Char"/>
+  <w:style w:type="character" w:customStyle="1" w:styleId="70">
+    <w:name w:val="标题 7 字符"/>
     <w:basedOn w:val="a0"/>
     <w:link w:val="7"/>
     <w:uiPriority w:val="9"/>
@@ -12364,8 +12945,8 @@
       <w:szCs w:val="24"/>
     </w:rPr>
   </w:style>
-  <w:style w:type="character" w:customStyle="1" w:styleId="8Char">
-    <w:name w:val="标题 8 Char"/>
+  <w:style w:type="character" w:customStyle="1" w:styleId="80">
+    <w:name w:val="标题 8 字符"/>
     <w:basedOn w:val="a0"/>
     <w:link w:val="8"/>
     <w:uiPriority w:val="9"/>
@@ -12378,8 +12959,8 @@
       <w:szCs w:val="24"/>
     </w:rPr>
   </w:style>
-  <w:style w:type="character" w:customStyle="1" w:styleId="9Char">
-    <w:name w:val="标题 9 Char"/>
+  <w:style w:type="character" w:customStyle="1" w:styleId="90">
+    <w:name w:val="标题 9 字符"/>
     <w:basedOn w:val="a0"/>
     <w:link w:val="9"/>
     <w:uiPriority w:val="9"/>
@@ -12392,7 +12973,7 @@
       <w:szCs w:val="21"/>
     </w:rPr>
   </w:style>
-  <w:style w:type="table" w:styleId="ac">
+  <w:style w:type="table" w:styleId="ae">
     <w:name w:val="Table Grid"/>
     <w:basedOn w:val="a1"/>
     <w:uiPriority w:val="39"/>
@@ -12408,8 +12989,8 @@
       </w:tblBorders>
     </w:tblPr>
   </w:style>
-  <w:style w:type="character" w:customStyle="1" w:styleId="UnresolvedMention">
-    <w:name w:val="Unresolved Mention"/>
+  <w:style w:type="character" w:customStyle="1" w:styleId="11">
+    <w:name w:val="未处理的提及1"/>
     <w:basedOn w:val="a0"/>
     <w:uiPriority w:val="99"/>
     <w:semiHidden/>
@@ -12420,8 +13001,8 @@
       <w:shd w:val="clear" w:color="auto" w:fill="E6E6E6"/>
     </w:rPr>
   </w:style>
-  <w:style w:type="character" w:customStyle="1" w:styleId="Char">
-    <w:name w:val="页脚 Char"/>
+  <w:style w:type="character" w:customStyle="1" w:styleId="a6">
+    <w:name w:val="页脚 字符"/>
     <w:basedOn w:val="a0"/>
     <w:link w:val="a5"/>
     <w:uiPriority w:val="99"/>
@@ -12432,7 +13013,7 @@
       <w:szCs w:val="18"/>
     </w:rPr>
   </w:style>
-  <w:style w:type="character" w:styleId="ad">
+  <w:style w:type="character" w:styleId="af">
     <w:name w:val="annotation reference"/>
     <w:basedOn w:val="a0"/>
     <w:uiPriority w:val="99"/>
@@ -12444,10 +13025,10 @@
       <w:szCs w:val="21"/>
     </w:rPr>
   </w:style>
-  <w:style w:type="paragraph" w:styleId="ae">
+  <w:style w:type="paragraph" w:styleId="af0">
     <w:name w:val="annotation text"/>
     <w:basedOn w:val="a"/>
-    <w:link w:val="Char1"/>
+    <w:link w:val="af1"/>
     <w:uiPriority w:val="99"/>
     <w:semiHidden/>
     <w:unhideWhenUsed/>
@@ -12456,10 +13037,10 @@
       <w:jc w:val="left"/>
     </w:pPr>
   </w:style>
-  <w:style w:type="character" w:customStyle="1" w:styleId="Char1">
-    <w:name w:val="批注文字 Char"/>
+  <w:style w:type="character" w:customStyle="1" w:styleId="af1">
+    <w:name w:val="批注文字 字符"/>
     <w:basedOn w:val="a0"/>
-    <w:link w:val="ae"/>
+    <w:link w:val="af0"/>
     <w:uiPriority w:val="99"/>
     <w:semiHidden/>
     <w:rsid w:val="00B16D54"/>
@@ -12469,11 +13050,11 @@
       <w:szCs w:val="24"/>
     </w:rPr>
   </w:style>
-  <w:style w:type="paragraph" w:styleId="af">
+  <w:style w:type="paragraph" w:styleId="af2">
     <w:name w:val="annotation subject"/>
-    <w:basedOn w:val="ae"/>
-    <w:next w:val="ae"/>
-    <w:link w:val="Char2"/>
+    <w:basedOn w:val="af0"/>
+    <w:next w:val="af0"/>
+    <w:link w:val="af3"/>
     <w:uiPriority w:val="99"/>
     <w:semiHidden/>
     <w:unhideWhenUsed/>
@@ -12483,10 +13064,10 @@
       <w:bCs/>
     </w:rPr>
   </w:style>
-  <w:style w:type="character" w:customStyle="1" w:styleId="Char2">
-    <w:name w:val="批注主题 Char"/>
-    <w:basedOn w:val="Char1"/>
-    <w:link w:val="af"/>
+  <w:style w:type="character" w:customStyle="1" w:styleId="af3">
+    <w:name w:val="批注主题 字符"/>
+    <w:basedOn w:val="af1"/>
+    <w:link w:val="af2"/>
     <w:uiPriority w:val="99"/>
     <w:semiHidden/>
     <w:rsid w:val="00B16D54"/>
@@ -12498,10 +13079,10 @@
       <w:szCs w:val="24"/>
     </w:rPr>
   </w:style>
-  <w:style w:type="paragraph" w:styleId="af0">
+  <w:style w:type="paragraph" w:styleId="af4">
     <w:name w:val="Balloon Text"/>
     <w:basedOn w:val="a"/>
-    <w:link w:val="Char3"/>
+    <w:link w:val="af5"/>
     <w:uiPriority w:val="99"/>
     <w:semiHidden/>
     <w:unhideWhenUsed/>
@@ -12511,10 +13092,10 @@
       <w:szCs w:val="18"/>
     </w:rPr>
   </w:style>
-  <w:style w:type="character" w:customStyle="1" w:styleId="Char3">
-    <w:name w:val="批注框文本 Char"/>
+  <w:style w:type="character" w:customStyle="1" w:styleId="af5">
+    <w:name w:val="批注框文本 字符"/>
     <w:basedOn w:val="a0"/>
-    <w:link w:val="af0"/>
+    <w:link w:val="af4"/>
     <w:uiPriority w:val="99"/>
     <w:semiHidden/>
     <w:rsid w:val="00B16D54"/>
@@ -12827,7 +13408,7 @@
 </file>
 
 <file path=customXml/itemProps1.xml><?xml version="1.0" encoding="utf-8"?>
-<ds:datastoreItem xmlns:ds="http://schemas.openxmlformats.org/officeDocument/2006/customXml" ds:itemID="{60E3C12F-32BB-42E3-B758-C8746DBF44B4}">
+<ds:datastoreItem xmlns:ds="http://schemas.openxmlformats.org/officeDocument/2006/customXml" ds:itemID="{295A0350-4DA6-4C77-A490-5336F5FD8F10}">
   <ds:schemaRefs>
     <ds:schemaRef ds:uri="http://schemas.openxmlformats.org/officeDocument/2006/bibliography"/>
   </ds:schemaRefs>

</xml_diff>

<commit_message>
update details of writen contents
</commit_message>
<xml_diff>
--- a/Doc/可行性分析.docx
+++ b/Doc/可行性分析.docx
@@ -3097,7 +3097,6 @@
         </w:rPr>
         <w:t>其中，数据预处理部分的名称代号为：</w:t>
       </w:r>
-      <w:proofErr w:type="spellStart"/>
       <w:r>
         <w:rPr>
           <w:sz w:val="24"/>
@@ -3111,7 +3110,6 @@
         </w:rPr>
         <w:t>MountHuang</w:t>
       </w:r>
-      <w:proofErr w:type="spellEnd"/>
       <w:r>
         <w:rPr>
           <w:rFonts w:hint="eastAsia"/>
@@ -3182,6 +3180,7 @@
           </w:tcPr>
           <w:p>
             <w:pPr>
+              <w:ind w:left="480" w:hangingChars="200" w:hanging="480"/>
               <w:jc w:val="left"/>
               <w:rPr>
                 <w:sz w:val="24"/>
@@ -3194,25 +3193,106 @@
               </w:rPr>
               <w:t>邱依强（</w:t>
             </w:r>
-            <w:r>
-              <w:rPr>
-                <w:rFonts w:hint="eastAsia"/>
-                <w:sz w:val="24"/>
-              </w:rPr>
-              <w:t>Arvinsc</w:t>
-            </w:r>
-            <w:r>
-              <w:rPr>
-                <w:sz w:val="24"/>
-              </w:rPr>
-              <w:t>@foxmail.com</w:t>
-            </w:r>
+            <w:hyperlink r:id="rId12" w:history="1">
+              <w:r>
+                <w:rPr>
+                  <w:rStyle w:val="a3"/>
+                  <w:rFonts w:hint="eastAsia"/>
+                  <w:sz w:val="24"/>
+                </w:rPr>
+                <w:t>Arvinsc</w:t>
+              </w:r>
+              <w:r>
+                <w:rPr>
+                  <w:rStyle w:val="a3"/>
+                  <w:sz w:val="24"/>
+                </w:rPr>
+                <w:t>@foxmail.com</w:t>
+              </w:r>
+              <w:r>
+                <w:rPr>
+                  <w:rStyle w:val="a3"/>
+                  <w:rFonts w:hint="eastAsia"/>
+                  <w:sz w:val="24"/>
+                </w:rPr>
+                <w:t>，</w:t>
+              </w:r>
+              <w:r>
+                <w:rPr>
+                  <w:rStyle w:val="a3"/>
+                  <w:sz w:val="24"/>
+                </w:rPr>
+                <w:t>https://github.com/ArvinSiChuan</w:t>
+              </w:r>
+            </w:hyperlink>
             <w:r>
               <w:rPr>
                 <w:rFonts w:hint="eastAsia"/>
                 <w:sz w:val="24"/>
               </w:rPr>
               <w:t>）</w:t>
+            </w:r>
+          </w:p>
+          <w:p>
+            <w:pPr>
+              <w:jc w:val="left"/>
+              <w:rPr>
+                <w:rFonts w:hint="eastAsia"/>
+                <w:sz w:val="24"/>
+              </w:rPr>
+            </w:pPr>
+            <w:r>
+              <w:rPr>
+                <w:noProof/>
+              </w:rPr>
+              <w:drawing>
+                <wp:inline distT="0" distB="0" distL="0" distR="0" wp14:anchorId="07731283" wp14:editId="70762369">
+                  <wp:extent cx="540000" cy="540000"/>
+                  <wp:effectExtent l="0" t="0" r="0" b="0"/>
+                  <wp:docPr id="3" name="图片 3" descr="https://qr.api.cli.im/qr?data=https%253A%252F%252Fgithub.com%252FArvinSiChuan&amp;level=H&amp;transparent=false&amp;bgcolor=%23ffffff&amp;forecolor=%23000000&amp;blockpixel=12&amp;marginblock=1&amp;logourl=&amp;size=280&amp;kid=cliim&amp;key=b214c056596640d648ee2da9ea736e6a"/>
+                  <wp:cNvGraphicFramePr>
+                    <a:graphicFrameLocks xmlns:a="http://schemas.openxmlformats.org/drawingml/2006/main" noChangeAspect="1"/>
+                  </wp:cNvGraphicFramePr>
+                  <a:graphic xmlns:a="http://schemas.openxmlformats.org/drawingml/2006/main">
+                    <a:graphicData uri="http://schemas.openxmlformats.org/drawingml/2006/picture">
+                      <pic:pic xmlns:pic="http://schemas.openxmlformats.org/drawingml/2006/picture">
+                        <pic:nvPicPr>
+                          <pic:cNvPr id="0" name="Picture 6" descr="https://qr.api.cli.im/qr?data=https%253A%252F%252Fgithub.com%252FArvinSiChuan&amp;level=H&amp;transparent=false&amp;bgcolor=%23ffffff&amp;forecolor=%23000000&amp;blockpixel=12&amp;marginblock=1&amp;logourl=&amp;size=280&amp;kid=cliim&amp;key=b214c056596640d648ee2da9ea736e6a"/>
+                          <pic:cNvPicPr>
+                            <a:picLocks noChangeAspect="1" noChangeArrowheads="1"/>
+                          </pic:cNvPicPr>
+                        </pic:nvPicPr>
+                        <pic:blipFill>
+                          <a:blip r:embed="rId13" cstate="print">
+                            <a:extLst>
+                              <a:ext uri="{28A0092B-C50C-407E-A947-70E740481C1C}">
+                                <a14:useLocalDpi xmlns:a14="http://schemas.microsoft.com/office/drawing/2010/main" val="0"/>
+                              </a:ext>
+                            </a:extLst>
+                          </a:blip>
+                          <a:srcRect/>
+                          <a:stretch>
+                            <a:fillRect/>
+                          </a:stretch>
+                        </pic:blipFill>
+                        <pic:spPr bwMode="auto">
+                          <a:xfrm>
+                            <a:off x="0" y="0"/>
+                            <a:ext cx="540000" cy="540000"/>
+                          </a:xfrm>
+                          <a:prstGeom prst="rect">
+                            <a:avLst/>
+                          </a:prstGeom>
+                          <a:noFill/>
+                          <a:ln>
+                            <a:noFill/>
+                          </a:ln>
+                        </pic:spPr>
+                      </pic:pic>
+                    </a:graphicData>
+                  </a:graphic>
+                </wp:inline>
+              </w:drawing>
             </w:r>
           </w:p>
         </w:tc>
@@ -3264,18 +3344,97 @@
               </w:rPr>
               <w:t>（</w:t>
             </w:r>
-            <w:r>
-              <w:rPr>
-                <w:sz w:val="24"/>
-              </w:rPr>
-              <w:t>https://github.com/orgs/Dawn-Team/people</w:t>
-            </w:r>
+            <w:hyperlink r:id="rId14" w:history="1">
+              <w:r>
+                <w:rPr>
+                  <w:rStyle w:val="a3"/>
+                  <w:sz w:val="24"/>
+                </w:rPr>
+                <w:t>https://github.com/orgs/D</w:t>
+              </w:r>
+              <w:r>
+                <w:rPr>
+                  <w:rStyle w:val="a3"/>
+                  <w:sz w:val="24"/>
+                </w:rPr>
+                <w:t>a</w:t>
+              </w:r>
+              <w:r>
+                <w:rPr>
+                  <w:rStyle w:val="a3"/>
+                  <w:sz w:val="24"/>
+                </w:rPr>
+                <w:t>wn-Team/people</w:t>
+              </w:r>
+            </w:hyperlink>
             <w:r>
               <w:rPr>
                 <w:rFonts w:hint="eastAsia"/>
                 <w:sz w:val="24"/>
               </w:rPr>
               <w:t>）</w:t>
+            </w:r>
+          </w:p>
+          <w:p>
+            <w:pPr>
+              <w:jc w:val="left"/>
+              <w:rPr>
+                <w:rFonts w:hint="eastAsia"/>
+                <w:sz w:val="24"/>
+              </w:rPr>
+            </w:pPr>
+            <w:r>
+              <w:rPr>
+                <w:noProof/>
+              </w:rPr>
+              <w:drawing>
+                <wp:inline distT="0" distB="0" distL="0" distR="0" wp14:anchorId="12882218" wp14:editId="6538F304">
+                  <wp:extent cx="540000" cy="540000"/>
+                  <wp:effectExtent l="0" t="0" r="0" b="0"/>
+                  <wp:docPr id="1" name="图片 1" descr="https://qr.api.cli.im/qr?data=https%253A%252F%252Fgithub.com%252Forgs%252FDawn-Team%252Fpeople&amp;level=H&amp;transparent=false&amp;bgcolor=%23ffffff&amp;forecolor=%23000000&amp;blockpixel=12&amp;marginblock=1&amp;logourl=&amp;size=280&amp;kid=cliim&amp;key=254ebaa409c1835eeedc64c8e1572bc3"/>
+                  <wp:cNvGraphicFramePr>
+                    <a:graphicFrameLocks xmlns:a="http://schemas.openxmlformats.org/drawingml/2006/main" noChangeAspect="1"/>
+                  </wp:cNvGraphicFramePr>
+                  <a:graphic xmlns:a="http://schemas.openxmlformats.org/drawingml/2006/main">
+                    <a:graphicData uri="http://schemas.openxmlformats.org/drawingml/2006/picture">
+                      <pic:pic xmlns:pic="http://schemas.openxmlformats.org/drawingml/2006/picture">
+                        <pic:nvPicPr>
+                          <pic:cNvPr id="0" name="Picture 2" descr="https://qr.api.cli.im/qr?data=https%253A%252F%252Fgithub.com%252Forgs%252FDawn-Team%252Fpeople&amp;level=H&amp;transparent=false&amp;bgcolor=%23ffffff&amp;forecolor=%23000000&amp;blockpixel=12&amp;marginblock=1&amp;logourl=&amp;size=280&amp;kid=cliim&amp;key=254ebaa409c1835eeedc64c8e1572bc3"/>
+                          <pic:cNvPicPr>
+                            <a:picLocks noChangeAspect="1" noChangeArrowheads="1"/>
+                          </pic:cNvPicPr>
+                        </pic:nvPicPr>
+                        <pic:blipFill>
+                          <a:blip r:embed="rId15" cstate="print">
+                            <a:extLst>
+                              <a:ext uri="{28A0092B-C50C-407E-A947-70E740481C1C}">
+                                <a14:useLocalDpi xmlns:a14="http://schemas.microsoft.com/office/drawing/2010/main" val="0"/>
+                              </a:ext>
+                            </a:extLst>
+                          </a:blip>
+                          <a:srcRect/>
+                          <a:stretch>
+                            <a:fillRect/>
+                          </a:stretch>
+                        </pic:blipFill>
+                        <pic:spPr bwMode="auto">
+                          <a:xfrm>
+                            <a:off x="0" y="0"/>
+                            <a:ext cx="540000" cy="540000"/>
+                          </a:xfrm>
+                          <a:prstGeom prst="rect">
+                            <a:avLst/>
+                          </a:prstGeom>
+                          <a:noFill/>
+                          <a:ln>
+                            <a:noFill/>
+                          </a:ln>
+                        </pic:spPr>
+                      </pic:pic>
+                    </a:graphicData>
+                  </a:graphic>
+                </wp:inline>
+              </w:drawing>
             </w:r>
           </w:p>
         </w:tc>
@@ -3444,6 +3603,66 @@
               <w:t>Dawn-Team</w:t>
             </w:r>
           </w:p>
+          <w:p>
+            <w:pPr>
+              <w:rPr>
+                <w:sz w:val="24"/>
+              </w:rPr>
+            </w:pPr>
+            <w:r>
+              <w:rPr>
+                <w:noProof/>
+              </w:rPr>
+              <w:drawing>
+                <wp:inline distT="0" distB="0" distL="0" distR="0" wp14:anchorId="03E28796" wp14:editId="7CFD1986">
+                  <wp:extent cx="540000" cy="540000"/>
+                  <wp:effectExtent l="0" t="0" r="0" b="0"/>
+                  <wp:docPr id="2" name="图片 2" descr="https://qr.api.cli.im/qr?data=https%253A%252F%252Fgithub.com%252FDawn-Team&amp;level=H&amp;transparent=false&amp;bgcolor=%23ffffff&amp;forecolor=%23000000&amp;blockpixel=12&amp;marginblock=1&amp;logourl=&amp;size=280&amp;kid=cliim&amp;key=fae4ebfb20425644c13665dadeff0e8b"/>
+                  <wp:cNvGraphicFramePr>
+                    <a:graphicFrameLocks xmlns:a="http://schemas.openxmlformats.org/drawingml/2006/main" noChangeAspect="1"/>
+                  </wp:cNvGraphicFramePr>
+                  <a:graphic xmlns:a="http://schemas.openxmlformats.org/drawingml/2006/main">
+                    <a:graphicData uri="http://schemas.openxmlformats.org/drawingml/2006/picture">
+                      <pic:pic xmlns:pic="http://schemas.openxmlformats.org/drawingml/2006/picture">
+                        <pic:nvPicPr>
+                          <pic:cNvPr id="0" name="Picture 4" descr="https://qr.api.cli.im/qr?data=https%253A%252F%252Fgithub.com%252FDawn-Team&amp;level=H&amp;transparent=false&amp;bgcolor=%23ffffff&amp;forecolor=%23000000&amp;blockpixel=12&amp;marginblock=1&amp;logourl=&amp;size=280&amp;kid=cliim&amp;key=fae4ebfb20425644c13665dadeff0e8b"/>
+                          <pic:cNvPicPr>
+                            <a:picLocks noChangeAspect="1" noChangeArrowheads="1"/>
+                          </pic:cNvPicPr>
+                        </pic:nvPicPr>
+                        <pic:blipFill>
+                          <a:blip r:embed="rId19" cstate="print">
+                            <a:extLst>
+                              <a:ext uri="{28A0092B-C50C-407E-A947-70E740481C1C}">
+                                <a14:useLocalDpi xmlns:a14="http://schemas.microsoft.com/office/drawing/2010/main" val="0"/>
+                              </a:ext>
+                            </a:extLst>
+                          </a:blip>
+                          <a:srcRect/>
+                          <a:stretch>
+                            <a:fillRect/>
+                          </a:stretch>
+                        </pic:blipFill>
+                        <pic:spPr bwMode="auto">
+                          <a:xfrm>
+                            <a:off x="0" y="0"/>
+                            <a:ext cx="540000" cy="540000"/>
+                          </a:xfrm>
+                          <a:prstGeom prst="rect">
+                            <a:avLst/>
+                          </a:prstGeom>
+                          <a:noFill/>
+                          <a:ln>
+                            <a:noFill/>
+                          </a:ln>
+                        </pic:spPr>
+                      </pic:pic>
+                    </a:graphicData>
+                  </a:graphic>
+                </wp:inline>
+              </w:drawing>
+            </w:r>
+          </w:p>
         </w:tc>
       </w:tr>
     </w:tbl>
@@ -3484,30 +3703,22 @@
           <w:rFonts w:hint="eastAsia"/>
           <w:sz w:val="24"/>
         </w:rPr>
-        <w:t>数据处理平台，产品主要与数据库系统软件有较为密切的关系</w:t>
-      </w:r>
-      <w:r>
-        <w:rPr>
-          <w:rFonts w:hint="eastAsia"/>
-          <w:sz w:val="24"/>
-        </w:rPr>
-        <w:t>；在产品开发的后期，</w:t>
-      </w:r>
-      <w:proofErr w:type="gramStart"/>
-      <w:r>
-        <w:rPr>
-          <w:rFonts w:hint="eastAsia"/>
-          <w:sz w:val="24"/>
-        </w:rPr>
-        <w:t>当提供</w:t>
-      </w:r>
-      <w:proofErr w:type="gramEnd"/>
-      <w:r>
-        <w:rPr>
-          <w:rFonts w:hint="eastAsia"/>
-          <w:sz w:val="24"/>
-        </w:rPr>
-        <w:t>对外</w:t>
+        <w:t>数据处理平台，产品主要与数据库系统软件有较为密切的关</w:t>
+      </w:r>
+      <w:r>
+        <w:rPr>
+          <w:rFonts w:hint="eastAsia"/>
+          <w:sz w:val="24"/>
+        </w:rPr>
+        <w:lastRenderedPageBreak/>
+        <w:t>系</w:t>
+      </w:r>
+      <w:r>
+        <w:rPr>
+          <w:rFonts w:hint="eastAsia"/>
+          <w:sz w:val="24"/>
+        </w:rPr>
+        <w:t>；在产品开发的后期，当提供对外</w:t>
       </w:r>
       <w:r>
         <w:rPr>
@@ -3555,6 +3766,57 @@
           </w:tcPr>
           <w:p>
             <w:pPr>
+              <w:jc w:val="left"/>
+              <w:rPr>
+                <w:rFonts w:hint="eastAsia"/>
+                <w:b/>
+                <w:sz w:val="24"/>
+              </w:rPr>
+            </w:pPr>
+            <w:r>
+              <w:rPr>
+                <w:rFonts w:hint="eastAsia"/>
+                <w:b/>
+                <w:sz w:val="24"/>
+              </w:rPr>
+              <w:t>名称</w:t>
+            </w:r>
+          </w:p>
+        </w:tc>
+        <w:tc>
+          <w:tcPr>
+            <w:tcW w:w="6316" w:type="dxa"/>
+            <w:vAlign w:val="center"/>
+          </w:tcPr>
+          <w:p>
+            <w:pPr>
+              <w:jc w:val="left"/>
+              <w:rPr>
+                <w:rFonts w:hint="eastAsia"/>
+                <w:b/>
+                <w:sz w:val="24"/>
+              </w:rPr>
+            </w:pPr>
+            <w:r>
+              <w:rPr>
+                <w:rFonts w:hint="eastAsia"/>
+                <w:b/>
+                <w:sz w:val="24"/>
+              </w:rPr>
+              <w:t>说明</w:t>
+            </w:r>
+          </w:p>
+        </w:tc>
+      </w:tr>
+      <w:tr>
+        <w:tc>
+          <w:tcPr>
+            <w:tcW w:w="1980" w:type="dxa"/>
+            <w:vAlign w:val="center"/>
+          </w:tcPr>
+          <w:p>
+            <w:pPr>
+              <w:jc w:val="left"/>
               <w:rPr>
                 <w:sz w:val="24"/>
               </w:rPr>
@@ -3575,6 +3837,7 @@
           </w:tcPr>
           <w:p>
             <w:pPr>
+              <w:jc w:val="left"/>
               <w:rPr>
                 <w:sz w:val="24"/>
               </w:rPr>
@@ -3597,6 +3860,7 @@
           </w:tcPr>
           <w:p>
             <w:pPr>
+              <w:jc w:val="left"/>
               <w:rPr>
                 <w:sz w:val="24"/>
               </w:rPr>
@@ -3623,7 +3887,9 @@
           </w:tcPr>
           <w:p>
             <w:pPr>
+              <w:jc w:val="left"/>
               <w:rPr>
+                <w:rStyle w:val="a3"/>
                 <w:sz w:val="24"/>
               </w:rPr>
             </w:pPr>
@@ -3655,28 +3921,75 @@
               </w:rPr>
               <w:t>开发组成员，详细清单位于：</w:t>
             </w:r>
-            <w:r>
-              <w:fldChar w:fldCharType="begin"/>
-            </w:r>
-            <w:r>
-              <w:instrText xml:space="preserve"> HYPERLINK "https://github.com/orgs/Dawn-Team/people" </w:instrText>
-            </w:r>
-            <w:r>
-              <w:fldChar w:fldCharType="separate"/>
-            </w:r>
+            <w:hyperlink r:id="rId20" w:history="1">
+              <w:r>
+                <w:rPr>
+                  <w:rStyle w:val="a3"/>
+                  <w:sz w:val="24"/>
+                </w:rPr>
+                <w:t>https://github.com/orgs/Dawn-Team/people</w:t>
+              </w:r>
+            </w:hyperlink>
+          </w:p>
+          <w:p>
+            <w:pPr>
+              <w:jc w:val="left"/>
+              <w:rPr>
+                <w:sz w:val="24"/>
+              </w:rPr>
+            </w:pPr>
             <w:r>
               <w:rPr>
-                <w:rStyle w:val="a3"/>
-                <w:sz w:val="24"/>
+                <w:noProof/>
               </w:rPr>
-              <w:t>https://github.com/orgs/Dawn-Team/people</w:t>
-            </w:r>
-            <w:r>
-              <w:rPr>
-                <w:rStyle w:val="a3"/>
-                <w:sz w:val="24"/>
-              </w:rPr>
-              <w:fldChar w:fldCharType="end"/>
+              <w:drawing>
+                <wp:inline distT="0" distB="0" distL="0" distR="0" wp14:anchorId="2291B297" wp14:editId="4A7D0261">
+                  <wp:extent cx="540000" cy="540000"/>
+                  <wp:effectExtent l="0" t="0" r="0" b="0"/>
+                  <wp:docPr id="4" name="图片 4" descr="https://qr.api.cli.im/qr?data=https%253A%252F%252Fgithub.com%252Forgs%252FDawn-Team%252Fpeople&amp;level=H&amp;transparent=false&amp;bgcolor=%23ffffff&amp;forecolor=%23000000&amp;blockpixel=12&amp;marginblock=1&amp;logourl=&amp;size=280&amp;kid=cliim&amp;key=254ebaa409c1835eeedc64c8e1572bc3"/>
+                  <wp:cNvGraphicFramePr>
+                    <a:graphicFrameLocks xmlns:a="http://schemas.openxmlformats.org/drawingml/2006/main" noChangeAspect="1"/>
+                  </wp:cNvGraphicFramePr>
+                  <a:graphic xmlns:a="http://schemas.openxmlformats.org/drawingml/2006/main">
+                    <a:graphicData uri="http://schemas.openxmlformats.org/drawingml/2006/picture">
+                      <pic:pic xmlns:pic="http://schemas.openxmlformats.org/drawingml/2006/picture">
+                        <pic:nvPicPr>
+                          <pic:cNvPr id="0" name="Picture 2" descr="https://qr.api.cli.im/qr?data=https%253A%252F%252Fgithub.com%252Forgs%252FDawn-Team%252Fpeople&amp;level=H&amp;transparent=false&amp;bgcolor=%23ffffff&amp;forecolor=%23000000&amp;blockpixel=12&amp;marginblock=1&amp;logourl=&amp;size=280&amp;kid=cliim&amp;key=254ebaa409c1835eeedc64c8e1572bc3"/>
+                          <pic:cNvPicPr>
+                            <a:picLocks noChangeAspect="1" noChangeArrowheads="1"/>
+                          </pic:cNvPicPr>
+                        </pic:nvPicPr>
+                        <pic:blipFill>
+                          <a:blip r:embed="rId15" cstate="print">
+                            <a:extLst>
+                              <a:ext uri="{28A0092B-C50C-407E-A947-70E740481C1C}">
+                                <a14:useLocalDpi xmlns:a14="http://schemas.microsoft.com/office/drawing/2010/main" val="0"/>
+                              </a:ext>
+                            </a:extLst>
+                          </a:blip>
+                          <a:srcRect/>
+                          <a:stretch>
+                            <a:fillRect/>
+                          </a:stretch>
+                        </pic:blipFill>
+                        <pic:spPr bwMode="auto">
+                          <a:xfrm>
+                            <a:off x="0" y="0"/>
+                            <a:ext cx="540000" cy="540000"/>
+                          </a:xfrm>
+                          <a:prstGeom prst="rect">
+                            <a:avLst/>
+                          </a:prstGeom>
+                          <a:noFill/>
+                          <a:ln>
+                            <a:noFill/>
+                          </a:ln>
+                        </pic:spPr>
+                      </pic:pic>
+                    </a:graphicData>
+                  </a:graphic>
+                </wp:inline>
+              </w:drawing>
             </w:r>
           </w:p>
         </w:tc>
@@ -3689,16 +4002,15 @@
           </w:tcPr>
           <w:p>
             <w:pPr>
+              <w:jc w:val="left"/>
               <w:rPr>
                 <w:sz w:val="24"/>
               </w:rPr>
             </w:pPr>
-            <w:proofErr w:type="spellStart"/>
             <w:r>
               <w:rPr>
                 <w:sz w:val="24"/>
               </w:rPr>
-              <w:lastRenderedPageBreak/>
               <w:t>Pancakeof</w:t>
             </w:r>
             <w:r>
@@ -3708,7 +4020,6 @@
               </w:rPr>
               <w:t>MountHuang</w:t>
             </w:r>
-            <w:proofErr w:type="spellEnd"/>
             <w:r>
               <w:rPr>
                 <w:rFonts w:hint="eastAsia"/>
@@ -3738,6 +4049,7 @@
           </w:tcPr>
           <w:p>
             <w:pPr>
+              <w:jc w:val="left"/>
               <w:rPr>
                 <w:sz w:val="24"/>
               </w:rPr>
@@ -3760,6 +4072,7 @@
           </w:tcPr>
           <w:p>
             <w:pPr>
+              <w:jc w:val="left"/>
               <w:rPr>
                 <w:sz w:val="24"/>
               </w:rPr>
@@ -3780,8 +4093,8 @@
           </w:tcPr>
           <w:p>
             <w:pPr>
+              <w:jc w:val="left"/>
               <w:rPr>
-                <w:rFonts w:hint="eastAsia"/>
                 <w:sz w:val="24"/>
               </w:rPr>
             </w:pPr>
@@ -3822,70 +4135,326 @@
       </w:r>
       <w:bookmarkEnd w:id="6"/>
     </w:p>
-    <w:p>
-      <w:proofErr w:type="gramStart"/>
-      <w:r>
-        <w:rPr>
-          <w:rFonts w:hint="eastAsia"/>
-        </w:rPr>
-        <w:t>【</w:t>
-      </w:r>
-      <w:proofErr w:type="gramEnd"/>
-      <w:r>
-        <w:rPr>
-          <w:rFonts w:hint="eastAsia"/>
-        </w:rPr>
-        <w:t>列出有关资料的作者、标题、编号、发表日期、出版单位或资料来源，可包括：</w:t>
-      </w:r>
-      <w:r>
-        <w:rPr>
-          <w:rFonts w:hint="eastAsia"/>
-        </w:rPr>
-        <w:t xml:space="preserve"> </w:t>
-      </w:r>
-    </w:p>
-    <w:p>
-      <w:pPr>
-        <w:numPr>
-          <w:ilvl w:val="0"/>
-          <w:numId w:val="13"/>
-        </w:numPr>
-      </w:pPr>
-      <w:r>
-        <w:rPr>
-          <w:rFonts w:hint="eastAsia"/>
-        </w:rPr>
-        <w:t>项目经核准的计划任务书、合同或上级机关的批文；</w:t>
-      </w:r>
-    </w:p>
-    <w:p>
-      <w:pPr>
-        <w:numPr>
-          <w:ilvl w:val="0"/>
-          <w:numId w:val="13"/>
-        </w:numPr>
-      </w:pPr>
-      <w:r>
-        <w:rPr>
-          <w:rFonts w:hint="eastAsia"/>
-        </w:rPr>
-        <w:t>与项目有关的已发表的资料；</w:t>
-      </w:r>
-    </w:p>
-    <w:p>
-      <w:pPr>
-        <w:numPr>
-          <w:ilvl w:val="0"/>
-          <w:numId w:val="13"/>
-        </w:numPr>
-      </w:pPr>
-      <w:r>
-        <w:rPr>
-          <w:rFonts w:hint="eastAsia"/>
-        </w:rPr>
-        <w:t>文档中所引用的资料，所采用的软件标准或规范。】</w:t>
-      </w:r>
-    </w:p>
+    <w:tbl>
+      <w:tblPr>
+        <w:tblStyle w:val="ae"/>
+        <w:tblW w:w="0" w:type="auto"/>
+        <w:tblLook w:val="04A0" w:firstRow="1" w:lastRow="0" w:firstColumn="1" w:lastColumn="0" w:noHBand="0" w:noVBand="1"/>
+      </w:tblPr>
+      <w:tblGrid>
+        <w:gridCol w:w="704"/>
+        <w:gridCol w:w="2126"/>
+        <w:gridCol w:w="709"/>
+        <w:gridCol w:w="4757"/>
+      </w:tblGrid>
+      <w:tr>
+        <w:tc>
+          <w:tcPr>
+            <w:tcW w:w="704" w:type="dxa"/>
+          </w:tcPr>
+          <w:p>
+            <w:pPr>
+              <w:jc w:val="left"/>
+              <w:rPr>
+                <w:rFonts w:hint="eastAsia"/>
+                <w:b/>
+                <w:sz w:val="24"/>
+              </w:rPr>
+            </w:pPr>
+            <w:r>
+              <w:rPr>
+                <w:rFonts w:hint="eastAsia"/>
+                <w:b/>
+                <w:sz w:val="24"/>
+              </w:rPr>
+              <w:t>编号</w:t>
+            </w:r>
+          </w:p>
+        </w:tc>
+        <w:tc>
+          <w:tcPr>
+            <w:tcW w:w="2126" w:type="dxa"/>
+            <w:vAlign w:val="center"/>
+          </w:tcPr>
+          <w:p>
+            <w:pPr>
+              <w:jc w:val="left"/>
+              <w:rPr>
+                <w:b/>
+                <w:sz w:val="24"/>
+              </w:rPr>
+            </w:pPr>
+            <w:r>
+              <w:rPr>
+                <w:rFonts w:hint="eastAsia"/>
+                <w:b/>
+                <w:sz w:val="24"/>
+              </w:rPr>
+              <w:t>资料名称</w:t>
+            </w:r>
+          </w:p>
+        </w:tc>
+        <w:tc>
+          <w:tcPr>
+            <w:tcW w:w="709" w:type="dxa"/>
+            <w:vAlign w:val="center"/>
+          </w:tcPr>
+          <w:p>
+            <w:pPr>
+              <w:jc w:val="left"/>
+              <w:rPr>
+                <w:rFonts w:hint="eastAsia"/>
+                <w:b/>
+                <w:sz w:val="24"/>
+              </w:rPr>
+            </w:pPr>
+            <w:r>
+              <w:rPr>
+                <w:rFonts w:hint="eastAsia"/>
+                <w:b/>
+                <w:sz w:val="24"/>
+              </w:rPr>
+              <w:t>类型</w:t>
+            </w:r>
+          </w:p>
+        </w:tc>
+        <w:tc>
+          <w:tcPr>
+            <w:tcW w:w="4757" w:type="dxa"/>
+            <w:vAlign w:val="center"/>
+          </w:tcPr>
+          <w:p>
+            <w:pPr>
+              <w:jc w:val="left"/>
+              <w:rPr>
+                <w:b/>
+                <w:sz w:val="24"/>
+              </w:rPr>
+            </w:pPr>
+            <w:r>
+              <w:rPr>
+                <w:rFonts w:hint="eastAsia"/>
+                <w:b/>
+                <w:sz w:val="24"/>
+              </w:rPr>
+              <w:t>详细信息</w:t>
+            </w:r>
+          </w:p>
+        </w:tc>
+      </w:tr>
+      <w:tr>
+        <w:tc>
+          <w:tcPr>
+            <w:tcW w:w="704" w:type="dxa"/>
+            <w:vAlign w:val="center"/>
+          </w:tcPr>
+          <w:p>
+            <w:pPr>
+              <w:rPr>
+                <w:rFonts w:hint="eastAsia"/>
+                <w:sz w:val="24"/>
+              </w:rPr>
+            </w:pPr>
+            <w:r>
+              <w:rPr>
+                <w:rFonts w:hint="eastAsia"/>
+                <w:sz w:val="24"/>
+              </w:rPr>
+              <w:t>1</w:t>
+            </w:r>
+          </w:p>
+        </w:tc>
+        <w:tc>
+          <w:tcPr>
+            <w:tcW w:w="2126" w:type="dxa"/>
+            <w:vAlign w:val="center"/>
+          </w:tcPr>
+          <w:p>
+            <w:pPr>
+              <w:jc w:val="left"/>
+              <w:rPr>
+                <w:rFonts w:hint="eastAsia"/>
+                <w:sz w:val="24"/>
+              </w:rPr>
+            </w:pPr>
+            <w:r>
+              <w:rPr>
+                <w:rFonts w:hint="eastAsia"/>
+                <w:sz w:val="24"/>
+              </w:rPr>
+              <w:t>Echarts</w:t>
+            </w:r>
+          </w:p>
+        </w:tc>
+        <w:tc>
+          <w:tcPr>
+            <w:tcW w:w="709" w:type="dxa"/>
+            <w:vAlign w:val="center"/>
+          </w:tcPr>
+          <w:p>
+            <w:pPr>
+              <w:jc w:val="left"/>
+              <w:rPr>
+                <w:rFonts w:hint="eastAsia"/>
+                <w:sz w:val="24"/>
+              </w:rPr>
+            </w:pPr>
+            <w:r>
+              <w:rPr>
+                <w:rFonts w:hint="eastAsia"/>
+                <w:sz w:val="24"/>
+              </w:rPr>
+              <w:t>官方网站</w:t>
+            </w:r>
+          </w:p>
+        </w:tc>
+        <w:tc>
+          <w:tcPr>
+            <w:tcW w:w="4757" w:type="dxa"/>
+            <w:vAlign w:val="center"/>
+          </w:tcPr>
+          <w:p>
+            <w:pPr>
+              <w:jc w:val="left"/>
+              <w:rPr>
+                <w:sz w:val="24"/>
+              </w:rPr>
+            </w:pPr>
+            <w:hyperlink r:id="rId21" w:history="1">
+              <w:r>
+                <w:rPr>
+                  <w:rStyle w:val="a3"/>
+                  <w:sz w:val="24"/>
+                </w:rPr>
+                <w:t>http://echarts.baidu.com/</w:t>
+              </w:r>
+            </w:hyperlink>
+          </w:p>
+          <w:p>
+            <w:pPr>
+              <w:jc w:val="left"/>
+              <w:rPr>
+                <w:rFonts w:hint="eastAsia"/>
+                <w:sz w:val="24"/>
+              </w:rPr>
+            </w:pPr>
+            <w:r>
+              <w:rPr>
+                <w:noProof/>
+              </w:rPr>
+              <w:drawing>
+                <wp:inline distT="0" distB="0" distL="0" distR="0" wp14:anchorId="4339B4D8" wp14:editId="048D4F40">
+                  <wp:extent cx="540000" cy="540000"/>
+                  <wp:effectExtent l="0" t="0" r="0" b="0"/>
+                  <wp:docPr id="5" name="图片 5" descr="https://qr.api.cli.im/qr?data=http%253A%252F%252Fecharts.baidu.com%252F&amp;level=H&amp;transparent=false&amp;bgcolor=%23ffffff&amp;forecolor=%23000000&amp;blockpixel=12&amp;marginblock=1&amp;logourl=&amp;size=280&amp;kid=cliim&amp;key=8328ee27fc4fed1b44bfb4cdf2bb6eaa"/>
+                  <wp:cNvGraphicFramePr>
+                    <a:graphicFrameLocks xmlns:a="http://schemas.openxmlformats.org/drawingml/2006/main" noChangeAspect="1"/>
+                  </wp:cNvGraphicFramePr>
+                  <a:graphic xmlns:a="http://schemas.openxmlformats.org/drawingml/2006/main">
+                    <a:graphicData uri="http://schemas.openxmlformats.org/drawingml/2006/picture">
+                      <pic:pic xmlns:pic="http://schemas.openxmlformats.org/drawingml/2006/picture">
+                        <pic:nvPicPr>
+                          <pic:cNvPr id="0" name="Picture 8" descr="https://qr.api.cli.im/qr?data=http%253A%252F%252Fecharts.baidu.com%252F&amp;level=H&amp;transparent=false&amp;bgcolor=%23ffffff&amp;forecolor=%23000000&amp;blockpixel=12&amp;marginblock=1&amp;logourl=&amp;size=280&amp;kid=cliim&amp;key=8328ee27fc4fed1b44bfb4cdf2bb6eaa"/>
+                          <pic:cNvPicPr>
+                            <a:picLocks noChangeAspect="1" noChangeArrowheads="1"/>
+                          </pic:cNvPicPr>
+                        </pic:nvPicPr>
+                        <pic:blipFill>
+                          <a:blip r:embed="rId22" cstate="print">
+                            <a:extLst>
+                              <a:ext uri="{28A0092B-C50C-407E-A947-70E740481C1C}">
+                                <a14:useLocalDpi xmlns:a14="http://schemas.microsoft.com/office/drawing/2010/main" val="0"/>
+                              </a:ext>
+                            </a:extLst>
+                          </a:blip>
+                          <a:srcRect/>
+                          <a:stretch>
+                            <a:fillRect/>
+                          </a:stretch>
+                        </pic:blipFill>
+                        <pic:spPr bwMode="auto">
+                          <a:xfrm>
+                            <a:off x="0" y="0"/>
+                            <a:ext cx="540000" cy="540000"/>
+                          </a:xfrm>
+                          <a:prstGeom prst="rect">
+                            <a:avLst/>
+                          </a:prstGeom>
+                          <a:noFill/>
+                          <a:ln>
+                            <a:noFill/>
+                          </a:ln>
+                        </pic:spPr>
+                      </pic:pic>
+                    </a:graphicData>
+                  </a:graphic>
+                </wp:inline>
+              </w:drawing>
+            </w:r>
+          </w:p>
+        </w:tc>
+      </w:tr>
+      <w:tr>
+        <w:tc>
+          <w:tcPr>
+            <w:tcW w:w="704" w:type="dxa"/>
+          </w:tcPr>
+          <w:p>
+            <w:pPr>
+              <w:jc w:val="left"/>
+              <w:rPr>
+                <w:rFonts w:hint="eastAsia"/>
+                <w:sz w:val="24"/>
+              </w:rPr>
+            </w:pPr>
+          </w:p>
+        </w:tc>
+        <w:tc>
+          <w:tcPr>
+            <w:tcW w:w="2126" w:type="dxa"/>
+            <w:vAlign w:val="center"/>
+          </w:tcPr>
+          <w:p>
+            <w:pPr>
+              <w:jc w:val="left"/>
+              <w:rPr>
+                <w:rFonts w:hint="eastAsia"/>
+                <w:sz w:val="24"/>
+              </w:rPr>
+            </w:pPr>
+          </w:p>
+        </w:tc>
+        <w:tc>
+          <w:tcPr>
+            <w:tcW w:w="709" w:type="dxa"/>
+            <w:vAlign w:val="center"/>
+          </w:tcPr>
+          <w:p>
+            <w:pPr>
+              <w:jc w:val="left"/>
+              <w:rPr>
+                <w:rFonts w:hint="eastAsia"/>
+                <w:sz w:val="24"/>
+              </w:rPr>
+            </w:pPr>
+          </w:p>
+        </w:tc>
+        <w:tc>
+          <w:tcPr>
+            <w:tcW w:w="4757" w:type="dxa"/>
+            <w:vAlign w:val="center"/>
+          </w:tcPr>
+          <w:p>
+            <w:pPr>
+              <w:jc w:val="left"/>
+              <w:rPr>
+                <w:sz w:val="24"/>
+              </w:rPr>
+            </w:pPr>
+          </w:p>
+        </w:tc>
+      </w:tr>
+    </w:tbl>
     <w:p>
       <w:pPr>
         <w:pStyle w:val="1"/>
@@ -4031,65 +4600,86 @@
         </w:rPr>
         <w:t>文档型数据中的</w:t>
       </w:r>
-      <w:proofErr w:type="gramStart"/>
       <w:r>
         <w:rPr>
           <w:rFonts w:hint="eastAsia"/>
           <w:sz w:val="24"/>
           <w:u w:val="single"/>
         </w:rPr>
-        <w:t>缺失值</w:t>
-      </w:r>
-      <w:proofErr w:type="gramEnd"/>
+        <w:t>缺失值和异常值</w:t>
+      </w:r>
+      <w:r>
+        <w:rPr>
+          <w:rFonts w:hint="eastAsia"/>
+          <w:sz w:val="24"/>
+        </w:rPr>
+        <w:t>，通过适当的算法进行处理，以满足后续数据分析的需要</w:t>
+      </w:r>
+      <w:r>
+        <w:rPr>
+          <w:rFonts w:hint="eastAsia"/>
+          <w:sz w:val="24"/>
+        </w:rPr>
+        <w:t>的过程</w:t>
+      </w:r>
+      <w:r>
+        <w:rPr>
+          <w:rFonts w:hint="eastAsia"/>
+          <w:sz w:val="24"/>
+        </w:rPr>
+        <w:t>；数据所需要的预先的运算是指，为了满足特定的数据分析需要（如：</w:t>
+      </w:r>
+      <w:r>
+        <w:rPr>
+          <w:rFonts w:hint="eastAsia"/>
+          <w:sz w:val="24"/>
+        </w:rPr>
+        <w:t>原始数据已知功耗与对应的时间，可以预先运算得出对应的功耗</w:t>
+      </w:r>
+      <w:r>
+        <w:rPr>
+          <w:rFonts w:hint="eastAsia"/>
+          <w:sz w:val="24"/>
+        </w:rPr>
+        <w:t>）</w:t>
+      </w:r>
+      <w:r>
+        <w:rPr>
+          <w:rFonts w:hint="eastAsia"/>
+          <w:sz w:val="24"/>
+        </w:rPr>
+        <w:t>，对已知数据进行一定的加工运算以满足后续数据分析需要的过程。</w:t>
+      </w:r>
+    </w:p>
+    <w:p>
+      <w:pPr>
+        <w:ind w:firstLine="420"/>
+        <w:rPr>
+          <w:sz w:val="24"/>
+        </w:rPr>
+      </w:pPr>
+      <w:r>
+        <w:rPr>
+          <w:rFonts w:hint="eastAsia"/>
+          <w:sz w:val="24"/>
+        </w:rPr>
+        <w:lastRenderedPageBreak/>
+        <w:t>数据分析。数据分析是指，对已经通过了数据预处理的数据，使用诸如</w:t>
+      </w:r>
       <w:r>
         <w:rPr>
           <w:rFonts w:hint="eastAsia"/>
           <w:sz w:val="24"/>
           <w:u w:val="single"/>
         </w:rPr>
-        <w:t>和异常值</w:t>
-      </w:r>
-      <w:r>
-        <w:rPr>
-          <w:rFonts w:hint="eastAsia"/>
-          <w:sz w:val="24"/>
-        </w:rPr>
-        <w:t>，通过适当的算法进行处理，以满足后续数据分析的需要</w:t>
-      </w:r>
-      <w:r>
-        <w:rPr>
-          <w:rFonts w:hint="eastAsia"/>
-          <w:sz w:val="24"/>
-        </w:rPr>
-        <w:t>的过程</w:t>
-      </w:r>
-      <w:r>
-        <w:rPr>
-          <w:rFonts w:hint="eastAsia"/>
-          <w:sz w:val="24"/>
-        </w:rPr>
-        <w:t>；数据所需要的预先的运算是指，为了满足特定的数据分析需要（如：</w:t>
-      </w:r>
-      <w:r>
-        <w:rPr>
-          <w:rFonts w:hint="eastAsia"/>
-          <w:sz w:val="24"/>
-        </w:rPr>
-        <w:t>原始数据已知功耗与对应的时间，可以预先运算得出对应的功耗</w:t>
-      </w:r>
-      <w:r>
-        <w:rPr>
-          <w:rFonts w:hint="eastAsia"/>
-          <w:sz w:val="24"/>
-        </w:rPr>
-        <w:t>）</w:t>
-      </w:r>
-      <w:r>
-        <w:rPr>
-          <w:rFonts w:hint="eastAsia"/>
-          <w:sz w:val="24"/>
-        </w:rPr>
-        <w:t>，对已知数据进行一定的加工运算以满足后续数据分析需要的过程。</w:t>
+        <w:t>聚类、回归分析、关联分析等相关算法</w:t>
+      </w:r>
+      <w:r>
+        <w:rPr>
+          <w:rFonts w:hint="eastAsia"/>
+          <w:sz w:val="24"/>
+        </w:rPr>
+        <w:t>，对数据进行深入地发掘而获取其中更多的信息和知识的过程。</w:t>
       </w:r>
     </w:p>
     <w:p>
@@ -4104,7 +4694,7 @@
           <w:rFonts w:hint="eastAsia"/>
           <w:sz w:val="24"/>
         </w:rPr>
-        <w:t>数据分析。数据分析是指，对已经通过了数据预处理的数据，使用诸如</w:t>
+        <w:t>数据呈现。数据呈现即对数据分析的结果，根据其使用的算法，选用合适的方法（例如采用</w:t>
       </w:r>
       <w:r>
         <w:rPr>
@@ -4112,14 +4702,37 @@
           <w:sz w:val="24"/>
           <w:u w:val="single"/>
         </w:rPr>
-        <w:t>聚类、回归分析、关联分析等相关算法</w:t>
-      </w:r>
-      <w:r>
-        <w:rPr>
-          <w:rFonts w:hint="eastAsia"/>
-          <w:sz w:val="24"/>
-        </w:rPr>
-        <w:t>，对数据进行深入地发掘而获取其中更多的信息和知识的过程。</w:t>
+        <w:t>散点图、条形图、和饼图</w:t>
+      </w:r>
+      <w:r>
+        <w:rPr>
+          <w:rFonts w:hint="eastAsia"/>
+          <w:sz w:val="24"/>
+        </w:rPr>
+        <w:t>），进行有效的</w:t>
+      </w:r>
+      <w:r>
+        <w:rPr>
+          <w:rFonts w:hint="eastAsia"/>
+          <w:sz w:val="24"/>
+          <w:u w:val="single"/>
+        </w:rPr>
+        <w:t>呈现</w:t>
+      </w:r>
+      <w:r>
+        <w:rPr>
+          <w:rFonts w:hint="eastAsia"/>
+          <w:sz w:val="24"/>
+          <w:u w:val="single"/>
+        </w:rPr>
+        <w:t>（例如以可视化的方式呈现）</w:t>
+      </w:r>
+      <w:r>
+        <w:rPr>
+          <w:rFonts w:hint="eastAsia"/>
+          <w:sz w:val="24"/>
+        </w:rPr>
+        <w:t>。</w:t>
       </w:r>
     </w:p>
     <w:p>
@@ -4134,7 +4747,28 @@
           <w:rFonts w:hint="eastAsia"/>
           <w:sz w:val="24"/>
         </w:rPr>
-        <w:t>数据呈现。数据呈现即对数据分析的结果，根据其使用的算法，选用合适的方法（例如采用</w:t>
+        <w:t>非文档型</w:t>
+      </w:r>
+      <w:r>
+        <w:rPr>
+          <w:rFonts w:hint="eastAsia"/>
+          <w:sz w:val="24"/>
+        </w:rPr>
+        <w:t>数据处理。面向机器学习和</w:t>
+      </w:r>
+      <w:r>
+        <w:rPr>
+          <w:rFonts w:hint="eastAsia"/>
+          <w:sz w:val="24"/>
+        </w:rPr>
+        <w:t>BI</w:t>
+      </w:r>
+      <w:r>
+        <w:rPr>
+          <w:rFonts w:hint="eastAsia"/>
+          <w:sz w:val="24"/>
+        </w:rPr>
+        <w:t>的数据常常不仅限于文档型数据，而常常包括如</w:t>
       </w:r>
       <w:r>
         <w:rPr>
@@ -4142,163 +4776,63 @@
           <w:sz w:val="24"/>
           <w:u w:val="single"/>
         </w:rPr>
-        <w:t>散点图、条形图、和</w:t>
-      </w:r>
-      <w:proofErr w:type="gramStart"/>
+        <w:t>图像、音频、视频甚至复杂的声光电传感器数据</w:t>
+      </w:r>
+      <w:r>
+        <w:rPr>
+          <w:rFonts w:hint="eastAsia"/>
+          <w:sz w:val="24"/>
+        </w:rPr>
+        <w:t>，这些数据不能通过简单的数据预处理进行有效地</w:t>
+      </w:r>
+      <w:r>
+        <w:rPr>
+          <w:rFonts w:hint="eastAsia"/>
+          <w:sz w:val="24"/>
+        </w:rPr>
+        <w:t>清洗</w:t>
+      </w:r>
+      <w:r>
+        <w:rPr>
+          <w:rStyle w:val="af"/>
+        </w:rPr>
+        <w:commentReference w:id="10"/>
+      </w:r>
+      <w:r>
+        <w:rPr>
+          <w:rFonts w:hint="eastAsia"/>
+          <w:sz w:val="24"/>
+        </w:rPr>
+        <w:t>和转换，媒体数据处理旨在</w:t>
+      </w:r>
+      <w:r>
+        <w:rPr>
+          <w:rFonts w:hint="eastAsia"/>
+          <w:sz w:val="24"/>
+        </w:rPr>
+        <w:t>解决这样的相对复杂的问题（例如处理一个人脸图片数据集中的图片尺寸、图片内容以更加符合对其进行数据分析的需要）。</w:t>
+      </w:r>
+    </w:p>
+    <w:p>
+      <w:pPr>
+        <w:ind w:firstLine="420"/>
+        <w:rPr>
+          <w:sz w:val="24"/>
+        </w:rPr>
+      </w:pPr>
+      <w:r>
+        <w:rPr>
+          <w:rFonts w:hint="eastAsia"/>
+          <w:sz w:val="24"/>
+        </w:rPr>
+        <w:t>开放性接口设计。在系统自身功能和稳定性相对完善的情况下，为</w:t>
+      </w:r>
       <w:r>
         <w:rPr>
           <w:rFonts w:hint="eastAsia"/>
           <w:sz w:val="24"/>
           <w:u w:val="single"/>
         </w:rPr>
-        <w:t>饼图</w:t>
-      </w:r>
-      <w:proofErr w:type="gramEnd"/>
-      <w:r>
-        <w:rPr>
-          <w:rFonts w:hint="eastAsia"/>
-          <w:sz w:val="24"/>
-        </w:rPr>
-        <w:t>），进行有效的</w:t>
-      </w:r>
-      <w:r>
-        <w:rPr>
-          <w:rFonts w:hint="eastAsia"/>
-          <w:sz w:val="24"/>
-          <w:u w:val="single"/>
-        </w:rPr>
-        <w:t>呈现</w:t>
-      </w:r>
-      <w:r>
-        <w:rPr>
-          <w:rFonts w:hint="eastAsia"/>
-          <w:sz w:val="24"/>
-          <w:u w:val="single"/>
-        </w:rPr>
-        <w:t>（例如以可视化的方式呈现）</w:t>
-      </w:r>
-      <w:r>
-        <w:rPr>
-          <w:rFonts w:hint="eastAsia"/>
-          <w:sz w:val="24"/>
-        </w:rPr>
-        <w:t>。</w:t>
-      </w:r>
-    </w:p>
-    <w:p>
-      <w:pPr>
-        <w:ind w:firstLine="420"/>
-        <w:rPr>
-          <w:sz w:val="24"/>
-        </w:rPr>
-      </w:pPr>
-      <w:r>
-        <w:rPr>
-          <w:rFonts w:hint="eastAsia"/>
-          <w:sz w:val="24"/>
-        </w:rPr>
-        <w:t>非文档型</w:t>
-      </w:r>
-      <w:r>
-        <w:rPr>
-          <w:rFonts w:hint="eastAsia"/>
-          <w:sz w:val="24"/>
-        </w:rPr>
-        <w:t>数据处理。面向机器学习和</w:t>
-      </w:r>
-      <w:r>
-        <w:rPr>
-          <w:rFonts w:hint="eastAsia"/>
-          <w:sz w:val="24"/>
-        </w:rPr>
-        <w:t>BI</w:t>
-      </w:r>
-      <w:r>
-        <w:rPr>
-          <w:rFonts w:hint="eastAsia"/>
-          <w:sz w:val="24"/>
-        </w:rPr>
-        <w:t>的数据常常不仅限于文档型数据，而常常包括如</w:t>
-      </w:r>
-      <w:r>
-        <w:rPr>
-          <w:rFonts w:hint="eastAsia"/>
-          <w:sz w:val="24"/>
-          <w:u w:val="single"/>
-        </w:rPr>
-        <w:t>图像、音频、视频甚至复杂的声光电传感器数据</w:t>
-      </w:r>
-      <w:r>
-        <w:rPr>
-          <w:rFonts w:hint="eastAsia"/>
-          <w:sz w:val="24"/>
-        </w:rPr>
-        <w:t>，这些数据不能通过简单的数据预处理进行有效地</w:t>
-      </w:r>
-      <w:r>
-        <w:rPr>
-          <w:rFonts w:hint="eastAsia"/>
-          <w:sz w:val="24"/>
-        </w:rPr>
-        <w:t>清洗</w:t>
-      </w:r>
-      <w:r>
-        <w:rPr>
-          <w:rStyle w:val="af"/>
-        </w:rPr>
-        <w:commentReference w:id="10"/>
-      </w:r>
-      <w:r>
-        <w:rPr>
-          <w:rFonts w:hint="eastAsia"/>
-          <w:sz w:val="24"/>
-        </w:rPr>
-        <w:t>和转换，媒体数据处理旨在</w:t>
-      </w:r>
-      <w:r>
-        <w:rPr>
-          <w:rFonts w:hint="eastAsia"/>
-          <w:sz w:val="24"/>
-        </w:rPr>
-        <w:t>解决这样的相对复杂的问题（例如处理一个人</w:t>
-      </w:r>
-      <w:proofErr w:type="gramStart"/>
-      <w:r>
-        <w:rPr>
-          <w:rFonts w:hint="eastAsia"/>
-          <w:sz w:val="24"/>
-        </w:rPr>
-        <w:t>脸图片</w:t>
-      </w:r>
-      <w:proofErr w:type="gramEnd"/>
-      <w:r>
-        <w:rPr>
-          <w:rFonts w:hint="eastAsia"/>
-          <w:sz w:val="24"/>
-        </w:rPr>
-        <w:t>数据集中的图片尺寸、图片内容以更加符合对其进行数据分析的需要）。</w:t>
-      </w:r>
-    </w:p>
-    <w:p>
-      <w:pPr>
-        <w:ind w:firstLine="420"/>
-        <w:rPr>
-          <w:sz w:val="24"/>
-        </w:rPr>
-      </w:pPr>
-      <w:r>
-        <w:rPr>
-          <w:rFonts w:hint="eastAsia"/>
-          <w:sz w:val="24"/>
-        </w:rPr>
-        <w:t>开放性接口设计。在系统自身功能和稳定性相对完善的情况下，为</w:t>
-      </w:r>
-      <w:r>
-        <w:rPr>
-          <w:rFonts w:hint="eastAsia"/>
-          <w:sz w:val="24"/>
-          <w:u w:val="single"/>
-        </w:rPr>
         <w:t>丰富本系统的运作和扩展易用性</w:t>
       </w:r>
       <w:r>
@@ -4317,7 +4851,6 @@
         <w:rPr>
           <w:rFonts w:hint="eastAsia"/>
         </w:rPr>
-        <w:lastRenderedPageBreak/>
         <w:t>产品性能</w:t>
       </w:r>
     </w:p>
@@ -4880,6 +5413,7 @@
         <w:rPr>
           <w:rFonts w:hint="eastAsia"/>
         </w:rPr>
+        <w:lastRenderedPageBreak/>
         <w:t>基本数据流程与处理流程</w:t>
       </w:r>
     </w:p>
@@ -4905,10 +5439,10 @@
             <v:path o:extrusionok="f" gradientshapeok="t" o:connecttype="rect"/>
             <o:lock v:ext="edit" aspectratio="t"/>
           </v:shapetype>
-          <v:shape id="_x0000_i1034" type="#_x0000_t75" style="width:414.75pt;height:171.75pt" o:ole="">
-            <v:imagedata r:id="rId15" o:title=""/>
+          <v:shape id="_x0000_i1025" type="#_x0000_t75" style="width:414.75pt;height:171.75pt" o:ole="">
+            <v:imagedata r:id="rId23" o:title=""/>
           </v:shape>
-          <o:OLEObject Type="Embed" ProgID="Visio.Drawing.15" ShapeID="_x0000_i1034" DrawAspect="Content" ObjectID="_1566363533" r:id="rId16"/>
+          <o:OLEObject Type="Embed" ProgID="Visio.Drawing.15" ShapeID="_x0000_i1025" DrawAspect="Content" ObjectID="_1566464467" r:id="rId24"/>
         </w:object>
       </w:r>
       <w:r>
@@ -5053,21 +5587,7 @@
           <w:rFonts w:hint="eastAsia"/>
           <w:sz w:val="24"/>
         </w:rPr>
-        <w:t>在系统视角</w:t>
-      </w:r>
-      <w:r>
-        <w:rPr>
-          <w:rFonts w:hint="eastAsia"/>
-          <w:sz w:val="24"/>
-        </w:rPr>
-        <w:t>（全局视角）</w:t>
-      </w:r>
-      <w:r>
-        <w:rPr>
-          <w:rFonts w:hint="eastAsia"/>
-          <w:sz w:val="24"/>
-        </w:rPr>
-        <w:t>看</w:t>
+        <w:t>在系统视角（全局视角）看</w:t>
       </w:r>
       <w:r>
         <w:rPr>
@@ -5081,7 +5601,6 @@
           <w:rFonts w:hint="eastAsia"/>
           <w:sz w:val="24"/>
         </w:rPr>
-        <w:lastRenderedPageBreak/>
         <w:t>基础性功能应当按照路径一步一步进行</w:t>
       </w:r>
       <w:r>
@@ -5181,100 +5700,79 @@
             <w:rFonts w:hint="eastAsia"/>
             <w:sz w:val="24"/>
           </w:rPr>
-          <w:t>而</w:t>
-        </w:r>
+          <w:t>而从每一个独立的子系统视角看，</w:t>
+        </w:r>
+      </w:ins>
+      <w:ins w:id="25" w:author="Arvin Si.Chuan" w:date="2017-09-08T08:06:00Z">
         <w:r>
           <w:rPr>
             <w:rFonts w:hint="eastAsia"/>
             <w:sz w:val="24"/>
           </w:rPr>
-          <w:t>从</w:t>
-        </w:r>
+          <w:t>子系统可以独立于其他系统完成其自身的功能，而不受制于其他子系统</w:t>
+        </w:r>
+      </w:ins>
+      <w:ins w:id="26" w:author="Arvin Si.Chuan" w:date="2017-09-08T08:07:00Z">
         <w:r>
           <w:rPr>
             <w:rFonts w:hint="eastAsia"/>
             <w:sz w:val="24"/>
           </w:rPr>
-          <w:t>每一个独立的子系统视角看</w:t>
-        </w:r>
+          <w:t>，在整个系统的实现中，可以选择性对系统内开放单个子系统的独立性功能。简而言之，</w:t>
+        </w:r>
+      </w:ins>
+      <w:ins w:id="27" w:author="Arvin Si.Chuan" w:date="2017-09-08T08:08:00Z">
         <w:r>
           <w:rPr>
             <w:rFonts w:hint="eastAsia"/>
             <w:sz w:val="24"/>
           </w:rPr>
-          <w:t>，</w:t>
+          <w:t>要处理一整套数据处理任务，是需要各个子系统协同工作，缺一不可，但是，用户可以灵活地根据需要单独使用其中的一个部分；</w:t>
         </w:r>
       </w:ins>
-      <w:ins w:id="25" w:author="Arvin Si.Chuan" w:date="2017-09-08T08:06:00Z">
+      <w:ins w:id="28" w:author="Arvin Si.Chuan" w:date="2017-09-08T08:09:00Z">
         <w:r>
           <w:rPr>
             <w:rFonts w:hint="eastAsia"/>
             <w:sz w:val="24"/>
           </w:rPr>
-          <w:t>子系统可以独立于其他系统完成其自身的功能，而不受制于其他子系统</w:t>
+          <w:t>与此同时，相对与系统内部，为外部调用本产品的系统提供服务的开放性</w:t>
         </w:r>
       </w:ins>
-      <w:ins w:id="26" w:author="Arvin Si.Chuan" w:date="2017-09-08T08:07:00Z">
+      <w:ins w:id="29" w:author="Arvin Si.Chuan" w:date="2017-09-08T08:10:00Z">
         <w:r>
           <w:rPr>
             <w:rFonts w:hint="eastAsia"/>
             <w:sz w:val="24"/>
           </w:rPr>
-          <w:t>，在整个系统的实现中，可以选择性对系统内开放单个子系统的独立性功能。简而言之，</w:t>
-        </w:r>
-      </w:ins>
-      <w:ins w:id="27" w:author="Arvin Si.Chuan" w:date="2017-09-08T08:08:00Z">
+          <w:t>API</w:t>
+        </w:r>
         <w:r>
           <w:rPr>
             <w:rFonts w:hint="eastAsia"/>
             <w:sz w:val="24"/>
           </w:rPr>
-          <w:t>要处理一整套数据处理任务，是需要各个子系统协同工作，缺一不可的，但是，用户可以灵活地根据需要单独使用其中的一个部分；</w:t>
+          <w:t>则是直接工作在单个的独立的子系统中的</w:t>
         </w:r>
       </w:ins>
-      <w:ins w:id="28" w:author="Arvin Si.Chuan" w:date="2017-09-08T08:09:00Z">
+      <w:ins w:id="30" w:author="Arvin Si.Chuan" w:date="2017-09-08T08:11:00Z">
         <w:r>
           <w:rPr>
             <w:rFonts w:hint="eastAsia"/>
             <w:sz w:val="24"/>
           </w:rPr>
-          <w:t>与此同时，相对与系统内部，为外部调用本产品的系统提供服务的开放性</w:t>
+          <w:t>，子系统之间的联系是需要外部调用者负责的</w:t>
         </w:r>
       </w:ins>
-      <w:ins w:id="29" w:author="Arvin Si.Chuan" w:date="2017-09-08T08:10:00Z">
+      <w:ins w:id="31" w:author="Arvin Si.Chuan" w:date="2017-09-08T08:10:00Z">
         <w:r>
           <w:rPr>
             <w:rFonts w:hint="eastAsia"/>
             <w:sz w:val="24"/>
           </w:rPr>
-          <w:t>API</w:t>
-        </w:r>
-        <w:r>
-          <w:rPr>
-            <w:rFonts w:hint="eastAsia"/>
-            <w:sz w:val="24"/>
-          </w:rPr>
-          <w:t>则是直接工作在单个的独立的子系统中的</w:t>
+          <w:t>。</w:t>
         </w:r>
       </w:ins>
-      <w:ins w:id="30" w:author="Arvin Si.Chuan" w:date="2017-09-08T08:11:00Z">
-        <w:r>
-          <w:rPr>
-            <w:rFonts w:hint="eastAsia"/>
-            <w:sz w:val="24"/>
-          </w:rPr>
-          <w:t>，子系统之间的联系是需要外部调用者负责的</w:t>
-        </w:r>
-      </w:ins>
-      <w:ins w:id="31" w:author="Arvin Si.Chuan" w:date="2017-09-08T08:10:00Z">
-        <w:r>
-          <w:rPr>
-            <w:rFonts w:hint="eastAsia"/>
-            <w:sz w:val="24"/>
-          </w:rPr>
-          <w:t>。</w:t>
-        </w:r>
-      </w:ins>
       <w:r>
         <w:rPr>
           <w:sz w:val="24"/>
@@ -5355,16 +5853,7 @@
           <w:rFonts w:hint="eastAsia"/>
           <w:sz w:val="24"/>
         </w:rPr>
-        <w:t>，另</w:t>
-      </w:r>
-      <w:bookmarkStart w:id="32" w:name="_GoBack"/>
-      <w:bookmarkEnd w:id="32"/>
-      <w:r>
-        <w:rPr>
-          <w:rFonts w:hint="eastAsia"/>
-          <w:sz w:val="24"/>
-        </w:rPr>
-        <w:t>一方面是对于用户投入到产品中的数据（下称</w:t>
+        <w:t>，另一方面是对于用户投入到产品中的数据（下称</w:t>
       </w:r>
       <w:r>
         <w:rPr>
@@ -5547,7 +6036,16 @@
           <w:sz w:val="24"/>
           <w:u w:val="single"/>
         </w:rPr>
-        <w:t>提供风险告知的服务</w:t>
+        <w:t>提供风险</w:t>
+      </w:r>
+      <w:r>
+        <w:rPr>
+          <w:rFonts w:hint="eastAsia"/>
+          <w:sz w:val="24"/>
+          <w:u w:val="single"/>
+        </w:rPr>
+        <w:lastRenderedPageBreak/>
+        <w:t>告知的服务</w:t>
       </w:r>
       <w:r>
         <w:rPr>
@@ -5735,9 +6233,11 @@
         <w:tc>
           <w:tcPr>
             <w:tcW w:w="2765" w:type="dxa"/>
+            <w:vAlign w:val="center"/>
           </w:tcPr>
           <w:p>
             <w:pPr>
+              <w:jc w:val="left"/>
               <w:rPr>
                 <w:sz w:val="24"/>
               </w:rPr>
@@ -5754,9 +6254,11 @@
         <w:tc>
           <w:tcPr>
             <w:tcW w:w="2765" w:type="dxa"/>
+            <w:vAlign w:val="center"/>
           </w:tcPr>
           <w:p>
             <w:pPr>
+              <w:jc w:val="left"/>
               <w:rPr>
                 <w:sz w:val="24"/>
               </w:rPr>
@@ -5773,9 +6275,11 @@
         <w:tc>
           <w:tcPr>
             <w:tcW w:w="2766" w:type="dxa"/>
+            <w:vAlign w:val="center"/>
           </w:tcPr>
           <w:p>
             <w:pPr>
+              <w:jc w:val="left"/>
               <w:rPr>
                 <w:sz w:val="24"/>
               </w:rPr>
@@ -5794,9 +6298,11 @@
         <w:tc>
           <w:tcPr>
             <w:tcW w:w="2765" w:type="dxa"/>
+            <w:vAlign w:val="center"/>
           </w:tcPr>
           <w:p>
             <w:pPr>
+              <w:jc w:val="left"/>
               <w:rPr>
                 <w:sz w:val="24"/>
               </w:rPr>
@@ -5806,7 +6312,6 @@
                 <w:rFonts w:hint="eastAsia"/>
                 <w:sz w:val="24"/>
               </w:rPr>
-              <w:lastRenderedPageBreak/>
               <w:t>数据预处理</w:t>
             </w:r>
           </w:p>
@@ -5814,9 +6319,11 @@
         <w:tc>
           <w:tcPr>
             <w:tcW w:w="2765" w:type="dxa"/>
+            <w:vAlign w:val="center"/>
           </w:tcPr>
           <w:p>
             <w:pPr>
+              <w:jc w:val="left"/>
               <w:rPr>
                 <w:sz w:val="24"/>
               </w:rPr>
@@ -5839,13 +6346,35 @@
         <w:tc>
           <w:tcPr>
             <w:tcW w:w="2766" w:type="dxa"/>
+            <w:vAlign w:val="center"/>
           </w:tcPr>
           <w:p>
             <w:pPr>
+              <w:jc w:val="left"/>
               <w:rPr>
                 <w:sz w:val="24"/>
               </w:rPr>
             </w:pPr>
+            <w:r>
+              <w:rPr>
+                <w:rFonts w:hint="eastAsia"/>
+                <w:sz w:val="24"/>
+              </w:rPr>
+              <w:t>开发代号：</w:t>
+            </w:r>
+            <w:r>
+              <w:rPr>
+                <w:rFonts w:hint="eastAsia"/>
+                <w:sz w:val="24"/>
+              </w:rPr>
+              <w:t>Pancakeof</w:t>
+            </w:r>
+            <w:r>
+              <w:rPr>
+                <w:sz w:val="24"/>
+              </w:rPr>
+              <w:t>MountHuang</w:t>
+            </w:r>
           </w:p>
         </w:tc>
       </w:tr>
@@ -5853,9 +6382,11 @@
         <w:tc>
           <w:tcPr>
             <w:tcW w:w="2765" w:type="dxa"/>
+            <w:vAlign w:val="center"/>
           </w:tcPr>
           <w:p>
             <w:pPr>
+              <w:jc w:val="left"/>
               <w:rPr>
                 <w:sz w:val="24"/>
               </w:rPr>
@@ -5872,9 +6403,11 @@
         <w:tc>
           <w:tcPr>
             <w:tcW w:w="2765" w:type="dxa"/>
+            <w:vAlign w:val="center"/>
           </w:tcPr>
           <w:p>
             <w:pPr>
+              <w:jc w:val="left"/>
               <w:rPr>
                 <w:sz w:val="24"/>
               </w:rPr>
@@ -5904,9 +6437,11 @@
         <w:tc>
           <w:tcPr>
             <w:tcW w:w="2766" w:type="dxa"/>
+            <w:vAlign w:val="center"/>
           </w:tcPr>
           <w:p>
             <w:pPr>
+              <w:jc w:val="left"/>
               <w:rPr>
                 <w:sz w:val="24"/>
               </w:rPr>
@@ -5918,9 +6453,11 @@
         <w:tc>
           <w:tcPr>
             <w:tcW w:w="2765" w:type="dxa"/>
+            <w:vAlign w:val="center"/>
           </w:tcPr>
           <w:p>
             <w:pPr>
+              <w:jc w:val="left"/>
               <w:rPr>
                 <w:sz w:val="24"/>
               </w:rPr>
@@ -5937,9 +6474,11 @@
         <w:tc>
           <w:tcPr>
             <w:tcW w:w="2765" w:type="dxa"/>
+            <w:vAlign w:val="center"/>
           </w:tcPr>
           <w:p>
             <w:pPr>
+              <w:jc w:val="left"/>
               <w:rPr>
                 <w:sz w:val="24"/>
               </w:rPr>
@@ -5962,9 +6501,11 @@
         <w:tc>
           <w:tcPr>
             <w:tcW w:w="2766" w:type="dxa"/>
+            <w:vAlign w:val="center"/>
           </w:tcPr>
           <w:p>
             <w:pPr>
+              <w:jc w:val="left"/>
               <w:rPr>
                 <w:sz w:val="24"/>
               </w:rPr>
@@ -5976,9 +6517,11 @@
         <w:tc>
           <w:tcPr>
             <w:tcW w:w="2765" w:type="dxa"/>
+            <w:vAlign w:val="center"/>
           </w:tcPr>
           <w:p>
             <w:pPr>
+              <w:jc w:val="left"/>
               <w:rPr>
                 <w:sz w:val="24"/>
               </w:rPr>
@@ -5995,9 +6538,11 @@
         <w:tc>
           <w:tcPr>
             <w:tcW w:w="2765" w:type="dxa"/>
+            <w:vAlign w:val="center"/>
           </w:tcPr>
           <w:p>
             <w:pPr>
+              <w:jc w:val="left"/>
               <w:rPr>
                 <w:sz w:val="24"/>
               </w:rPr>
@@ -6020,9 +6565,11 @@
         <w:tc>
           <w:tcPr>
             <w:tcW w:w="2766" w:type="dxa"/>
+            <w:vAlign w:val="center"/>
           </w:tcPr>
           <w:p>
             <w:pPr>
+              <w:jc w:val="left"/>
               <w:rPr>
                 <w:sz w:val="24"/>
               </w:rPr>
@@ -6034,9 +6581,11 @@
         <w:tc>
           <w:tcPr>
             <w:tcW w:w="2765" w:type="dxa"/>
+            <w:vAlign w:val="center"/>
           </w:tcPr>
           <w:p>
             <w:pPr>
+              <w:jc w:val="left"/>
               <w:rPr>
                 <w:sz w:val="24"/>
               </w:rPr>
@@ -6060,9 +6609,11 @@
         <w:tc>
           <w:tcPr>
             <w:tcW w:w="2765" w:type="dxa"/>
+            <w:vAlign w:val="center"/>
           </w:tcPr>
           <w:p>
             <w:pPr>
+              <w:jc w:val="left"/>
               <w:rPr>
                 <w:sz w:val="24"/>
               </w:rPr>
@@ -6085,9 +6636,11 @@
         <w:tc>
           <w:tcPr>
             <w:tcW w:w="2766" w:type="dxa"/>
+            <w:vAlign w:val="center"/>
           </w:tcPr>
           <w:p>
             <w:pPr>
+              <w:jc w:val="left"/>
               <w:rPr>
                 <w:sz w:val="24"/>
               </w:rPr>
@@ -6101,13 +6654,96 @@
       <w:pPr>
         <w:pStyle w:val="2"/>
       </w:pPr>
-      <w:bookmarkStart w:id="33" w:name="_Toc492577638"/>
+      <w:bookmarkStart w:id="32" w:name="_Toc492577638"/>
       <w:r>
         <w:rPr>
           <w:rFonts w:hint="eastAsia"/>
         </w:rPr>
         <w:t>目标</w:t>
       </w:r>
+      <w:bookmarkEnd w:id="32"/>
+    </w:p>
+    <w:p>
+      <w:pPr>
+        <w:pStyle w:val="3"/>
+      </w:pPr>
+      <w:r>
+        <w:rPr>
+          <w:rFonts w:hint="eastAsia"/>
+        </w:rPr>
+        <w:t>人力资源的节约</w:t>
+      </w:r>
+    </w:p>
+    <w:p>
+      <w:pPr>
+        <w:ind w:firstLineChars="200" w:firstLine="480"/>
+        <w:rPr>
+          <w:sz w:val="24"/>
+        </w:rPr>
+      </w:pPr>
+      <w:r>
+        <w:rPr>
+          <w:rFonts w:hint="eastAsia"/>
+          <w:sz w:val="24"/>
+        </w:rPr>
+        <w:t>产品将数据从原始数据到数据呈现集成，将复杂的数据预处理过程做到可视化自动化的处理，相比于当前独立使用各种软件进行处理甚至手工处理，能够</w:t>
+      </w:r>
+      <w:r>
+        <w:rPr>
+          <w:rFonts w:hint="eastAsia"/>
+          <w:sz w:val="24"/>
+        </w:rPr>
+        <w:t>减少使用者在各种软件之间学习和相互联接的时间，能够重复、批量地处理数据以尽量地节约人力资源在这样的数据处理中的投入。</w:t>
+      </w:r>
+    </w:p>
+    <w:p>
+      <w:pPr>
+        <w:pStyle w:val="3"/>
+      </w:pPr>
+      <w:r>
+        <w:rPr>
+          <w:rFonts w:hint="eastAsia"/>
+        </w:rPr>
+        <w:t>生产效率的提高</w:t>
+      </w:r>
+    </w:p>
+    <w:p>
+      <w:pPr>
+        <w:ind w:firstLineChars="200" w:firstLine="480"/>
+        <w:rPr>
+          <w:sz w:val="24"/>
+        </w:rPr>
+      </w:pPr>
+      <w:r>
+        <w:rPr>
+          <w:rFonts w:hint="eastAsia"/>
+          <w:sz w:val="24"/>
+        </w:rPr>
+        <w:t>产品需要达到能够直观给予用户在操作上的便捷、在数据处理上的批量化、自动化，减少用户对数据处理结果不满意而返工的概率，提高生产效率。</w:t>
+      </w:r>
+      <w:r>
+        <w:rPr>
+          <w:rFonts w:hint="eastAsia"/>
+          <w:sz w:val="24"/>
+        </w:rPr>
+        <w:t>同时，当前的专业化而免费的数据分析和可视化工具都需要通过一定的学习，大多数时候需要使用者自行编程实现，产品希望能够尽可能减少使用者在这方面的</w:t>
+      </w:r>
+      <w:r>
+        <w:rPr>
+          <w:rFonts w:hint="eastAsia"/>
+          <w:sz w:val="24"/>
+        </w:rPr>
+        <w:t>学习时</w:t>
+      </w:r>
+      <w:r>
+        <w:rPr>
+          <w:rFonts w:hint="eastAsia"/>
+          <w:sz w:val="24"/>
+        </w:rPr>
+        <w:lastRenderedPageBreak/>
+        <w:t>间，消除使用者在使用系统时对编程的依赖。</w:t>
+      </w:r>
+      <w:bookmarkStart w:id="33" w:name="_GoBack"/>
       <w:bookmarkEnd w:id="33"/>
     </w:p>
     <w:p>
@@ -6118,7 +6754,7 @@
         <w:rPr>
           <w:rFonts w:hint="eastAsia"/>
         </w:rPr>
-        <w:t>人力资源的节约</w:t>
+        <w:t>管理信息服务的提高</w:t>
       </w:r>
     </w:p>
     <w:p>
@@ -6133,65 +6769,6 @@
           <w:rFonts w:hint="eastAsia"/>
           <w:sz w:val="24"/>
         </w:rPr>
-        <w:t>产品将数据从原始数据到数据呈现集成，将复杂的数据预处理过程做到可视化自动化的处理，相比于当前独立使用各种软件进行处理甚至手工处理，能够</w:t>
-      </w:r>
-      <w:r>
-        <w:rPr>
-          <w:rFonts w:hint="eastAsia"/>
-          <w:sz w:val="24"/>
-        </w:rPr>
-        <w:t>减少使用者在各种软件之间学习和相互联接的时间，能够重复、批量地处理数据以尽量地节约人力资源在这样的数据处理中的投入。</w:t>
-      </w:r>
-    </w:p>
-    <w:p>
-      <w:pPr>
-        <w:pStyle w:val="3"/>
-      </w:pPr>
-      <w:r>
-        <w:rPr>
-          <w:rFonts w:hint="eastAsia"/>
-        </w:rPr>
-        <w:t>生产效率的提高</w:t>
-      </w:r>
-    </w:p>
-    <w:p>
-      <w:pPr>
-        <w:ind w:firstLineChars="200" w:firstLine="480"/>
-        <w:rPr>
-          <w:sz w:val="24"/>
-        </w:rPr>
-      </w:pPr>
-      <w:r>
-        <w:rPr>
-          <w:rFonts w:hint="eastAsia"/>
-          <w:sz w:val="24"/>
-        </w:rPr>
-        <w:t>产品需要达到能够直观给予用户在操作上的便捷、在数据处理上的批量化、自动化，减少用户对数据处理结果不满意而返工的概率，提高生产效率。</w:t>
-      </w:r>
-    </w:p>
-    <w:p>
-      <w:pPr>
-        <w:pStyle w:val="3"/>
-      </w:pPr>
-      <w:r>
-        <w:rPr>
-          <w:rFonts w:hint="eastAsia"/>
-        </w:rPr>
-        <w:t>管理信息服务的提高</w:t>
-      </w:r>
-    </w:p>
-    <w:p>
-      <w:pPr>
-        <w:ind w:firstLineChars="200" w:firstLine="480"/>
-        <w:rPr>
-          <w:sz w:val="24"/>
-        </w:rPr>
-      </w:pPr>
-      <w:r>
-        <w:rPr>
-          <w:rFonts w:hint="eastAsia"/>
-          <w:sz w:val="24"/>
-        </w:rPr>
         <w:t>在数据处理的批量化、自动化过程中，产品需要能够有效处理高耗时任务，能够给用户明确的任务执行进度，提高用户对于自己提交的数据处理任务的管理能力。</w:t>
       </w:r>
     </w:p>
@@ -6209,19 +6786,18 @@
       <w:bookmarkEnd w:id="34"/>
     </w:p>
     <w:p>
-      <w:proofErr w:type="gramStart"/>
-      <w:r>
-        <w:rPr>
-          <w:rFonts w:hint="eastAsia"/>
-        </w:rPr>
-        <w:t>【</w:t>
-      </w:r>
-      <w:proofErr w:type="gramEnd"/>
-      <w:r>
-        <w:rPr>
-          <w:rFonts w:hint="eastAsia"/>
-        </w:rPr>
-        <w:t>可包括：</w:t>
+      <w:pPr>
+        <w:rPr>
+          <w:rFonts w:hint="eastAsia"/>
+        </w:rPr>
+      </w:pPr>
+    </w:p>
+    <w:p>
+      <w:r>
+        <w:rPr>
+          <w:rFonts w:hint="eastAsia"/>
+        </w:rPr>
+        <w:t>【可包括：</w:t>
       </w:r>
     </w:p>
     <w:p>
@@ -6331,93 +6907,93 @@
         <w:rPr>
           <w:rFonts w:hint="eastAsia"/>
         </w:rPr>
+        <w:t>可行性研究方法</w:t>
+      </w:r>
+      <w:bookmarkEnd w:id="35"/>
+    </w:p>
+    <w:p>
+      <w:pPr>
+        <w:pStyle w:val="2"/>
+      </w:pPr>
+      <w:bookmarkStart w:id="36" w:name="_Toc492577641"/>
+      <w:r>
+        <w:rPr>
+          <w:rFonts w:hint="eastAsia"/>
+        </w:rPr>
+        <w:t>决定可行性的主要因素</w:t>
+      </w:r>
+      <w:bookmarkEnd w:id="36"/>
+    </w:p>
+    <w:p>
+      <w:pPr>
+        <w:pStyle w:val="1"/>
+      </w:pPr>
+      <w:bookmarkStart w:id="37" w:name="_Toc492577642"/>
+      <w:r>
+        <w:rPr>
+          <w:rFonts w:hint="eastAsia"/>
+        </w:rPr>
+        <w:t>对现有系统的分析</w:t>
+      </w:r>
+      <w:bookmarkEnd w:id="37"/>
+    </w:p>
+    <w:p>
+      <w:pPr>
+        <w:pStyle w:val="2"/>
+      </w:pPr>
+      <w:bookmarkStart w:id="38" w:name="_Toc492577643"/>
+      <w:r>
+        <w:rPr>
+          <w:rFonts w:hint="eastAsia"/>
+        </w:rPr>
+        <w:t>处理流程和数据流程</w:t>
+      </w:r>
+      <w:bookmarkEnd w:id="38"/>
+    </w:p>
+    <w:p>
+      <w:pPr>
+        <w:pStyle w:val="2"/>
+      </w:pPr>
+      <w:bookmarkStart w:id="39" w:name="_Toc492577644"/>
+      <w:r>
+        <w:rPr>
+          <w:rFonts w:hint="eastAsia"/>
+        </w:rPr>
+        <w:t>工作负荷</w:t>
+      </w:r>
+      <w:bookmarkEnd w:id="39"/>
+    </w:p>
+    <w:p>
+      <w:pPr>
+        <w:pStyle w:val="2"/>
+      </w:pPr>
+      <w:bookmarkStart w:id="40" w:name="_Toc492577645"/>
+      <w:r>
+        <w:rPr>
+          <w:rFonts w:hint="eastAsia"/>
+        </w:rPr>
+        <w:t>费用支出</w:t>
+      </w:r>
+      <w:bookmarkEnd w:id="40"/>
+    </w:p>
+    <w:p>
+      <w:r>
+        <w:rPr>
+          <w:rFonts w:hint="eastAsia"/>
+        </w:rPr>
+        <w:t>【如人力、设备、空间、支持性服务、材料等项开支。】</w:t>
+      </w:r>
+    </w:p>
+    <w:p>
+      <w:pPr>
+        <w:pStyle w:val="2"/>
+      </w:pPr>
+      <w:bookmarkStart w:id="41" w:name="_Toc492577646"/>
+      <w:r>
+        <w:rPr>
+          <w:rFonts w:hint="eastAsia"/>
+        </w:rPr>
         <w:lastRenderedPageBreak/>
-        <w:t>可行性研究方法</w:t>
-      </w:r>
-      <w:bookmarkEnd w:id="35"/>
-    </w:p>
-    <w:p>
-      <w:pPr>
-        <w:pStyle w:val="2"/>
-      </w:pPr>
-      <w:bookmarkStart w:id="36" w:name="_Toc492577641"/>
-      <w:r>
-        <w:rPr>
-          <w:rFonts w:hint="eastAsia"/>
-        </w:rPr>
-        <w:t>决定可行性的主要因素</w:t>
-      </w:r>
-      <w:bookmarkEnd w:id="36"/>
-    </w:p>
-    <w:p>
-      <w:pPr>
-        <w:pStyle w:val="1"/>
-      </w:pPr>
-      <w:bookmarkStart w:id="37" w:name="_Toc492577642"/>
-      <w:r>
-        <w:rPr>
-          <w:rFonts w:hint="eastAsia"/>
-        </w:rPr>
-        <w:t>对现有系统的分析</w:t>
-      </w:r>
-      <w:bookmarkEnd w:id="37"/>
-    </w:p>
-    <w:p>
-      <w:pPr>
-        <w:pStyle w:val="2"/>
-      </w:pPr>
-      <w:bookmarkStart w:id="38" w:name="_Toc492577643"/>
-      <w:r>
-        <w:rPr>
-          <w:rFonts w:hint="eastAsia"/>
-        </w:rPr>
-        <w:t>处理流程和数据流程</w:t>
-      </w:r>
-      <w:bookmarkEnd w:id="38"/>
-    </w:p>
-    <w:p>
-      <w:pPr>
-        <w:pStyle w:val="2"/>
-      </w:pPr>
-      <w:bookmarkStart w:id="39" w:name="_Toc492577644"/>
-      <w:r>
-        <w:rPr>
-          <w:rFonts w:hint="eastAsia"/>
-        </w:rPr>
-        <w:t>工作负荷</w:t>
-      </w:r>
-      <w:bookmarkEnd w:id="39"/>
-    </w:p>
-    <w:p>
-      <w:pPr>
-        <w:pStyle w:val="2"/>
-      </w:pPr>
-      <w:bookmarkStart w:id="40" w:name="_Toc492577645"/>
-      <w:r>
-        <w:rPr>
-          <w:rFonts w:hint="eastAsia"/>
-        </w:rPr>
-        <w:t>费用支出</w:t>
-      </w:r>
-      <w:bookmarkEnd w:id="40"/>
-    </w:p>
-    <w:p>
-      <w:r>
-        <w:rPr>
-          <w:rFonts w:hint="eastAsia"/>
-        </w:rPr>
-        <w:t>【如人力、设备、空间、支持性服务、材料等项开支。】</w:t>
-      </w:r>
-    </w:p>
-    <w:p>
-      <w:pPr>
-        <w:pStyle w:val="2"/>
-      </w:pPr>
-      <w:bookmarkStart w:id="41" w:name="_Toc492577646"/>
-      <w:r>
-        <w:rPr>
-          <w:rFonts w:hint="eastAsia"/>
-        </w:rPr>
         <w:t>人员</w:t>
       </w:r>
       <w:bookmarkEnd w:id="41"/>
@@ -6621,19 +7197,11 @@
       <w:bookmarkEnd w:id="49"/>
     </w:p>
     <w:p>
-      <w:proofErr w:type="gramStart"/>
-      <w:r>
-        <w:rPr>
-          <w:rFonts w:hint="eastAsia"/>
-        </w:rPr>
-        <w:t>【</w:t>
-      </w:r>
-      <w:proofErr w:type="gramEnd"/>
-      <w:r>
-        <w:rPr>
-          <w:rFonts w:hint="eastAsia"/>
-        </w:rPr>
-        <w:t>包括：</w:t>
+      <w:r>
+        <w:rPr>
+          <w:rFonts w:hint="eastAsia"/>
+        </w:rPr>
+        <w:t>【包括：</w:t>
       </w:r>
     </w:p>
     <w:p>
@@ -6954,19 +7522,11 @@
       </w:r>
     </w:p>
     <w:p>
-      <w:proofErr w:type="gramStart"/>
-      <w:r>
-        <w:rPr>
-          <w:rFonts w:hint="eastAsia"/>
-        </w:rPr>
-        <w:t>【</w:t>
-      </w:r>
-      <w:proofErr w:type="gramEnd"/>
-      <w:r>
-        <w:rPr>
-          <w:rFonts w:hint="eastAsia"/>
-        </w:rPr>
-        <w:t>结论意见可能是：</w:t>
+      <w:r>
+        <w:rPr>
+          <w:rFonts w:hint="eastAsia"/>
+        </w:rPr>
+        <w:t>【结论意见可能是：</w:t>
       </w:r>
     </w:p>
     <w:p>
@@ -7042,10 +7602,10 @@
     <w:p/>
     <w:p/>
     <w:sectPr>
-      <w:headerReference w:type="even" r:id="rId17"/>
-      <w:headerReference w:type="default" r:id="rId18"/>
-      <w:footerReference w:type="default" r:id="rId19"/>
-      <w:headerReference w:type="first" r:id="rId20"/>
+      <w:headerReference w:type="even" r:id="rId25"/>
+      <w:headerReference w:type="default" r:id="rId26"/>
+      <w:footerReference w:type="default" r:id="rId27"/>
+      <w:headerReference w:type="first" r:id="rId28"/>
       <w:pgSz w:w="11906" w:h="16838"/>
       <w:pgMar w:top="1440" w:right="1800" w:bottom="1440" w:left="1800" w:header="851" w:footer="992" w:gutter="0"/>
       <w:pgNumType w:start="1"/>
@@ -7556,9 +8116,6 @@
     <w:p>
       <w:pPr>
         <w:pStyle w:val="af0"/>
-        <w:rPr>
-          <w:rFonts w:hint="eastAsia"/>
-        </w:rPr>
       </w:pPr>
       <w:r>
         <w:rPr>
@@ -7656,9 +8213,6 @@
     <w:p>
       <w:pPr>
         <w:pStyle w:val="af0"/>
-        <w:rPr>
-          <w:rFonts w:hint="eastAsia"/>
-        </w:rPr>
       </w:pPr>
       <w:r>
         <w:rPr>
@@ -7972,7 +8526,7 @@
       <w:rPr>
         <w:noProof/>
       </w:rPr>
-      <w:t>9</w:t>
+      <w:t>10</w:t>
     </w:r>
     <w:r>
       <w:rPr>
@@ -12140,6 +12694,7 @@
     <w:lsdException w:name="HTML Sample" w:semiHidden="1" w:unhideWhenUsed="1"/>
     <w:lsdException w:name="HTML Typewriter" w:semiHidden="1" w:unhideWhenUsed="1"/>
     <w:lsdException w:name="HTML Variable" w:semiHidden="1" w:unhideWhenUsed="1"/>
+    <w:lsdException w:name="Normal Table" w:semiHidden="1" w:unhideWhenUsed="1"/>
     <w:lsdException w:name="annotation subject" w:semiHidden="1" w:unhideWhenUsed="1"/>
     <w:lsdException w:name="No List" w:semiHidden="1" w:unhideWhenUsed="1"/>
     <w:lsdException w:name="Outline List 1" w:semiHidden="1" w:unhideWhenUsed="1"/>
@@ -12183,8 +12738,10 @@
     <w:lsdException w:name="Table Elegant" w:semiHidden="1" w:unhideWhenUsed="1"/>
     <w:lsdException w:name="Table Professional" w:semiHidden="1" w:unhideWhenUsed="1"/>
     <w:lsdException w:name="Table Subtle 1" w:semiHidden="1" w:unhideWhenUsed="1"/>
+    <w:lsdException w:name="Table Subtle 2" w:semiHidden="1" w:unhideWhenUsed="1"/>
     <w:lsdException w:name="Table Web 1" w:semiHidden="1" w:unhideWhenUsed="1"/>
     <w:lsdException w:name="Table Web 2" w:semiHidden="1" w:unhideWhenUsed="1"/>
+    <w:lsdException w:name="Table Web 3" w:semiHidden="1" w:unhideWhenUsed="1"/>
     <w:lsdException w:name="Balloon Text" w:semiHidden="1" w:unhideWhenUsed="1"/>
     <w:lsdException w:name="Table Grid" w:uiPriority="39"/>
     <w:lsdException w:name="Table Theme" w:semiHidden="1" w:unhideWhenUsed="1"/>
@@ -12649,7 +13206,6 @@
   <w:style w:type="character" w:default="1" w:styleId="a0">
     <w:name w:val="Default Paragraph Font"/>
     <w:uiPriority w:val="1"/>
-    <w:semiHidden/>
     <w:unhideWhenUsed/>
   </w:style>
   <w:style w:type="table" w:default="1" w:styleId="a1">
@@ -13105,6 +13661,18 @@
       <w:szCs w:val="18"/>
     </w:rPr>
   </w:style>
+  <w:style w:type="character" w:styleId="af6">
+    <w:name w:val="Unresolved Mention"/>
+    <w:basedOn w:val="a0"/>
+    <w:uiPriority w:val="99"/>
+    <w:semiHidden/>
+    <w:unhideWhenUsed/>
+    <w:rsid w:val="003F1B5F"/>
+    <w:rPr>
+      <w:color w:val="808080"/>
+      <w:shd w:val="clear" w:color="auto" w:fill="E6E6E6"/>
+    </w:rPr>
+  </w:style>
 </w:styles>
 </file>
 
@@ -13408,7 +13976,7 @@
 </file>
 
 <file path=customXml/itemProps1.xml><?xml version="1.0" encoding="utf-8"?>
-<ds:datastoreItem xmlns:ds="http://schemas.openxmlformats.org/officeDocument/2006/customXml" ds:itemID="{295A0350-4DA6-4C77-A490-5336F5FD8F10}">
+<ds:datastoreItem xmlns:ds="http://schemas.openxmlformats.org/officeDocument/2006/customXml" ds:itemID="{AED9DEA8-D4E2-4C2C-99AB-789FA3C94D70}">
   <ds:schemaRefs>
     <ds:schemaRef ds:uri="http://schemas.openxmlformats.org/officeDocument/2006/bibliography"/>
   </ds:schemaRefs>

</xml_diff>